<commit_message>
The document StorageModels was completed.
</commit_message>
<xml_diff>
--- a/Documentation/StorageModels.docx
+++ b/Documentation/StorageModels.docx
@@ -1,10 +1,10 @@
 
 <file path=word/document.xml><?xml version="1.0" encoding="utf-8"?>
-<w:document xmlns:wpc="http://schemas.microsoft.com/office/word/2010/wordprocessingCanvas" xmlns:mc="http://schemas.openxmlformats.org/markup-compatibility/2006" xmlns:o="urn:schemas-microsoft-com:office:office" xmlns:r="http://schemas.openxmlformats.org/officeDocument/2006/relationships" xmlns:m="http://schemas.openxmlformats.org/officeDocument/2006/math" xmlns:v="urn:schemas-microsoft-com:vml" xmlns:wp14="http://schemas.microsoft.com/office/word/2010/wordprocessingDrawing" xmlns:wp="http://schemas.openxmlformats.org/drawingml/2006/wordprocessingDrawing" xmlns:w10="urn:schemas-microsoft-com:office:word" xmlns:w="http://schemas.openxmlformats.org/wordprocessingml/2006/main" xmlns:w14="http://schemas.microsoft.com/office/word/2010/wordml" xmlns:w15="http://schemas.microsoft.com/office/word/2012/wordml" xmlns:wpg="http://schemas.microsoft.com/office/word/2010/wordprocessingGroup" xmlns:wpi="http://schemas.microsoft.com/office/word/2010/wordprocessingInk" xmlns:wne="http://schemas.microsoft.com/office/word/2006/wordml" xmlns:wps="http://schemas.microsoft.com/office/word/2010/wordprocessingShape" mc:Ignorable="w14 w15 wp14">
+<w:document xmlns:wpc="http://schemas.microsoft.com/office/word/2010/wordprocessingCanvas" xmlns:mc="http://schemas.openxmlformats.org/markup-compatibility/2006" xmlns:o="urn:schemas-microsoft-com:office:office" xmlns:r="http://schemas.openxmlformats.org/officeDocument/2006/relationships" xmlns:m="http://schemas.openxmlformats.org/officeDocument/2006/math" xmlns:v="urn:schemas-microsoft-com:vml" xmlns:wp14="http://schemas.microsoft.com/office/word/2010/wordprocessingDrawing" xmlns:wp="http://schemas.openxmlformats.org/drawingml/2006/wordprocessingDrawing" xmlns:w10="urn:schemas-microsoft-com:office:word" xmlns:w="http://schemas.openxmlformats.org/wordprocessingml/2006/main" xmlns:w14="http://schemas.microsoft.com/office/word/2010/wordml" xmlns:wpg="http://schemas.microsoft.com/office/word/2010/wordprocessingGroup" xmlns:wpi="http://schemas.microsoft.com/office/word/2010/wordprocessingInk" xmlns:wne="http://schemas.microsoft.com/office/word/2006/wordml" xmlns:wps="http://schemas.microsoft.com/office/word/2010/wordprocessingShape" mc:Ignorable="w14 wp14">
   <w:body>
     <w:tbl>
       <w:tblPr>
-        <w:tblStyle w:val="GridTable4-Accent1"/>
+        <w:tblStyle w:val="GridTable4Accent1"/>
         <w:tblW w:w="0" w:type="auto"/>
         <w:tblLook w:val="04A0" w:firstRow="1" w:lastRow="0" w:firstColumn="1" w:lastColumn="0" w:noHBand="0" w:noVBand="1"/>
       </w:tblPr>
@@ -138,7 +138,11 @@
             <w:cnfStyle w:val="001000000000" w:firstRow="0" w:lastRow="0" w:firstColumn="1" w:lastColumn="0" w:oddVBand="0" w:evenVBand="0" w:oddHBand="0" w:evenHBand="0" w:firstRowFirstColumn="0" w:firstRowLastColumn="0" w:lastRowFirstColumn="0" w:lastRowLastColumn="0"/>
             <w:tcW w:w="3020" w:type="dxa"/>
           </w:tcPr>
-          <w:p/>
+          <w:p>
+            <w:r>
+              <w:t>Clinic Hospital Access Storage Model</w:t>
+            </w:r>
+          </w:p>
         </w:tc>
         <w:tc>
           <w:tcPr>
@@ -171,38 +175,43 @@
             <w:tcW w:w="3020" w:type="dxa"/>
           </w:tcPr>
           <w:p>
-            <w:bookmarkStart w:id="0" w:name="_GoBack"/>
-            <w:bookmarkEnd w:id="0"/>
-          </w:p>
-        </w:tc>
-        <w:tc>
-          <w:tcPr>
-            <w:tcW w:w="3021" w:type="dxa"/>
-          </w:tcPr>
-          <w:p>
-            <w:pPr>
-              <w:cnfStyle w:val="000000100000" w:firstRow="0" w:lastRow="0" w:firstColumn="0" w:lastColumn="0" w:oddVBand="0" w:evenVBand="0" w:oddHBand="1" w:evenHBand="0" w:firstRowFirstColumn="0" w:firstRowLastColumn="0" w:lastRowFirstColumn="0" w:lastRowLastColumn="0"/>
-            </w:pPr>
-          </w:p>
-        </w:tc>
-        <w:tc>
-          <w:tcPr>
-            <w:tcW w:w="3021" w:type="dxa"/>
-          </w:tcPr>
-          <w:p>
-            <w:pPr>
-              <w:cnfStyle w:val="000000100000" w:firstRow="0" w:lastRow="0" w:firstColumn="0" w:lastColumn="0" w:oddVBand="0" w:evenVBand="0" w:oddHBand="1" w:evenHBand="0" w:firstRowFirstColumn="0" w:firstRowLastColumn="0" w:lastRowFirstColumn="0" w:lastRowLastColumn="0"/>
-            </w:pPr>
-          </w:p>
-        </w:tc>
-      </w:tr>
-      <w:tr>
-        <w:tc>
-          <w:tcPr>
-            <w:cnfStyle w:val="001000000000" w:firstRow="0" w:lastRow="0" w:firstColumn="1" w:lastColumn="0" w:oddVBand="0" w:evenVBand="0" w:oddHBand="0" w:evenHBand="0" w:firstRowFirstColumn="0" w:firstRowLastColumn="0" w:lastRowFirstColumn="0" w:lastRowLastColumn="0"/>
-            <w:tcW w:w="3020" w:type="dxa"/>
-          </w:tcPr>
-          <w:p/>
+            <w:r>
+              <w:t>Clinic Storage Model</w:t>
+            </w:r>
+          </w:p>
+        </w:tc>
+        <w:tc>
+          <w:tcPr>
+            <w:tcW w:w="3021" w:type="dxa"/>
+          </w:tcPr>
+          <w:p>
+            <w:pPr>
+              <w:cnfStyle w:val="000000100000" w:firstRow="0" w:lastRow="0" w:firstColumn="0" w:lastColumn="0" w:oddVBand="0" w:evenVBand="0" w:oddHBand="1" w:evenHBand="0" w:firstRowFirstColumn="0" w:firstRowLastColumn="0" w:lastRowFirstColumn="0" w:lastRowLastColumn="0"/>
+            </w:pPr>
+          </w:p>
+        </w:tc>
+        <w:tc>
+          <w:tcPr>
+            <w:tcW w:w="3021" w:type="dxa"/>
+          </w:tcPr>
+          <w:p>
+            <w:pPr>
+              <w:cnfStyle w:val="000000100000" w:firstRow="0" w:lastRow="0" w:firstColumn="0" w:lastColumn="0" w:oddVBand="0" w:evenVBand="0" w:oddHBand="1" w:evenHBand="0" w:firstRowFirstColumn="0" w:firstRowLastColumn="0" w:lastRowFirstColumn="0" w:lastRowLastColumn="0"/>
+            </w:pPr>
+          </w:p>
+        </w:tc>
+      </w:tr>
+      <w:tr>
+        <w:tc>
+          <w:tcPr>
+            <w:cnfStyle w:val="001000000000" w:firstRow="0" w:lastRow="0" w:firstColumn="1" w:lastColumn="0" w:oddVBand="0" w:evenVBand="0" w:oddHBand="0" w:evenHBand="0" w:firstRowFirstColumn="0" w:firstRowLastColumn="0" w:lastRowFirstColumn="0" w:lastRowLastColumn="0"/>
+            <w:tcW w:w="3020" w:type="dxa"/>
+          </w:tcPr>
+          <w:p>
+            <w:r>
+              <w:t>Patient Storage Model</w:t>
+            </w:r>
+          </w:p>
         </w:tc>
         <w:tc>
           <w:tcPr>
@@ -234,36 +243,44 @@
             <w:cnfStyle w:val="001000000000" w:firstRow="0" w:lastRow="0" w:firstColumn="1" w:lastColumn="0" w:oddVBand="0" w:evenVBand="0" w:oddHBand="0" w:evenHBand="0" w:firstRowFirstColumn="0" w:firstRowLastColumn="0" w:lastRowFirstColumn="0" w:lastRowLastColumn="0"/>
             <w:tcW w:w="3020" w:type="dxa"/>
           </w:tcPr>
-          <w:p/>
-        </w:tc>
-        <w:tc>
-          <w:tcPr>
-            <w:tcW w:w="3021" w:type="dxa"/>
-          </w:tcPr>
-          <w:p>
-            <w:pPr>
-              <w:cnfStyle w:val="000000100000" w:firstRow="0" w:lastRow="0" w:firstColumn="0" w:lastColumn="0" w:oddVBand="0" w:evenVBand="0" w:oddHBand="1" w:evenHBand="0" w:firstRowFirstColumn="0" w:firstRowLastColumn="0" w:lastRowFirstColumn="0" w:lastRowLastColumn="0"/>
-            </w:pPr>
-          </w:p>
-        </w:tc>
-        <w:tc>
-          <w:tcPr>
-            <w:tcW w:w="3021" w:type="dxa"/>
-          </w:tcPr>
-          <w:p>
-            <w:pPr>
-              <w:cnfStyle w:val="000000100000" w:firstRow="0" w:lastRow="0" w:firstColumn="0" w:lastColumn="0" w:oddVBand="0" w:evenVBand="0" w:oddHBand="1" w:evenHBand="0" w:firstRowFirstColumn="0" w:firstRowLastColumn="0" w:lastRowFirstColumn="0" w:lastRowLastColumn="0"/>
-            </w:pPr>
-          </w:p>
-        </w:tc>
-      </w:tr>
-      <w:tr>
-        <w:tc>
-          <w:tcPr>
-            <w:cnfStyle w:val="001000000000" w:firstRow="0" w:lastRow="0" w:firstColumn="1" w:lastColumn="0" w:oddVBand="0" w:evenVBand="0" w:oddHBand="0" w:evenHBand="0" w:firstRowFirstColumn="0" w:firstRowLastColumn="0" w:lastRowFirstColumn="0" w:lastRowLastColumn="0"/>
-            <w:tcW w:w="3020" w:type="dxa"/>
-          </w:tcPr>
-          <w:p/>
+          <w:p>
+            <w:r>
+              <w:t>Reservation Storage Model</w:t>
+            </w:r>
+          </w:p>
+        </w:tc>
+        <w:tc>
+          <w:tcPr>
+            <w:tcW w:w="3021" w:type="dxa"/>
+          </w:tcPr>
+          <w:p>
+            <w:pPr>
+              <w:cnfStyle w:val="000000100000" w:firstRow="0" w:lastRow="0" w:firstColumn="0" w:lastColumn="0" w:oddVBand="0" w:evenVBand="0" w:oddHBand="1" w:evenHBand="0" w:firstRowFirstColumn="0" w:firstRowLastColumn="0" w:lastRowFirstColumn="0" w:lastRowLastColumn="0"/>
+            </w:pPr>
+          </w:p>
+        </w:tc>
+        <w:tc>
+          <w:tcPr>
+            <w:tcW w:w="3021" w:type="dxa"/>
+          </w:tcPr>
+          <w:p>
+            <w:pPr>
+              <w:cnfStyle w:val="000000100000" w:firstRow="0" w:lastRow="0" w:firstColumn="0" w:lastColumn="0" w:oddVBand="0" w:evenVBand="0" w:oddHBand="1" w:evenHBand="0" w:firstRowFirstColumn="0" w:firstRowLastColumn="0" w:lastRowFirstColumn="0" w:lastRowLastColumn="0"/>
+            </w:pPr>
+          </w:p>
+        </w:tc>
+      </w:tr>
+      <w:tr>
+        <w:tc>
+          <w:tcPr>
+            <w:cnfStyle w:val="001000000000" w:firstRow="0" w:lastRow="0" w:firstColumn="1" w:lastColumn="0" w:oddVBand="0" w:evenVBand="0" w:oddHBand="0" w:evenHBand="0" w:firstRowFirstColumn="0" w:firstRowLastColumn="0" w:lastRowFirstColumn="0" w:lastRowLastColumn="0"/>
+            <w:tcW w:w="3020" w:type="dxa"/>
+          </w:tcPr>
+          <w:p>
+            <w:r>
+              <w:t>Functional Group Storage Model</w:t>
+            </w:r>
+          </w:p>
         </w:tc>
         <w:tc>
           <w:tcPr>
@@ -295,36 +312,44 @@
             <w:cnfStyle w:val="001000000000" w:firstRow="0" w:lastRow="0" w:firstColumn="1" w:lastColumn="0" w:oddVBand="0" w:evenVBand="0" w:oddHBand="0" w:evenHBand="0" w:firstRowFirstColumn="0" w:firstRowLastColumn="0" w:lastRowFirstColumn="0" w:lastRowLastColumn="0"/>
             <w:tcW w:w="3020" w:type="dxa"/>
           </w:tcPr>
-          <w:p/>
-        </w:tc>
-        <w:tc>
-          <w:tcPr>
-            <w:tcW w:w="3021" w:type="dxa"/>
-          </w:tcPr>
-          <w:p>
-            <w:pPr>
-              <w:cnfStyle w:val="000000100000" w:firstRow="0" w:lastRow="0" w:firstColumn="0" w:lastColumn="0" w:oddVBand="0" w:evenVBand="0" w:oddHBand="1" w:evenHBand="0" w:firstRowFirstColumn="0" w:firstRowLastColumn="0" w:lastRowFirstColumn="0" w:lastRowLastColumn="0"/>
-            </w:pPr>
-          </w:p>
-        </w:tc>
-        <w:tc>
-          <w:tcPr>
-            <w:tcW w:w="3021" w:type="dxa"/>
-          </w:tcPr>
-          <w:p>
-            <w:pPr>
-              <w:cnfStyle w:val="000000100000" w:firstRow="0" w:lastRow="0" w:firstColumn="0" w:lastColumn="0" w:oddVBand="0" w:evenVBand="0" w:oddHBand="1" w:evenHBand="0" w:firstRowFirstColumn="0" w:firstRowLastColumn="0" w:lastRowFirstColumn="0" w:lastRowLastColumn="0"/>
-            </w:pPr>
-          </w:p>
-        </w:tc>
-      </w:tr>
-      <w:tr>
-        <w:tc>
-          <w:tcPr>
-            <w:cnfStyle w:val="001000000000" w:firstRow="0" w:lastRow="0" w:firstColumn="1" w:lastColumn="0" w:oddVBand="0" w:evenVBand="0" w:oddHBand="0" w:evenHBand="0" w:firstRowFirstColumn="0" w:firstRowLastColumn="0" w:lastRowFirstColumn="0" w:lastRowLastColumn="0"/>
-            <w:tcW w:w="3020" w:type="dxa"/>
-          </w:tcPr>
-          <w:p/>
+          <w:p>
+            <w:r>
+              <w:t>Function Storage Model</w:t>
+            </w:r>
+          </w:p>
+        </w:tc>
+        <w:tc>
+          <w:tcPr>
+            <w:tcW w:w="3021" w:type="dxa"/>
+          </w:tcPr>
+          <w:p>
+            <w:pPr>
+              <w:cnfStyle w:val="000000100000" w:firstRow="0" w:lastRow="0" w:firstColumn="0" w:lastColumn="0" w:oddVBand="0" w:evenVBand="0" w:oddHBand="1" w:evenHBand="0" w:firstRowFirstColumn="0" w:firstRowLastColumn="0" w:lastRowFirstColumn="0" w:lastRowLastColumn="0"/>
+            </w:pPr>
+          </w:p>
+        </w:tc>
+        <w:tc>
+          <w:tcPr>
+            <w:tcW w:w="3021" w:type="dxa"/>
+          </w:tcPr>
+          <w:p>
+            <w:pPr>
+              <w:cnfStyle w:val="000000100000" w:firstRow="0" w:lastRow="0" w:firstColumn="0" w:lastColumn="0" w:oddVBand="0" w:evenVBand="0" w:oddHBand="1" w:evenHBand="0" w:firstRowFirstColumn="0" w:firstRowLastColumn="0" w:lastRowFirstColumn="0" w:lastRowLastColumn="0"/>
+            </w:pPr>
+          </w:p>
+        </w:tc>
+      </w:tr>
+      <w:tr>
+        <w:tc>
+          <w:tcPr>
+            <w:cnfStyle w:val="001000000000" w:firstRow="0" w:lastRow="0" w:firstColumn="1" w:lastColumn="0" w:oddVBand="0" w:evenVBand="0" w:oddHBand="0" w:evenHBand="0" w:firstRowFirstColumn="0" w:firstRowLastColumn="0" w:lastRowFirstColumn="0" w:lastRowLastColumn="0"/>
+            <w:tcW w:w="3020" w:type="dxa"/>
+          </w:tcPr>
+          <w:p>
+            <w:r>
+              <w:t>Group Function Storage Model</w:t>
+            </w:r>
+          </w:p>
         </w:tc>
         <w:tc>
           <w:tcPr>
@@ -356,36 +381,44 @@
             <w:cnfStyle w:val="001000000000" w:firstRow="0" w:lastRow="0" w:firstColumn="1" w:lastColumn="0" w:oddVBand="0" w:evenVBand="0" w:oddHBand="0" w:evenHBand="0" w:firstRowFirstColumn="0" w:firstRowLastColumn="0" w:lastRowFirstColumn="0" w:lastRowLastColumn="0"/>
             <w:tcW w:w="3020" w:type="dxa"/>
           </w:tcPr>
-          <w:p/>
-        </w:tc>
-        <w:tc>
-          <w:tcPr>
-            <w:tcW w:w="3021" w:type="dxa"/>
-          </w:tcPr>
-          <w:p>
-            <w:pPr>
-              <w:cnfStyle w:val="000000100000" w:firstRow="0" w:lastRow="0" w:firstColumn="0" w:lastColumn="0" w:oddVBand="0" w:evenVBand="0" w:oddHBand="1" w:evenHBand="0" w:firstRowFirstColumn="0" w:firstRowLastColumn="0" w:lastRowFirstColumn="0" w:lastRowLastColumn="0"/>
-            </w:pPr>
-          </w:p>
-        </w:tc>
-        <w:tc>
-          <w:tcPr>
-            <w:tcW w:w="3021" w:type="dxa"/>
-          </w:tcPr>
-          <w:p>
-            <w:pPr>
-              <w:cnfStyle w:val="000000100000" w:firstRow="0" w:lastRow="0" w:firstColumn="0" w:lastColumn="0" w:oddVBand="0" w:evenVBand="0" w:oddHBand="1" w:evenHBand="0" w:firstRowFirstColumn="0" w:firstRowLastColumn="0" w:lastRowFirstColumn="0" w:lastRowLastColumn="0"/>
-            </w:pPr>
-          </w:p>
-        </w:tc>
-      </w:tr>
-      <w:tr>
-        <w:tc>
-          <w:tcPr>
-            <w:cnfStyle w:val="001000000000" w:firstRow="0" w:lastRow="0" w:firstColumn="1" w:lastColumn="0" w:oddVBand="0" w:evenVBand="0" w:oddHBand="0" w:evenHBand="0" w:firstRowFirstColumn="0" w:firstRowLastColumn="0" w:lastRowFirstColumn="0" w:lastRowLastColumn="0"/>
-            <w:tcW w:w="3020" w:type="dxa"/>
-          </w:tcPr>
-          <w:p/>
+          <w:p>
+            <w:r>
+              <w:t>User Function Storage Model</w:t>
+            </w:r>
+          </w:p>
+        </w:tc>
+        <w:tc>
+          <w:tcPr>
+            <w:tcW w:w="3021" w:type="dxa"/>
+          </w:tcPr>
+          <w:p>
+            <w:pPr>
+              <w:cnfStyle w:val="000000100000" w:firstRow="0" w:lastRow="0" w:firstColumn="0" w:lastColumn="0" w:oddVBand="0" w:evenVBand="0" w:oddHBand="1" w:evenHBand="0" w:firstRowFirstColumn="0" w:firstRowLastColumn="0" w:lastRowFirstColumn="0" w:lastRowLastColumn="0"/>
+            </w:pPr>
+          </w:p>
+        </w:tc>
+        <w:tc>
+          <w:tcPr>
+            <w:tcW w:w="3021" w:type="dxa"/>
+          </w:tcPr>
+          <w:p>
+            <w:pPr>
+              <w:cnfStyle w:val="000000100000" w:firstRow="0" w:lastRow="0" w:firstColumn="0" w:lastColumn="0" w:oddVBand="0" w:evenVBand="0" w:oddHBand="1" w:evenHBand="0" w:firstRowFirstColumn="0" w:firstRowLastColumn="0" w:lastRowFirstColumn="0" w:lastRowLastColumn="0"/>
+            </w:pPr>
+          </w:p>
+        </w:tc>
+      </w:tr>
+      <w:tr>
+        <w:tc>
+          <w:tcPr>
+            <w:cnfStyle w:val="001000000000" w:firstRow="0" w:lastRow="0" w:firstColumn="1" w:lastColumn="0" w:oddVBand="0" w:evenVBand="0" w:oddHBand="0" w:evenHBand="0" w:firstRowFirstColumn="0" w:firstRowLastColumn="0" w:lastRowFirstColumn="0" w:lastRowLastColumn="0"/>
+            <w:tcW w:w="3020" w:type="dxa"/>
+          </w:tcPr>
+          <w:p>
+            <w:r>
+              <w:t>Empty Place Statistic Storage Model</w:t>
+            </w:r>
+          </w:p>
         </w:tc>
         <w:tc>
           <w:tcPr>
@@ -417,36 +450,44 @@
             <w:cnfStyle w:val="001000000000" w:firstRow="0" w:lastRow="0" w:firstColumn="1" w:lastColumn="0" w:oddVBand="0" w:evenVBand="0" w:oddHBand="0" w:evenHBand="0" w:firstRowFirstColumn="0" w:firstRowLastColumn="0" w:lastRowFirstColumn="0" w:lastRowLastColumn="0"/>
             <w:tcW w:w="3020" w:type="dxa"/>
           </w:tcPr>
-          <w:p/>
-        </w:tc>
-        <w:tc>
-          <w:tcPr>
-            <w:tcW w:w="3021" w:type="dxa"/>
-          </w:tcPr>
-          <w:p>
-            <w:pPr>
-              <w:cnfStyle w:val="000000100000" w:firstRow="0" w:lastRow="0" w:firstColumn="0" w:lastColumn="0" w:oddVBand="0" w:evenVBand="0" w:oddHBand="1" w:evenHBand="0" w:firstRowFirstColumn="0" w:firstRowLastColumn="0" w:lastRowFirstColumn="0" w:lastRowLastColumn="0"/>
-            </w:pPr>
-          </w:p>
-        </w:tc>
-        <w:tc>
-          <w:tcPr>
-            <w:tcW w:w="3021" w:type="dxa"/>
-          </w:tcPr>
-          <w:p>
-            <w:pPr>
-              <w:cnfStyle w:val="000000100000" w:firstRow="0" w:lastRow="0" w:firstColumn="0" w:lastColumn="0" w:oddVBand="0" w:evenVBand="0" w:oddHBand="1" w:evenHBand="0" w:firstRowFirstColumn="0" w:firstRowLastColumn="0" w:lastRowFirstColumn="0" w:lastRowLastColumn="0"/>
-            </w:pPr>
-          </w:p>
-        </w:tc>
-      </w:tr>
-      <w:tr>
-        <w:tc>
-          <w:tcPr>
-            <w:cnfStyle w:val="001000000000" w:firstRow="0" w:lastRow="0" w:firstColumn="1" w:lastColumn="0" w:oddVBand="0" w:evenVBand="0" w:oddHBand="0" w:evenHBand="0" w:firstRowFirstColumn="0" w:firstRowLastColumn="0" w:lastRowFirstColumn="0" w:lastRowLastColumn="0"/>
-            <w:tcW w:w="3020" w:type="dxa"/>
-          </w:tcPr>
-          <w:p/>
+          <w:p>
+            <w:r>
+              <w:t>Hospital Section Profile Storage Model</w:t>
+            </w:r>
+          </w:p>
+        </w:tc>
+        <w:tc>
+          <w:tcPr>
+            <w:tcW w:w="3021" w:type="dxa"/>
+          </w:tcPr>
+          <w:p>
+            <w:pPr>
+              <w:cnfStyle w:val="000000100000" w:firstRow="0" w:lastRow="0" w:firstColumn="0" w:lastColumn="0" w:oddVBand="0" w:evenVBand="0" w:oddHBand="1" w:evenHBand="0" w:firstRowFirstColumn="0" w:firstRowLastColumn="0" w:lastRowFirstColumn="0" w:lastRowLastColumn="0"/>
+            </w:pPr>
+          </w:p>
+        </w:tc>
+        <w:tc>
+          <w:tcPr>
+            <w:tcW w:w="3021" w:type="dxa"/>
+          </w:tcPr>
+          <w:p>
+            <w:pPr>
+              <w:cnfStyle w:val="000000100000" w:firstRow="0" w:lastRow="0" w:firstColumn="0" w:lastColumn="0" w:oddVBand="0" w:evenVBand="0" w:oddHBand="1" w:evenHBand="0" w:firstRowFirstColumn="0" w:firstRowLastColumn="0" w:lastRowFirstColumn="0" w:lastRowLastColumn="0"/>
+            </w:pPr>
+          </w:p>
+        </w:tc>
+      </w:tr>
+      <w:tr>
+        <w:tc>
+          <w:tcPr>
+            <w:cnfStyle w:val="001000000000" w:firstRow="0" w:lastRow="0" w:firstColumn="1" w:lastColumn="0" w:oddVBand="0" w:evenVBand="0" w:oddHBand="0" w:evenHBand="0" w:firstRowFirstColumn="0" w:firstRowLastColumn="0" w:lastRowFirstColumn="0" w:lastRowLastColumn="0"/>
+            <w:tcW w:w="3020" w:type="dxa"/>
+          </w:tcPr>
+          <w:p>
+            <w:r>
+              <w:t>Hospital Storage Model</w:t>
+            </w:r>
+          </w:p>
         </w:tc>
         <w:tc>
           <w:tcPr>
@@ -478,36 +519,44 @@
             <w:cnfStyle w:val="001000000000" w:firstRow="0" w:lastRow="0" w:firstColumn="1" w:lastColumn="0" w:oddVBand="0" w:evenVBand="0" w:oddHBand="0" w:evenHBand="0" w:firstRowFirstColumn="0" w:firstRowLastColumn="0" w:lastRowFirstColumn="0" w:lastRowLastColumn="0"/>
             <w:tcW w:w="3020" w:type="dxa"/>
           </w:tcPr>
-          <w:p/>
-        </w:tc>
-        <w:tc>
-          <w:tcPr>
-            <w:tcW w:w="3021" w:type="dxa"/>
-          </w:tcPr>
-          <w:p>
-            <w:pPr>
-              <w:cnfStyle w:val="000000100000" w:firstRow="0" w:lastRow="0" w:firstColumn="0" w:lastColumn="0" w:oddVBand="0" w:evenVBand="0" w:oddHBand="1" w:evenHBand="0" w:firstRowFirstColumn="0" w:firstRowLastColumn="0" w:lastRowFirstColumn="0" w:lastRowLastColumn="0"/>
-            </w:pPr>
-          </w:p>
-        </w:tc>
-        <w:tc>
-          <w:tcPr>
-            <w:tcW w:w="3021" w:type="dxa"/>
-          </w:tcPr>
-          <w:p>
-            <w:pPr>
-              <w:cnfStyle w:val="000000100000" w:firstRow="0" w:lastRow="0" w:firstColumn="0" w:lastColumn="0" w:oddVBand="0" w:evenVBand="0" w:oddHBand="1" w:evenHBand="0" w:firstRowFirstColumn="0" w:firstRowLastColumn="0" w:lastRowFirstColumn="0" w:lastRowLastColumn="0"/>
-            </w:pPr>
-          </w:p>
-        </w:tc>
-      </w:tr>
-      <w:tr>
-        <w:tc>
-          <w:tcPr>
-            <w:cnfStyle w:val="001000000000" w:firstRow="0" w:lastRow="0" w:firstColumn="1" w:lastColumn="0" w:oddVBand="0" w:evenVBand="0" w:oddHBand="0" w:evenHBand="0" w:firstRowFirstColumn="0" w:firstRowLastColumn="0" w:lastRowFirstColumn="0" w:lastRowLastColumn="0"/>
-            <w:tcW w:w="3020" w:type="dxa"/>
-          </w:tcPr>
-          <w:p/>
+          <w:p>
+            <w:r>
+              <w:t>Section Profile Storage Model</w:t>
+            </w:r>
+          </w:p>
+        </w:tc>
+        <w:tc>
+          <w:tcPr>
+            <w:tcW w:w="3021" w:type="dxa"/>
+          </w:tcPr>
+          <w:p>
+            <w:pPr>
+              <w:cnfStyle w:val="000000100000" w:firstRow="0" w:lastRow="0" w:firstColumn="0" w:lastColumn="0" w:oddVBand="0" w:evenVBand="0" w:oddHBand="1" w:evenHBand="0" w:firstRowFirstColumn="0" w:firstRowLastColumn="0" w:lastRowFirstColumn="0" w:lastRowLastColumn="0"/>
+            </w:pPr>
+          </w:p>
+        </w:tc>
+        <w:tc>
+          <w:tcPr>
+            <w:tcW w:w="3021" w:type="dxa"/>
+          </w:tcPr>
+          <w:p>
+            <w:pPr>
+              <w:cnfStyle w:val="000000100000" w:firstRow="0" w:lastRow="0" w:firstColumn="0" w:lastColumn="0" w:oddVBand="0" w:evenVBand="0" w:oddHBand="1" w:evenHBand="0" w:firstRowFirstColumn="0" w:firstRowLastColumn="0" w:lastRowFirstColumn="0" w:lastRowLastColumn="0"/>
+            </w:pPr>
+          </w:p>
+        </w:tc>
+      </w:tr>
+      <w:tr>
+        <w:tc>
+          <w:tcPr>
+            <w:cnfStyle w:val="001000000000" w:firstRow="0" w:lastRow="0" w:firstColumn="1" w:lastColumn="0" w:oddVBand="0" w:evenVBand="0" w:oddHBand="0" w:evenHBand="0" w:firstRowFirstColumn="0" w:firstRowLastColumn="0" w:lastRowFirstColumn="0" w:lastRowLastColumn="0"/>
+            <w:tcW w:w="3020" w:type="dxa"/>
+          </w:tcPr>
+          <w:p>
+            <w:r>
+              <w:t>Section Storage Model</w:t>
+            </w:r>
+          </w:p>
         </w:tc>
         <w:tc>
           <w:tcPr>
@@ -539,36 +588,47 @@
             <w:cnfStyle w:val="001000000000" w:firstRow="0" w:lastRow="0" w:firstColumn="1" w:lastColumn="0" w:oddVBand="0" w:evenVBand="0" w:oddHBand="0" w:evenHBand="0" w:firstRowFirstColumn="0" w:firstRowLastColumn="0" w:lastRowFirstColumn="0" w:lastRowLastColumn="0"/>
             <w:tcW w:w="3020" w:type="dxa"/>
           </w:tcPr>
-          <w:p/>
-        </w:tc>
-        <w:tc>
-          <w:tcPr>
-            <w:tcW w:w="3021" w:type="dxa"/>
-          </w:tcPr>
-          <w:p>
-            <w:pPr>
-              <w:cnfStyle w:val="000000100000" w:firstRow="0" w:lastRow="0" w:firstColumn="0" w:lastColumn="0" w:oddVBand="0" w:evenVBand="0" w:oddHBand="1" w:evenHBand="0" w:firstRowFirstColumn="0" w:firstRowLastColumn="0" w:lastRowFirstColumn="0" w:lastRowLastColumn="0"/>
-            </w:pPr>
-          </w:p>
-        </w:tc>
-        <w:tc>
-          <w:tcPr>
-            <w:tcW w:w="3021" w:type="dxa"/>
-          </w:tcPr>
-          <w:p>
-            <w:pPr>
-              <w:cnfStyle w:val="000000100000" w:firstRow="0" w:lastRow="0" w:firstColumn="0" w:lastColumn="0" w:oddVBand="0" w:evenVBand="0" w:oddHBand="1" w:evenHBand="0" w:firstRowFirstColumn="0" w:firstRowLastColumn="0" w:lastRowFirstColumn="0" w:lastRowLastColumn="0"/>
-            </w:pPr>
-          </w:p>
-        </w:tc>
-      </w:tr>
-      <w:tr>
-        <w:tc>
-          <w:tcPr>
-            <w:cnfStyle w:val="001000000000" w:firstRow="0" w:lastRow="0" w:firstColumn="1" w:lastColumn="0" w:oddVBand="0" w:evenVBand="0" w:oddHBand="0" w:evenHBand="0" w:firstRowFirstColumn="0" w:firstRowLastColumn="0" w:lastRowFirstColumn="0" w:lastRowLastColumn="0"/>
-            <w:tcW w:w="3020" w:type="dxa"/>
-          </w:tcPr>
-          <w:p/>
+          <w:p>
+            <w:r>
+              <w:t>Message Storage Model</w:t>
+            </w:r>
+          </w:p>
+        </w:tc>
+        <w:tc>
+          <w:tcPr>
+            <w:tcW w:w="3021" w:type="dxa"/>
+          </w:tcPr>
+          <w:p>
+            <w:pPr>
+              <w:cnfStyle w:val="000000100000" w:firstRow="0" w:lastRow="0" w:firstColumn="0" w:lastColumn="0" w:oddVBand="0" w:evenVBand="0" w:oddHBand="1" w:evenHBand="0" w:firstRowFirstColumn="0" w:firstRowLastColumn="0" w:lastRowFirstColumn="0" w:lastRowLastColumn="0"/>
+            </w:pPr>
+          </w:p>
+        </w:tc>
+        <w:tc>
+          <w:tcPr>
+            <w:tcW w:w="3021" w:type="dxa"/>
+          </w:tcPr>
+          <w:p>
+            <w:pPr>
+              <w:cnfStyle w:val="000000100000" w:firstRow="0" w:lastRow="0" w:firstColumn="0" w:lastColumn="0" w:oddVBand="0" w:evenVBand="0" w:oddHBand="1" w:evenHBand="0" w:firstRowFirstColumn="0" w:firstRowLastColumn="0" w:lastRowFirstColumn="0" w:lastRowLastColumn="0"/>
+            </w:pPr>
+          </w:p>
+        </w:tc>
+      </w:tr>
+      <w:tr>
+        <w:tc>
+          <w:tcPr>
+            <w:cnfStyle w:val="001000000000" w:firstRow="0" w:lastRow="0" w:firstColumn="1" w:lastColumn="0" w:oddVBand="0" w:evenVBand="0" w:oddHBand="0" w:evenHBand="0" w:firstRowFirstColumn="0" w:firstRowLastColumn="0" w:lastRowFirstColumn="0" w:lastRowLastColumn="0"/>
+            <w:tcW w:w="3020" w:type="dxa"/>
+          </w:tcPr>
+          <w:p>
+            <w:pPr>
+              <w:ind w:firstLine="708"/>
+            </w:pPr>
+            <w:r>
+              <w:t>Account Storage Model</w:t>
+            </w:r>
+          </w:p>
         </w:tc>
         <w:tc>
           <w:tcPr>
@@ -600,36 +660,44 @@
             <w:cnfStyle w:val="001000000000" w:firstRow="0" w:lastRow="0" w:firstColumn="1" w:lastColumn="0" w:oddVBand="0" w:evenVBand="0" w:oddHBand="0" w:evenHBand="0" w:firstRowFirstColumn="0" w:firstRowLastColumn="0" w:lastRowFirstColumn="0" w:lastRowLastColumn="0"/>
             <w:tcW w:w="3020" w:type="dxa"/>
           </w:tcPr>
-          <w:p/>
-        </w:tc>
-        <w:tc>
-          <w:tcPr>
-            <w:tcW w:w="3021" w:type="dxa"/>
-          </w:tcPr>
-          <w:p>
-            <w:pPr>
-              <w:cnfStyle w:val="000000100000" w:firstRow="0" w:lastRow="0" w:firstColumn="0" w:lastColumn="0" w:oddVBand="0" w:evenVBand="0" w:oddHBand="1" w:evenHBand="0" w:firstRowFirstColumn="0" w:firstRowLastColumn="0" w:lastRowFirstColumn="0" w:lastRowLastColumn="0"/>
-            </w:pPr>
-          </w:p>
-        </w:tc>
-        <w:tc>
-          <w:tcPr>
-            <w:tcW w:w="3021" w:type="dxa"/>
-          </w:tcPr>
-          <w:p>
-            <w:pPr>
-              <w:cnfStyle w:val="000000100000" w:firstRow="0" w:lastRow="0" w:firstColumn="0" w:lastColumn="0" w:oddVBand="0" w:evenVBand="0" w:oddHBand="1" w:evenHBand="0" w:firstRowFirstColumn="0" w:firstRowLastColumn="0" w:lastRowFirstColumn="0" w:lastRowLastColumn="0"/>
-            </w:pPr>
-          </w:p>
-        </w:tc>
-      </w:tr>
-      <w:tr>
-        <w:tc>
-          <w:tcPr>
-            <w:cnfStyle w:val="001000000000" w:firstRow="0" w:lastRow="0" w:firstColumn="1" w:lastColumn="0" w:oddVBand="0" w:evenVBand="0" w:oddHBand="0" w:evenHBand="0" w:firstRowFirstColumn="0" w:firstRowLastColumn="0" w:lastRowFirstColumn="0" w:lastRowLastColumn="0"/>
-            <w:tcW w:w="3020" w:type="dxa"/>
-          </w:tcPr>
-          <w:p/>
+          <w:p>
+            <w:r>
+              <w:t>Clinic User Storage Model</w:t>
+            </w:r>
+          </w:p>
+        </w:tc>
+        <w:tc>
+          <w:tcPr>
+            <w:tcW w:w="3021" w:type="dxa"/>
+          </w:tcPr>
+          <w:p>
+            <w:pPr>
+              <w:cnfStyle w:val="000000100000" w:firstRow="0" w:lastRow="0" w:firstColumn="0" w:lastColumn="0" w:oddVBand="0" w:evenVBand="0" w:oddHBand="1" w:evenHBand="0" w:firstRowFirstColumn="0" w:firstRowLastColumn="0" w:lastRowFirstColumn="0" w:lastRowLastColumn="0"/>
+            </w:pPr>
+          </w:p>
+        </w:tc>
+        <w:tc>
+          <w:tcPr>
+            <w:tcW w:w="3021" w:type="dxa"/>
+          </w:tcPr>
+          <w:p>
+            <w:pPr>
+              <w:cnfStyle w:val="000000100000" w:firstRow="0" w:lastRow="0" w:firstColumn="0" w:lastColumn="0" w:oddVBand="0" w:evenVBand="0" w:oddHBand="1" w:evenHBand="0" w:firstRowFirstColumn="0" w:firstRowLastColumn="0" w:lastRowFirstColumn="0" w:lastRowLastColumn="0"/>
+            </w:pPr>
+          </w:p>
+        </w:tc>
+      </w:tr>
+      <w:tr>
+        <w:tc>
+          <w:tcPr>
+            <w:cnfStyle w:val="001000000000" w:firstRow="0" w:lastRow="0" w:firstColumn="1" w:lastColumn="0" w:oddVBand="0" w:evenVBand="0" w:oddHBand="0" w:evenHBand="0" w:firstRowFirstColumn="0" w:firstRowLastColumn="0" w:lastRowFirstColumn="0" w:lastRowLastColumn="0"/>
+            <w:tcW w:w="3020" w:type="dxa"/>
+          </w:tcPr>
+          <w:p>
+            <w:r>
+              <w:t>Hospital User Storage Model</w:t>
+            </w:r>
+          </w:p>
         </w:tc>
         <w:tc>
           <w:tcPr>
@@ -661,36 +729,44 @@
             <w:cnfStyle w:val="001000000000" w:firstRow="0" w:lastRow="0" w:firstColumn="1" w:lastColumn="0" w:oddVBand="0" w:evenVBand="0" w:oddHBand="0" w:evenHBand="0" w:firstRowFirstColumn="0" w:firstRowLastColumn="0" w:lastRowFirstColumn="0" w:lastRowLastColumn="0"/>
             <w:tcW w:w="3020" w:type="dxa"/>
           </w:tcPr>
-          <w:p/>
-        </w:tc>
-        <w:tc>
-          <w:tcPr>
-            <w:tcW w:w="3021" w:type="dxa"/>
-          </w:tcPr>
-          <w:p>
-            <w:pPr>
-              <w:cnfStyle w:val="000000100000" w:firstRow="0" w:lastRow="0" w:firstColumn="0" w:lastColumn="0" w:oddVBand="0" w:evenVBand="0" w:oddHBand="1" w:evenHBand="0" w:firstRowFirstColumn="0" w:firstRowLastColumn="0" w:lastRowFirstColumn="0" w:lastRowLastColumn="0"/>
-            </w:pPr>
-          </w:p>
-        </w:tc>
-        <w:tc>
-          <w:tcPr>
-            <w:tcW w:w="3021" w:type="dxa"/>
-          </w:tcPr>
-          <w:p>
-            <w:pPr>
-              <w:cnfStyle w:val="000000100000" w:firstRow="0" w:lastRow="0" w:firstColumn="0" w:lastColumn="0" w:oddVBand="0" w:evenVBand="0" w:oddHBand="1" w:evenHBand="0" w:firstRowFirstColumn="0" w:firstRowLastColumn="0" w:lastRowFirstColumn="0" w:lastRowLastColumn="0"/>
-            </w:pPr>
-          </w:p>
-        </w:tc>
-      </w:tr>
-      <w:tr>
-        <w:tc>
-          <w:tcPr>
-            <w:cnfStyle w:val="001000000000" w:firstRow="0" w:lastRow="0" w:firstColumn="1" w:lastColumn="0" w:oddVBand="0" w:evenVBand="0" w:oddHBand="0" w:evenHBand="0" w:firstRowFirstColumn="0" w:firstRowLastColumn="0" w:lastRowFirstColumn="0" w:lastRowLastColumn="0"/>
-            <w:tcW w:w="3020" w:type="dxa"/>
-          </w:tcPr>
-          <w:p/>
+          <w:p>
+            <w:r>
+              <w:t>Session Storage Model</w:t>
+            </w:r>
+          </w:p>
+        </w:tc>
+        <w:tc>
+          <w:tcPr>
+            <w:tcW w:w="3021" w:type="dxa"/>
+          </w:tcPr>
+          <w:p>
+            <w:pPr>
+              <w:cnfStyle w:val="000000100000" w:firstRow="0" w:lastRow="0" w:firstColumn="0" w:lastColumn="0" w:oddVBand="0" w:evenVBand="0" w:oddHBand="1" w:evenHBand="0" w:firstRowFirstColumn="0" w:firstRowLastColumn="0" w:lastRowFirstColumn="0" w:lastRowLastColumn="0"/>
+            </w:pPr>
+          </w:p>
+        </w:tc>
+        <w:tc>
+          <w:tcPr>
+            <w:tcW w:w="3021" w:type="dxa"/>
+          </w:tcPr>
+          <w:p>
+            <w:pPr>
+              <w:cnfStyle w:val="000000100000" w:firstRow="0" w:lastRow="0" w:firstColumn="0" w:lastColumn="0" w:oddVBand="0" w:evenVBand="0" w:oddHBand="1" w:evenHBand="0" w:firstRowFirstColumn="0" w:firstRowLastColumn="0" w:lastRowFirstColumn="0" w:lastRowLastColumn="0"/>
+            </w:pPr>
+          </w:p>
+        </w:tc>
+      </w:tr>
+      <w:tr>
+        <w:tc>
+          <w:tcPr>
+            <w:cnfStyle w:val="001000000000" w:firstRow="0" w:lastRow="0" w:firstColumn="1" w:lastColumn="0" w:oddVBand="0" w:evenVBand="0" w:oddHBand="0" w:evenHBand="0" w:firstRowFirstColumn="0" w:firstRowLastColumn="0" w:lastRowFirstColumn="0" w:lastRowLastColumn="0"/>
+            <w:tcW w:w="3020" w:type="dxa"/>
+          </w:tcPr>
+          <w:p>
+            <w:r>
+              <w:t>User Storage Model</w:t>
+            </w:r>
+          </w:p>
         </w:tc>
         <w:tc>
           <w:tcPr>
@@ -722,7 +798,13 @@
             <w:cnfStyle w:val="001000000000" w:firstRow="0" w:lastRow="0" w:firstColumn="1" w:lastColumn="0" w:oddVBand="0" w:evenVBand="0" w:oddHBand="0" w:evenHBand="0" w:firstRowFirstColumn="0" w:firstRowLastColumn="0" w:lastRowFirstColumn="0" w:lastRowLastColumn="0"/>
             <w:tcW w:w="3020" w:type="dxa"/>
           </w:tcPr>
-          <w:p/>
+          <w:p>
+            <w:r>
+              <w:t>User Type Storage Model</w:t>
+            </w:r>
+            <w:bookmarkStart w:id="0" w:name="_GoBack"/>
+            <w:bookmarkEnd w:id="0"/>
+          </w:p>
         </w:tc>
         <w:tc>
           <w:tcPr>
@@ -1397,7 +1479,7 @@
 </file>
 
 <file path=word/styles.xml><?xml version="1.0" encoding="utf-8"?>
-<w:styles xmlns:mc="http://schemas.openxmlformats.org/markup-compatibility/2006" xmlns:r="http://schemas.openxmlformats.org/officeDocument/2006/relationships" xmlns:w="http://schemas.openxmlformats.org/wordprocessingml/2006/main" xmlns:w14="http://schemas.microsoft.com/office/word/2010/wordml" xmlns:w15="http://schemas.microsoft.com/office/word/2012/wordml" mc:Ignorable="w14 w15">
+<w:styles xmlns:mc="http://schemas.openxmlformats.org/markup-compatibility/2006" xmlns:r="http://schemas.openxmlformats.org/officeDocument/2006/relationships" xmlns:w="http://schemas.openxmlformats.org/wordprocessingml/2006/main" xmlns:w14="http://schemas.microsoft.com/office/word/2010/wordml" mc:Ignorable="w14">
   <w:docDefaults>
     <w:rPrDefault>
       <w:rPr>
@@ -1413,393 +1495,159 @@
       </w:pPr>
     </w:pPrDefault>
   </w:docDefaults>
-  <w:latentStyles w:defLockedState="0" w:defUIPriority="99" w:defSemiHidden="0" w:defUnhideWhenUsed="0" w:defQFormat="0" w:count="371">
-    <w:lsdException w:name="Normal" w:uiPriority="0" w:qFormat="1"/>
-    <w:lsdException w:name="heading 1" w:uiPriority="9" w:qFormat="1"/>
-    <w:lsdException w:name="heading 2" w:semiHidden="1" w:uiPriority="9" w:unhideWhenUsed="1" w:qFormat="1"/>
-    <w:lsdException w:name="heading 3" w:semiHidden="1" w:uiPriority="9" w:unhideWhenUsed="1" w:qFormat="1"/>
-    <w:lsdException w:name="heading 4" w:semiHidden="1" w:uiPriority="9" w:unhideWhenUsed="1" w:qFormat="1"/>
-    <w:lsdException w:name="heading 5" w:semiHidden="1" w:uiPriority="9" w:unhideWhenUsed="1" w:qFormat="1"/>
-    <w:lsdException w:name="heading 6" w:semiHidden="1" w:uiPriority="9" w:unhideWhenUsed="1" w:qFormat="1"/>
-    <w:lsdException w:name="heading 7" w:semiHidden="1" w:uiPriority="9" w:unhideWhenUsed="1" w:qFormat="1"/>
-    <w:lsdException w:name="heading 8" w:semiHidden="1" w:uiPriority="9" w:unhideWhenUsed="1" w:qFormat="1"/>
-    <w:lsdException w:name="heading 9" w:semiHidden="1" w:uiPriority="9" w:unhideWhenUsed="1" w:qFormat="1"/>
-    <w:lsdException w:name="index 1" w:semiHidden="1" w:unhideWhenUsed="1"/>
-    <w:lsdException w:name="index 2" w:semiHidden="1" w:unhideWhenUsed="1"/>
-    <w:lsdException w:name="index 3" w:semiHidden="1" w:unhideWhenUsed="1"/>
-    <w:lsdException w:name="index 4" w:semiHidden="1" w:unhideWhenUsed="1"/>
-    <w:lsdException w:name="index 5" w:semiHidden="1" w:unhideWhenUsed="1"/>
-    <w:lsdException w:name="index 6" w:semiHidden="1" w:unhideWhenUsed="1"/>
-    <w:lsdException w:name="index 7" w:semiHidden="1" w:unhideWhenUsed="1"/>
-    <w:lsdException w:name="index 8" w:semiHidden="1" w:unhideWhenUsed="1"/>
-    <w:lsdException w:name="index 9" w:semiHidden="1" w:unhideWhenUsed="1"/>
-    <w:lsdException w:name="toc 1" w:semiHidden="1" w:uiPriority="39" w:unhideWhenUsed="1"/>
-    <w:lsdException w:name="toc 2" w:semiHidden="1" w:uiPriority="39" w:unhideWhenUsed="1"/>
-    <w:lsdException w:name="toc 3" w:semiHidden="1" w:uiPriority="39" w:unhideWhenUsed="1"/>
-    <w:lsdException w:name="toc 4" w:semiHidden="1" w:uiPriority="39" w:unhideWhenUsed="1"/>
-    <w:lsdException w:name="toc 5" w:semiHidden="1" w:uiPriority="39" w:unhideWhenUsed="1"/>
-    <w:lsdException w:name="toc 6" w:semiHidden="1" w:uiPriority="39" w:unhideWhenUsed="1"/>
-    <w:lsdException w:name="toc 7" w:semiHidden="1" w:uiPriority="39" w:unhideWhenUsed="1"/>
-    <w:lsdException w:name="toc 8" w:semiHidden="1" w:uiPriority="39" w:unhideWhenUsed="1"/>
-    <w:lsdException w:name="toc 9" w:semiHidden="1" w:uiPriority="39" w:unhideWhenUsed="1"/>
-    <w:lsdException w:name="Normal Indent" w:semiHidden="1" w:unhideWhenUsed="1"/>
-    <w:lsdException w:name="footnote text" w:semiHidden="1" w:unhideWhenUsed="1"/>
-    <w:lsdException w:name="annotation text" w:semiHidden="1" w:unhideWhenUsed="1"/>
-    <w:lsdException w:name="header" w:semiHidden="1" w:unhideWhenUsed="1"/>
-    <w:lsdException w:name="footer" w:semiHidden="1" w:unhideWhenUsed="1"/>
-    <w:lsdException w:name="index heading" w:semiHidden="1" w:unhideWhenUsed="1"/>
-    <w:lsdException w:name="caption" w:semiHidden="1" w:uiPriority="35" w:unhideWhenUsed="1" w:qFormat="1"/>
-    <w:lsdException w:name="table of figures" w:semiHidden="1" w:unhideWhenUsed="1"/>
-    <w:lsdException w:name="envelope address" w:semiHidden="1" w:unhideWhenUsed="1"/>
-    <w:lsdException w:name="envelope return" w:semiHidden="1" w:unhideWhenUsed="1"/>
-    <w:lsdException w:name="footnote reference" w:semiHidden="1" w:unhideWhenUsed="1"/>
-    <w:lsdException w:name="annotation reference" w:semiHidden="1" w:unhideWhenUsed="1"/>
-    <w:lsdException w:name="line number" w:semiHidden="1" w:unhideWhenUsed="1"/>
-    <w:lsdException w:name="page number" w:semiHidden="1" w:unhideWhenUsed="1"/>
-    <w:lsdException w:name="endnote reference" w:semiHidden="1" w:unhideWhenUsed="1"/>
-    <w:lsdException w:name="endnote text" w:semiHidden="1" w:unhideWhenUsed="1"/>
-    <w:lsdException w:name="table of authorities" w:semiHidden="1" w:unhideWhenUsed="1"/>
-    <w:lsdException w:name="macro" w:semiHidden="1" w:unhideWhenUsed="1"/>
-    <w:lsdException w:name="toa heading" w:semiHidden="1" w:unhideWhenUsed="1"/>
-    <w:lsdException w:name="List" w:semiHidden="1" w:unhideWhenUsed="1"/>
-    <w:lsdException w:name="List Bullet" w:semiHidden="1" w:unhideWhenUsed="1"/>
-    <w:lsdException w:name="List Number" w:semiHidden="1" w:unhideWhenUsed="1"/>
-    <w:lsdException w:name="List 2" w:semiHidden="1" w:unhideWhenUsed="1"/>
-    <w:lsdException w:name="List 3" w:semiHidden="1" w:unhideWhenUsed="1"/>
-    <w:lsdException w:name="List 4" w:semiHidden="1" w:unhideWhenUsed="1"/>
-    <w:lsdException w:name="List 5" w:semiHidden="1" w:unhideWhenUsed="1"/>
-    <w:lsdException w:name="List Bullet 2" w:semiHidden="1" w:unhideWhenUsed="1"/>
-    <w:lsdException w:name="List Bullet 3" w:semiHidden="1" w:unhideWhenUsed="1"/>
-    <w:lsdException w:name="List Bullet 4" w:semiHidden="1" w:unhideWhenUsed="1"/>
-    <w:lsdException w:name="List Bullet 5" w:semiHidden="1" w:unhideWhenUsed="1"/>
-    <w:lsdException w:name="List Number 2" w:semiHidden="1" w:unhideWhenUsed="1"/>
-    <w:lsdException w:name="List Number 3" w:semiHidden="1" w:unhideWhenUsed="1"/>
-    <w:lsdException w:name="List Number 4" w:semiHidden="1" w:unhideWhenUsed="1"/>
-    <w:lsdException w:name="List Number 5" w:semiHidden="1" w:unhideWhenUsed="1"/>
-    <w:lsdException w:name="Title" w:uiPriority="10" w:qFormat="1"/>
-    <w:lsdException w:name="Closing" w:semiHidden="1" w:unhideWhenUsed="1"/>
-    <w:lsdException w:name="Signature" w:semiHidden="1" w:unhideWhenUsed="1"/>
-    <w:lsdException w:name="Default Paragraph Font" w:semiHidden="1" w:uiPriority="1" w:unhideWhenUsed="1"/>
-    <w:lsdException w:name="Body Text" w:semiHidden="1" w:unhideWhenUsed="1"/>
-    <w:lsdException w:name="Body Text Indent" w:semiHidden="1" w:unhideWhenUsed="1"/>
-    <w:lsdException w:name="List Continue" w:semiHidden="1" w:unhideWhenUsed="1"/>
-    <w:lsdException w:name="List Continue 2" w:semiHidden="1" w:unhideWhenUsed="1"/>
-    <w:lsdException w:name="List Continue 3" w:semiHidden="1" w:unhideWhenUsed="1"/>
-    <w:lsdException w:name="List Continue 4" w:semiHidden="1" w:unhideWhenUsed="1"/>
-    <w:lsdException w:name="List Continue 5" w:semiHidden="1" w:unhideWhenUsed="1"/>
-    <w:lsdException w:name="Message Header" w:semiHidden="1" w:unhideWhenUsed="1"/>
-    <w:lsdException w:name="Subtitle" w:uiPriority="11" w:qFormat="1"/>
-    <w:lsdException w:name="Salutation" w:semiHidden="1" w:unhideWhenUsed="1"/>
-    <w:lsdException w:name="Date" w:semiHidden="1" w:unhideWhenUsed="1"/>
-    <w:lsdException w:name="Body Text First Indent" w:semiHidden="1" w:unhideWhenUsed="1"/>
-    <w:lsdException w:name="Body Text First Indent 2" w:semiHidden="1" w:unhideWhenUsed="1"/>
-    <w:lsdException w:name="Note Heading" w:semiHidden="1" w:unhideWhenUsed="1"/>
-    <w:lsdException w:name="Body Text 2" w:semiHidden="1" w:unhideWhenUsed="1"/>
-    <w:lsdException w:name="Body Text 3" w:semiHidden="1" w:unhideWhenUsed="1"/>
-    <w:lsdException w:name="Body Text Indent 2" w:semiHidden="1" w:unhideWhenUsed="1"/>
-    <w:lsdException w:name="Body Text Indent 3" w:semiHidden="1" w:unhideWhenUsed="1"/>
-    <w:lsdException w:name="Block Text" w:semiHidden="1" w:unhideWhenUsed="1"/>
-    <w:lsdException w:name="Hyperlink" w:semiHidden="1" w:unhideWhenUsed="1"/>
-    <w:lsdException w:name="FollowedHyperlink" w:semiHidden="1" w:unhideWhenUsed="1"/>
-    <w:lsdException w:name="Strong" w:uiPriority="22" w:qFormat="1"/>
-    <w:lsdException w:name="Emphasis" w:uiPriority="20" w:qFormat="1"/>
-    <w:lsdException w:name="Document Map" w:semiHidden="1" w:unhideWhenUsed="1"/>
-    <w:lsdException w:name="Plain Text" w:semiHidden="1" w:unhideWhenUsed="1"/>
-    <w:lsdException w:name="E-mail Signature" w:semiHidden="1" w:unhideWhenUsed="1"/>
-    <w:lsdException w:name="HTML Top of Form" w:semiHidden="1" w:unhideWhenUsed="1"/>
-    <w:lsdException w:name="HTML Bottom of Form" w:semiHidden="1" w:unhideWhenUsed="1"/>
-    <w:lsdException w:name="Normal (Web)" w:semiHidden="1" w:unhideWhenUsed="1"/>
-    <w:lsdException w:name="HTML Acronym" w:semiHidden="1" w:unhideWhenUsed="1"/>
-    <w:lsdException w:name="HTML Address" w:semiHidden="1" w:unhideWhenUsed="1"/>
-    <w:lsdException w:name="HTML Cite" w:semiHidden="1" w:unhideWhenUsed="1"/>
-    <w:lsdException w:name="HTML Code" w:semiHidden="1" w:unhideWhenUsed="1"/>
-    <w:lsdException w:name="HTML Definition" w:semiHidden="1" w:unhideWhenUsed="1"/>
-    <w:lsdException w:name="HTML Keyboard" w:semiHidden="1" w:unhideWhenUsed="1"/>
-    <w:lsdException w:name="HTML Preformatted" w:semiHidden="1" w:unhideWhenUsed="1"/>
-    <w:lsdException w:name="HTML Sample" w:semiHidden="1" w:unhideWhenUsed="1"/>
-    <w:lsdException w:name="HTML Typewriter" w:semiHidden="1" w:unhideWhenUsed="1"/>
-    <w:lsdException w:name="HTML Variable" w:semiHidden="1" w:unhideWhenUsed="1"/>
-    <w:lsdException w:name="Normal Table" w:semiHidden="1" w:unhideWhenUsed="1"/>
-    <w:lsdException w:name="annotation subject" w:semiHidden="1" w:unhideWhenUsed="1"/>
-    <w:lsdException w:name="No List" w:semiHidden="1" w:unhideWhenUsed="1"/>
-    <w:lsdException w:name="Outline List 1" w:semiHidden="1" w:unhideWhenUsed="1"/>
-    <w:lsdException w:name="Outline List 2" w:semiHidden="1" w:unhideWhenUsed="1"/>
-    <w:lsdException w:name="Outline List 3" w:semiHidden="1" w:unhideWhenUsed="1"/>
-    <w:lsdException w:name="Table Simple 1" w:semiHidden="1" w:unhideWhenUsed="1"/>
-    <w:lsdException w:name="Table Simple 2" w:semiHidden="1" w:unhideWhenUsed="1"/>
-    <w:lsdException w:name="Table Simple 3" w:semiHidden="1" w:unhideWhenUsed="1"/>
-    <w:lsdException w:name="Table Classic 1" w:semiHidden="1" w:unhideWhenUsed="1"/>
-    <w:lsdException w:name="Table Classic 2" w:semiHidden="1" w:unhideWhenUsed="1"/>
-    <w:lsdException w:name="Table Classic 3" w:semiHidden="1" w:unhideWhenUsed="1"/>
-    <w:lsdException w:name="Table Classic 4" w:semiHidden="1" w:unhideWhenUsed="1"/>
-    <w:lsdException w:name="Table Colorful 1" w:semiHidden="1" w:unhideWhenUsed="1"/>
-    <w:lsdException w:name="Table Colorful 2" w:semiHidden="1" w:unhideWhenUsed="1"/>
-    <w:lsdException w:name="Table Colorful 3" w:semiHidden="1" w:unhideWhenUsed="1"/>
-    <w:lsdException w:name="Table Columns 1" w:semiHidden="1" w:unhideWhenUsed="1"/>
-    <w:lsdException w:name="Table Columns 2" w:semiHidden="1" w:unhideWhenUsed="1"/>
-    <w:lsdException w:name="Table Columns 3" w:semiHidden="1" w:unhideWhenUsed="1"/>
-    <w:lsdException w:name="Table Columns 4" w:semiHidden="1" w:unhideWhenUsed="1"/>
-    <w:lsdException w:name="Table Columns 5" w:semiHidden="1" w:unhideWhenUsed="1"/>
-    <w:lsdException w:name="Table Grid 1" w:semiHidden="1" w:unhideWhenUsed="1"/>
-    <w:lsdException w:name="Table Grid 2" w:semiHidden="1" w:unhideWhenUsed="1"/>
-    <w:lsdException w:name="Table Grid 3" w:semiHidden="1" w:unhideWhenUsed="1"/>
-    <w:lsdException w:name="Table Grid 4" w:semiHidden="1" w:unhideWhenUsed="1"/>
-    <w:lsdException w:name="Table Grid 5" w:semiHidden="1" w:unhideWhenUsed="1"/>
-    <w:lsdException w:name="Table Grid 6" w:semiHidden="1" w:unhideWhenUsed="1"/>
-    <w:lsdException w:name="Table Grid 7" w:semiHidden="1" w:unhideWhenUsed="1"/>
-    <w:lsdException w:name="Table Grid 8" w:semiHidden="1" w:unhideWhenUsed="1"/>
-    <w:lsdException w:name="Table List 1" w:semiHidden="1" w:unhideWhenUsed="1"/>
-    <w:lsdException w:name="Table List 2" w:semiHidden="1" w:unhideWhenUsed="1"/>
-    <w:lsdException w:name="Table List 3" w:semiHidden="1" w:unhideWhenUsed="1"/>
-    <w:lsdException w:name="Table List 4" w:semiHidden="1" w:unhideWhenUsed="1"/>
-    <w:lsdException w:name="Table List 5" w:semiHidden="1" w:unhideWhenUsed="1"/>
-    <w:lsdException w:name="Table List 6" w:semiHidden="1" w:unhideWhenUsed="1"/>
-    <w:lsdException w:name="Table List 7" w:semiHidden="1" w:unhideWhenUsed="1"/>
-    <w:lsdException w:name="Table List 8" w:semiHidden="1" w:unhideWhenUsed="1"/>
-    <w:lsdException w:name="Table 3D effects 1" w:semiHidden="1" w:unhideWhenUsed="1"/>
-    <w:lsdException w:name="Table 3D effects 2" w:semiHidden="1" w:unhideWhenUsed="1"/>
-    <w:lsdException w:name="Table 3D effects 3" w:semiHidden="1" w:unhideWhenUsed="1"/>
-    <w:lsdException w:name="Table Contemporary" w:semiHidden="1" w:unhideWhenUsed="1"/>
-    <w:lsdException w:name="Table Elegant" w:semiHidden="1" w:unhideWhenUsed="1"/>
-    <w:lsdException w:name="Table Professional" w:semiHidden="1" w:unhideWhenUsed="1"/>
-    <w:lsdException w:name="Table Subtle 1" w:semiHidden="1" w:unhideWhenUsed="1"/>
-    <w:lsdException w:name="Table Subtle 2" w:semiHidden="1" w:unhideWhenUsed="1"/>
-    <w:lsdException w:name="Table Web 1" w:semiHidden="1" w:unhideWhenUsed="1"/>
-    <w:lsdException w:name="Table Web 2" w:semiHidden="1" w:unhideWhenUsed="1"/>
-    <w:lsdException w:name="Table Web 3" w:semiHidden="1" w:unhideWhenUsed="1"/>
-    <w:lsdException w:name="Balloon Text" w:semiHidden="1" w:unhideWhenUsed="1"/>
-    <w:lsdException w:name="Table Grid" w:uiPriority="39"/>
-    <w:lsdException w:name="Table Theme" w:semiHidden="1" w:unhideWhenUsed="1"/>
-    <w:lsdException w:name="Placeholder Text" w:semiHidden="1"/>
-    <w:lsdException w:name="No Spacing" w:uiPriority="1" w:qFormat="1"/>
-    <w:lsdException w:name="Light Shading" w:uiPriority="60"/>
-    <w:lsdException w:name="Light List" w:uiPriority="61"/>
-    <w:lsdException w:name="Light Grid" w:uiPriority="62"/>
-    <w:lsdException w:name="Medium Shading 1" w:uiPriority="63"/>
-    <w:lsdException w:name="Medium Shading 2" w:uiPriority="64"/>
-    <w:lsdException w:name="Medium List 1" w:uiPriority="65"/>
-    <w:lsdException w:name="Medium List 2" w:uiPriority="66"/>
-    <w:lsdException w:name="Medium Grid 1" w:uiPriority="67"/>
-    <w:lsdException w:name="Medium Grid 2" w:uiPriority="68"/>
-    <w:lsdException w:name="Medium Grid 3" w:uiPriority="69"/>
-    <w:lsdException w:name="Dark List" w:uiPriority="70"/>
-    <w:lsdException w:name="Colorful Shading" w:uiPriority="71"/>
-    <w:lsdException w:name="Colorful List" w:uiPriority="72"/>
-    <w:lsdException w:name="Colorful Grid" w:uiPriority="73"/>
-    <w:lsdException w:name="Light Shading Accent 1" w:uiPriority="60"/>
-    <w:lsdException w:name="Light List Accent 1" w:uiPriority="61"/>
-    <w:lsdException w:name="Light Grid Accent 1" w:uiPriority="62"/>
-    <w:lsdException w:name="Medium Shading 1 Accent 1" w:uiPriority="63"/>
-    <w:lsdException w:name="Medium Shading 2 Accent 1" w:uiPriority="64"/>
-    <w:lsdException w:name="Medium List 1 Accent 1" w:uiPriority="65"/>
-    <w:lsdException w:name="Revision" w:semiHidden="1"/>
-    <w:lsdException w:name="List Paragraph" w:uiPriority="34" w:qFormat="1"/>
-    <w:lsdException w:name="Quote" w:uiPriority="29" w:qFormat="1"/>
-    <w:lsdException w:name="Intense Quote" w:uiPriority="30" w:qFormat="1"/>
-    <w:lsdException w:name="Medium List 2 Accent 1" w:uiPriority="66"/>
-    <w:lsdException w:name="Medium Grid 1 Accent 1" w:uiPriority="67"/>
-    <w:lsdException w:name="Medium Grid 2 Accent 1" w:uiPriority="68"/>
-    <w:lsdException w:name="Medium Grid 3 Accent 1" w:uiPriority="69"/>
-    <w:lsdException w:name="Dark List Accent 1" w:uiPriority="70"/>
-    <w:lsdException w:name="Colorful Shading Accent 1" w:uiPriority="71"/>
-    <w:lsdException w:name="Colorful List Accent 1" w:uiPriority="72"/>
-    <w:lsdException w:name="Colorful Grid Accent 1" w:uiPriority="73"/>
-    <w:lsdException w:name="Light Shading Accent 2" w:uiPriority="60"/>
-    <w:lsdException w:name="Light List Accent 2" w:uiPriority="61"/>
-    <w:lsdException w:name="Light Grid Accent 2" w:uiPriority="62"/>
-    <w:lsdException w:name="Medium Shading 1 Accent 2" w:uiPriority="63"/>
-    <w:lsdException w:name="Medium Shading 2 Accent 2" w:uiPriority="64"/>
-    <w:lsdException w:name="Medium List 1 Accent 2" w:uiPriority="65"/>
-    <w:lsdException w:name="Medium List 2 Accent 2" w:uiPriority="66"/>
-    <w:lsdException w:name="Medium Grid 1 Accent 2" w:uiPriority="67"/>
-    <w:lsdException w:name="Medium Grid 2 Accent 2" w:uiPriority="68"/>
-    <w:lsdException w:name="Medium Grid 3 Accent 2" w:uiPriority="69"/>
-    <w:lsdException w:name="Dark List Accent 2" w:uiPriority="70"/>
-    <w:lsdException w:name="Colorful Shading Accent 2" w:uiPriority="71"/>
-    <w:lsdException w:name="Colorful List Accent 2" w:uiPriority="72"/>
-    <w:lsdException w:name="Colorful Grid Accent 2" w:uiPriority="73"/>
-    <w:lsdException w:name="Light Shading Accent 3" w:uiPriority="60"/>
-    <w:lsdException w:name="Light List Accent 3" w:uiPriority="61"/>
-    <w:lsdException w:name="Light Grid Accent 3" w:uiPriority="62"/>
-    <w:lsdException w:name="Medium Shading 1 Accent 3" w:uiPriority="63"/>
-    <w:lsdException w:name="Medium Shading 2 Accent 3" w:uiPriority="64"/>
-    <w:lsdException w:name="Medium List 1 Accent 3" w:uiPriority="65"/>
-    <w:lsdException w:name="Medium List 2 Accent 3" w:uiPriority="66"/>
-    <w:lsdException w:name="Medium Grid 1 Accent 3" w:uiPriority="67"/>
-    <w:lsdException w:name="Medium Grid 2 Accent 3" w:uiPriority="68"/>
-    <w:lsdException w:name="Medium Grid 3 Accent 3" w:uiPriority="69"/>
-    <w:lsdException w:name="Dark List Accent 3" w:uiPriority="70"/>
-    <w:lsdException w:name="Colorful Shading Accent 3" w:uiPriority="71"/>
-    <w:lsdException w:name="Colorful List Accent 3" w:uiPriority="72"/>
-    <w:lsdException w:name="Colorful Grid Accent 3" w:uiPriority="73"/>
-    <w:lsdException w:name="Light Shading Accent 4" w:uiPriority="60"/>
-    <w:lsdException w:name="Light List Accent 4" w:uiPriority="61"/>
-    <w:lsdException w:name="Light Grid Accent 4" w:uiPriority="62"/>
-    <w:lsdException w:name="Medium Shading 1 Accent 4" w:uiPriority="63"/>
-    <w:lsdException w:name="Medium Shading 2 Accent 4" w:uiPriority="64"/>
-    <w:lsdException w:name="Medium List 1 Accent 4" w:uiPriority="65"/>
-    <w:lsdException w:name="Medium List 2 Accent 4" w:uiPriority="66"/>
-    <w:lsdException w:name="Medium Grid 1 Accent 4" w:uiPriority="67"/>
-    <w:lsdException w:name="Medium Grid 2 Accent 4" w:uiPriority="68"/>
-    <w:lsdException w:name="Medium Grid 3 Accent 4" w:uiPriority="69"/>
-    <w:lsdException w:name="Dark List Accent 4" w:uiPriority="70"/>
-    <w:lsdException w:name="Colorful Shading Accent 4" w:uiPriority="71"/>
-    <w:lsdException w:name="Colorful List Accent 4" w:uiPriority="72"/>
-    <w:lsdException w:name="Colorful Grid Accent 4" w:uiPriority="73"/>
-    <w:lsdException w:name="Light Shading Accent 5" w:uiPriority="60"/>
-    <w:lsdException w:name="Light List Accent 5" w:uiPriority="61"/>
-    <w:lsdException w:name="Light Grid Accent 5" w:uiPriority="62"/>
-    <w:lsdException w:name="Medium Shading 1 Accent 5" w:uiPriority="63"/>
-    <w:lsdException w:name="Medium Shading 2 Accent 5" w:uiPriority="64"/>
-    <w:lsdException w:name="Medium List 1 Accent 5" w:uiPriority="65"/>
-    <w:lsdException w:name="Medium List 2 Accent 5" w:uiPriority="66"/>
-    <w:lsdException w:name="Medium Grid 1 Accent 5" w:uiPriority="67"/>
-    <w:lsdException w:name="Medium Grid 2 Accent 5" w:uiPriority="68"/>
-    <w:lsdException w:name="Medium Grid 3 Accent 5" w:uiPriority="69"/>
-    <w:lsdException w:name="Dark List Accent 5" w:uiPriority="70"/>
-    <w:lsdException w:name="Colorful Shading Accent 5" w:uiPriority="71"/>
-    <w:lsdException w:name="Colorful List Accent 5" w:uiPriority="72"/>
-    <w:lsdException w:name="Colorful Grid Accent 5" w:uiPriority="73"/>
-    <w:lsdException w:name="Light Shading Accent 6" w:uiPriority="60"/>
-    <w:lsdException w:name="Light List Accent 6" w:uiPriority="61"/>
-    <w:lsdException w:name="Light Grid Accent 6" w:uiPriority="62"/>
-    <w:lsdException w:name="Medium Shading 1 Accent 6" w:uiPriority="63"/>
-    <w:lsdException w:name="Medium Shading 2 Accent 6" w:uiPriority="64"/>
-    <w:lsdException w:name="Medium List 1 Accent 6" w:uiPriority="65"/>
-    <w:lsdException w:name="Medium List 2 Accent 6" w:uiPriority="66"/>
-    <w:lsdException w:name="Medium Grid 1 Accent 6" w:uiPriority="67"/>
-    <w:lsdException w:name="Medium Grid 2 Accent 6" w:uiPriority="68"/>
-    <w:lsdException w:name="Medium Grid 3 Accent 6" w:uiPriority="69"/>
-    <w:lsdException w:name="Dark List Accent 6" w:uiPriority="70"/>
-    <w:lsdException w:name="Colorful Shading Accent 6" w:uiPriority="71"/>
-    <w:lsdException w:name="Colorful List Accent 6" w:uiPriority="72"/>
-    <w:lsdException w:name="Colorful Grid Accent 6" w:uiPriority="73"/>
-    <w:lsdException w:name="Subtle Emphasis" w:uiPriority="19" w:qFormat="1"/>
-    <w:lsdException w:name="Intense Emphasis" w:uiPriority="21" w:qFormat="1"/>
-    <w:lsdException w:name="Subtle Reference" w:uiPriority="31" w:qFormat="1"/>
-    <w:lsdException w:name="Intense Reference" w:uiPriority="32" w:qFormat="1"/>
-    <w:lsdException w:name="Book Title" w:uiPriority="33" w:qFormat="1"/>
-    <w:lsdException w:name="Bibliography" w:semiHidden="1" w:uiPriority="37" w:unhideWhenUsed="1"/>
-    <w:lsdException w:name="TOC Heading" w:semiHidden="1" w:uiPriority="39" w:unhideWhenUsed="1" w:qFormat="1"/>
-    <w:lsdException w:name="Plain Table 1" w:uiPriority="41"/>
-    <w:lsdException w:name="Plain Table 2" w:uiPriority="42"/>
-    <w:lsdException w:name="Plain Table 3" w:uiPriority="43"/>
-    <w:lsdException w:name="Plain Table 4" w:uiPriority="44"/>
-    <w:lsdException w:name="Plain Table 5" w:uiPriority="45"/>
-    <w:lsdException w:name="Grid Table Light" w:uiPriority="40"/>
-    <w:lsdException w:name="Grid Table 1 Light" w:uiPriority="46"/>
-    <w:lsdException w:name="Grid Table 2" w:uiPriority="47"/>
-    <w:lsdException w:name="Grid Table 3" w:uiPriority="48"/>
-    <w:lsdException w:name="Grid Table 4" w:uiPriority="49"/>
-    <w:lsdException w:name="Grid Table 5 Dark" w:uiPriority="50"/>
-    <w:lsdException w:name="Grid Table 6 Colorful" w:uiPriority="51"/>
-    <w:lsdException w:name="Grid Table 7 Colorful" w:uiPriority="52"/>
-    <w:lsdException w:name="Grid Table 1 Light Accent 1" w:uiPriority="46"/>
-    <w:lsdException w:name="Grid Table 2 Accent 1" w:uiPriority="47"/>
-    <w:lsdException w:name="Grid Table 3 Accent 1" w:uiPriority="48"/>
-    <w:lsdException w:name="Grid Table 4 Accent 1" w:uiPriority="49"/>
-    <w:lsdException w:name="Grid Table 5 Dark Accent 1" w:uiPriority="50"/>
-    <w:lsdException w:name="Grid Table 6 Colorful Accent 1" w:uiPriority="51"/>
-    <w:lsdException w:name="Grid Table 7 Colorful Accent 1" w:uiPriority="52"/>
-    <w:lsdException w:name="Grid Table 1 Light Accent 2" w:uiPriority="46"/>
-    <w:lsdException w:name="Grid Table 2 Accent 2" w:uiPriority="47"/>
-    <w:lsdException w:name="Grid Table 3 Accent 2" w:uiPriority="48"/>
-    <w:lsdException w:name="Grid Table 4 Accent 2" w:uiPriority="49"/>
-    <w:lsdException w:name="Grid Table 5 Dark Accent 2" w:uiPriority="50"/>
-    <w:lsdException w:name="Grid Table 6 Colorful Accent 2" w:uiPriority="51"/>
-    <w:lsdException w:name="Grid Table 7 Colorful Accent 2" w:uiPriority="52"/>
-    <w:lsdException w:name="Grid Table 1 Light Accent 3" w:uiPriority="46"/>
-    <w:lsdException w:name="Grid Table 2 Accent 3" w:uiPriority="47"/>
-    <w:lsdException w:name="Grid Table 3 Accent 3" w:uiPriority="48"/>
-    <w:lsdException w:name="Grid Table 4 Accent 3" w:uiPriority="49"/>
-    <w:lsdException w:name="Grid Table 5 Dark Accent 3" w:uiPriority="50"/>
-    <w:lsdException w:name="Grid Table 6 Colorful Accent 3" w:uiPriority="51"/>
-    <w:lsdException w:name="Grid Table 7 Colorful Accent 3" w:uiPriority="52"/>
-    <w:lsdException w:name="Grid Table 1 Light Accent 4" w:uiPriority="46"/>
-    <w:lsdException w:name="Grid Table 2 Accent 4" w:uiPriority="47"/>
-    <w:lsdException w:name="Grid Table 3 Accent 4" w:uiPriority="48"/>
-    <w:lsdException w:name="Grid Table 4 Accent 4" w:uiPriority="49"/>
-    <w:lsdException w:name="Grid Table 5 Dark Accent 4" w:uiPriority="50"/>
-    <w:lsdException w:name="Grid Table 6 Colorful Accent 4" w:uiPriority="51"/>
-    <w:lsdException w:name="Grid Table 7 Colorful Accent 4" w:uiPriority="52"/>
-    <w:lsdException w:name="Grid Table 1 Light Accent 5" w:uiPriority="46"/>
-    <w:lsdException w:name="Grid Table 2 Accent 5" w:uiPriority="47"/>
-    <w:lsdException w:name="Grid Table 3 Accent 5" w:uiPriority="48"/>
-    <w:lsdException w:name="Grid Table 4 Accent 5" w:uiPriority="49"/>
-    <w:lsdException w:name="Grid Table 5 Dark Accent 5" w:uiPriority="50"/>
-    <w:lsdException w:name="Grid Table 6 Colorful Accent 5" w:uiPriority="51"/>
-    <w:lsdException w:name="Grid Table 7 Colorful Accent 5" w:uiPriority="52"/>
-    <w:lsdException w:name="Grid Table 1 Light Accent 6" w:uiPriority="46"/>
-    <w:lsdException w:name="Grid Table 2 Accent 6" w:uiPriority="47"/>
-    <w:lsdException w:name="Grid Table 3 Accent 6" w:uiPriority="48"/>
-    <w:lsdException w:name="Grid Table 4 Accent 6" w:uiPriority="49"/>
-    <w:lsdException w:name="Grid Table 5 Dark Accent 6" w:uiPriority="50"/>
-    <w:lsdException w:name="Grid Table 6 Colorful Accent 6" w:uiPriority="51"/>
-    <w:lsdException w:name="Grid Table 7 Colorful Accent 6" w:uiPriority="52"/>
-    <w:lsdException w:name="List Table 1 Light" w:uiPriority="46"/>
-    <w:lsdException w:name="List Table 2" w:uiPriority="47"/>
-    <w:lsdException w:name="List Table 3" w:uiPriority="48"/>
-    <w:lsdException w:name="List Table 4" w:uiPriority="49"/>
-    <w:lsdException w:name="List Table 5 Dark" w:uiPriority="50"/>
-    <w:lsdException w:name="List Table 6 Colorful" w:uiPriority="51"/>
-    <w:lsdException w:name="List Table 7 Colorful" w:uiPriority="52"/>
-    <w:lsdException w:name="List Table 1 Light Accent 1" w:uiPriority="46"/>
-    <w:lsdException w:name="List Table 2 Accent 1" w:uiPriority="47"/>
-    <w:lsdException w:name="List Table 3 Accent 1" w:uiPriority="48"/>
-    <w:lsdException w:name="List Table 4 Accent 1" w:uiPriority="49"/>
-    <w:lsdException w:name="List Table 5 Dark Accent 1" w:uiPriority="50"/>
-    <w:lsdException w:name="List Table 6 Colorful Accent 1" w:uiPriority="51"/>
-    <w:lsdException w:name="List Table 7 Colorful Accent 1" w:uiPriority="52"/>
-    <w:lsdException w:name="List Table 1 Light Accent 2" w:uiPriority="46"/>
-    <w:lsdException w:name="List Table 2 Accent 2" w:uiPriority="47"/>
-    <w:lsdException w:name="List Table 3 Accent 2" w:uiPriority="48"/>
-    <w:lsdException w:name="List Table 4 Accent 2" w:uiPriority="49"/>
-    <w:lsdException w:name="List Table 5 Dark Accent 2" w:uiPriority="50"/>
-    <w:lsdException w:name="List Table 6 Colorful Accent 2" w:uiPriority="51"/>
-    <w:lsdException w:name="List Table 7 Colorful Accent 2" w:uiPriority="52"/>
-    <w:lsdException w:name="List Table 1 Light Accent 3" w:uiPriority="46"/>
-    <w:lsdException w:name="List Table 2 Accent 3" w:uiPriority="47"/>
-    <w:lsdException w:name="List Table 3 Accent 3" w:uiPriority="48"/>
-    <w:lsdException w:name="List Table 4 Accent 3" w:uiPriority="49"/>
-    <w:lsdException w:name="List Table 5 Dark Accent 3" w:uiPriority="50"/>
-    <w:lsdException w:name="List Table 6 Colorful Accent 3" w:uiPriority="51"/>
-    <w:lsdException w:name="List Table 7 Colorful Accent 3" w:uiPriority="52"/>
-    <w:lsdException w:name="List Table 1 Light Accent 4" w:uiPriority="46"/>
-    <w:lsdException w:name="List Table 2 Accent 4" w:uiPriority="47"/>
-    <w:lsdException w:name="List Table 3 Accent 4" w:uiPriority="48"/>
-    <w:lsdException w:name="List Table 4 Accent 4" w:uiPriority="49"/>
-    <w:lsdException w:name="List Table 5 Dark Accent 4" w:uiPriority="50"/>
-    <w:lsdException w:name="List Table 6 Colorful Accent 4" w:uiPriority="51"/>
-    <w:lsdException w:name="List Table 7 Colorful Accent 4" w:uiPriority="52"/>
-    <w:lsdException w:name="List Table 1 Light Accent 5" w:uiPriority="46"/>
-    <w:lsdException w:name="List Table 2 Accent 5" w:uiPriority="47"/>
-    <w:lsdException w:name="List Table 3 Accent 5" w:uiPriority="48"/>
-    <w:lsdException w:name="List Table 4 Accent 5" w:uiPriority="49"/>
-    <w:lsdException w:name="List Table 5 Dark Accent 5" w:uiPriority="50"/>
-    <w:lsdException w:name="List Table 6 Colorful Accent 5" w:uiPriority="51"/>
-    <w:lsdException w:name="List Table 7 Colorful Accent 5" w:uiPriority="52"/>
-    <w:lsdException w:name="List Table 1 Light Accent 6" w:uiPriority="46"/>
-    <w:lsdException w:name="List Table 2 Accent 6" w:uiPriority="47"/>
-    <w:lsdException w:name="List Table 3 Accent 6" w:uiPriority="48"/>
-    <w:lsdException w:name="List Table 4 Accent 6" w:uiPriority="49"/>
-    <w:lsdException w:name="List Table 5 Dark Accent 6" w:uiPriority="50"/>
-    <w:lsdException w:name="List Table 6 Colorful Accent 6" w:uiPriority="51"/>
-    <w:lsdException w:name="List Table 7 Colorful Accent 6" w:uiPriority="52"/>
+  <w:latentStyles w:defLockedState="0" w:defUIPriority="99" w:defSemiHidden="1" w:defUnhideWhenUsed="1" w:defQFormat="0" w:count="267">
+    <w:lsdException w:name="Normal" w:semiHidden="0" w:uiPriority="0" w:unhideWhenUsed="0" w:qFormat="1"/>
+    <w:lsdException w:name="heading 1" w:semiHidden="0" w:uiPriority="9" w:unhideWhenUsed="0" w:qFormat="1"/>
+    <w:lsdException w:name="heading 2" w:uiPriority="9" w:qFormat="1"/>
+    <w:lsdException w:name="heading 3" w:uiPriority="9" w:qFormat="1"/>
+    <w:lsdException w:name="heading 4" w:uiPriority="9" w:qFormat="1"/>
+    <w:lsdException w:name="heading 5" w:uiPriority="9" w:qFormat="1"/>
+    <w:lsdException w:name="heading 6" w:uiPriority="9" w:qFormat="1"/>
+    <w:lsdException w:name="heading 7" w:uiPriority="9" w:qFormat="1"/>
+    <w:lsdException w:name="heading 8" w:uiPriority="9" w:qFormat="1"/>
+    <w:lsdException w:name="heading 9" w:uiPriority="9" w:qFormat="1"/>
+    <w:lsdException w:name="toc 1" w:uiPriority="39"/>
+    <w:lsdException w:name="toc 2" w:uiPriority="39"/>
+    <w:lsdException w:name="toc 3" w:uiPriority="39"/>
+    <w:lsdException w:name="toc 4" w:uiPriority="39"/>
+    <w:lsdException w:name="toc 5" w:uiPriority="39"/>
+    <w:lsdException w:name="toc 6" w:uiPriority="39"/>
+    <w:lsdException w:name="toc 7" w:uiPriority="39"/>
+    <w:lsdException w:name="toc 8" w:uiPriority="39"/>
+    <w:lsdException w:name="toc 9" w:uiPriority="39"/>
+    <w:lsdException w:name="caption" w:uiPriority="35" w:qFormat="1"/>
+    <w:lsdException w:name="Title" w:semiHidden="0" w:uiPriority="10" w:unhideWhenUsed="0" w:qFormat="1"/>
+    <w:lsdException w:name="Default Paragraph Font" w:uiPriority="1"/>
+    <w:lsdException w:name="Subtitle" w:semiHidden="0" w:uiPriority="11" w:unhideWhenUsed="0" w:qFormat="1"/>
+    <w:lsdException w:name="Strong" w:semiHidden="0" w:uiPriority="22" w:unhideWhenUsed="0" w:qFormat="1"/>
+    <w:lsdException w:name="Emphasis" w:semiHidden="0" w:uiPriority="20" w:unhideWhenUsed="0" w:qFormat="1"/>
+    <w:lsdException w:name="Table Grid" w:semiHidden="0" w:uiPriority="39" w:unhideWhenUsed="0"/>
+    <w:lsdException w:name="Placeholder Text" w:unhideWhenUsed="0"/>
+    <w:lsdException w:name="No Spacing" w:semiHidden="0" w:uiPriority="1" w:unhideWhenUsed="0" w:qFormat="1"/>
+    <w:lsdException w:name="Light Shading" w:semiHidden="0" w:uiPriority="60" w:unhideWhenUsed="0"/>
+    <w:lsdException w:name="Light List" w:semiHidden="0" w:uiPriority="61" w:unhideWhenUsed="0"/>
+    <w:lsdException w:name="Light Grid" w:semiHidden="0" w:uiPriority="62" w:unhideWhenUsed="0"/>
+    <w:lsdException w:name="Medium Shading 1" w:semiHidden="0" w:uiPriority="63" w:unhideWhenUsed="0"/>
+    <w:lsdException w:name="Medium Shading 2" w:semiHidden="0" w:uiPriority="64" w:unhideWhenUsed="0"/>
+    <w:lsdException w:name="Medium List 1" w:semiHidden="0" w:uiPriority="65" w:unhideWhenUsed="0"/>
+    <w:lsdException w:name="Medium List 2" w:semiHidden="0" w:uiPriority="66" w:unhideWhenUsed="0"/>
+    <w:lsdException w:name="Medium Grid 1" w:semiHidden="0" w:uiPriority="67" w:unhideWhenUsed="0"/>
+    <w:lsdException w:name="Medium Grid 2" w:semiHidden="0" w:uiPriority="68" w:unhideWhenUsed="0"/>
+    <w:lsdException w:name="Medium Grid 3" w:semiHidden="0" w:uiPriority="69" w:unhideWhenUsed="0"/>
+    <w:lsdException w:name="Dark List" w:semiHidden="0" w:uiPriority="70" w:unhideWhenUsed="0"/>
+    <w:lsdException w:name="Colorful Shading" w:semiHidden="0" w:uiPriority="71" w:unhideWhenUsed="0"/>
+    <w:lsdException w:name="Colorful List" w:semiHidden="0" w:uiPriority="72" w:unhideWhenUsed="0"/>
+    <w:lsdException w:name="Colorful Grid" w:semiHidden="0" w:uiPriority="73" w:unhideWhenUsed="0"/>
+    <w:lsdException w:name="Light Shading Accent 1" w:semiHidden="0" w:uiPriority="60" w:unhideWhenUsed="0"/>
+    <w:lsdException w:name="Light List Accent 1" w:semiHidden="0" w:uiPriority="61" w:unhideWhenUsed="0"/>
+    <w:lsdException w:name="Light Grid Accent 1" w:semiHidden="0" w:uiPriority="62" w:unhideWhenUsed="0"/>
+    <w:lsdException w:name="Medium Shading 1 Accent 1" w:semiHidden="0" w:uiPriority="63" w:unhideWhenUsed="0"/>
+    <w:lsdException w:name="Medium Shading 2 Accent 1" w:semiHidden="0" w:uiPriority="64" w:unhideWhenUsed="0"/>
+    <w:lsdException w:name="Medium List 1 Accent 1" w:semiHidden="0" w:uiPriority="65" w:unhideWhenUsed="0"/>
+    <w:lsdException w:name="Revision" w:unhideWhenUsed="0"/>
+    <w:lsdException w:name="List Paragraph" w:semiHidden="0" w:uiPriority="34" w:unhideWhenUsed="0" w:qFormat="1"/>
+    <w:lsdException w:name="Quote" w:semiHidden="0" w:uiPriority="29" w:unhideWhenUsed="0" w:qFormat="1"/>
+    <w:lsdException w:name="Intense Quote" w:semiHidden="0" w:uiPriority="30" w:unhideWhenUsed="0" w:qFormat="1"/>
+    <w:lsdException w:name="Medium List 2 Accent 1" w:semiHidden="0" w:uiPriority="66" w:unhideWhenUsed="0"/>
+    <w:lsdException w:name="Medium Grid 1 Accent 1" w:semiHidden="0" w:uiPriority="67" w:unhideWhenUsed="0"/>
+    <w:lsdException w:name="Medium Grid 2 Accent 1" w:semiHidden="0" w:uiPriority="68" w:unhideWhenUsed="0"/>
+    <w:lsdException w:name="Medium Grid 3 Accent 1" w:semiHidden="0" w:uiPriority="69" w:unhideWhenUsed="0"/>
+    <w:lsdException w:name="Dark List Accent 1" w:semiHidden="0" w:uiPriority="70" w:unhideWhenUsed="0"/>
+    <w:lsdException w:name="Colorful Shading Accent 1" w:semiHidden="0" w:uiPriority="71" w:unhideWhenUsed="0"/>
+    <w:lsdException w:name="Colorful List Accent 1" w:semiHidden="0" w:uiPriority="72" w:unhideWhenUsed="0"/>
+    <w:lsdException w:name="Colorful Grid Accent 1" w:semiHidden="0" w:uiPriority="73" w:unhideWhenUsed="0"/>
+    <w:lsdException w:name="Light Shading Accent 2" w:semiHidden="0" w:uiPriority="60" w:unhideWhenUsed="0"/>
+    <w:lsdException w:name="Light List Accent 2" w:semiHidden="0" w:uiPriority="61" w:unhideWhenUsed="0"/>
+    <w:lsdException w:name="Light Grid Accent 2" w:semiHidden="0" w:uiPriority="62" w:unhideWhenUsed="0"/>
+    <w:lsdException w:name="Medium Shading 1 Accent 2" w:semiHidden="0" w:uiPriority="63" w:unhideWhenUsed="0"/>
+    <w:lsdException w:name="Medium Shading 2 Accent 2" w:semiHidden="0" w:uiPriority="64" w:unhideWhenUsed="0"/>
+    <w:lsdException w:name="Medium List 1 Accent 2" w:semiHidden="0" w:uiPriority="65" w:unhideWhenUsed="0"/>
+    <w:lsdException w:name="Medium List 2 Accent 2" w:semiHidden="0" w:uiPriority="66" w:unhideWhenUsed="0"/>
+    <w:lsdException w:name="Medium Grid 1 Accent 2" w:semiHidden="0" w:uiPriority="67" w:unhideWhenUsed="0"/>
+    <w:lsdException w:name="Medium Grid 2 Accent 2" w:semiHidden="0" w:uiPriority="68" w:unhideWhenUsed="0"/>
+    <w:lsdException w:name="Medium Grid 3 Accent 2" w:semiHidden="0" w:uiPriority="69" w:unhideWhenUsed="0"/>
+    <w:lsdException w:name="Dark List Accent 2" w:semiHidden="0" w:uiPriority="70" w:unhideWhenUsed="0"/>
+    <w:lsdException w:name="Colorful Shading Accent 2" w:semiHidden="0" w:uiPriority="71" w:unhideWhenUsed="0"/>
+    <w:lsdException w:name="Colorful List Accent 2" w:semiHidden="0" w:uiPriority="72" w:unhideWhenUsed="0"/>
+    <w:lsdException w:name="Colorful Grid Accent 2" w:semiHidden="0" w:uiPriority="73" w:unhideWhenUsed="0"/>
+    <w:lsdException w:name="Light Shading Accent 3" w:semiHidden="0" w:uiPriority="60" w:unhideWhenUsed="0"/>
+    <w:lsdException w:name="Light List Accent 3" w:semiHidden="0" w:uiPriority="61" w:unhideWhenUsed="0"/>
+    <w:lsdException w:name="Light Grid Accent 3" w:semiHidden="0" w:uiPriority="62" w:unhideWhenUsed="0"/>
+    <w:lsdException w:name="Medium Shading 1 Accent 3" w:semiHidden="0" w:uiPriority="63" w:unhideWhenUsed="0"/>
+    <w:lsdException w:name="Medium Shading 2 Accent 3" w:semiHidden="0" w:uiPriority="64" w:unhideWhenUsed="0"/>
+    <w:lsdException w:name="Medium List 1 Accent 3" w:semiHidden="0" w:uiPriority="65" w:unhideWhenUsed="0"/>
+    <w:lsdException w:name="Medium List 2 Accent 3" w:semiHidden="0" w:uiPriority="66" w:unhideWhenUsed="0"/>
+    <w:lsdException w:name="Medium Grid 1 Accent 3" w:semiHidden="0" w:uiPriority="67" w:unhideWhenUsed="0"/>
+    <w:lsdException w:name="Medium Grid 2 Accent 3" w:semiHidden="0" w:uiPriority="68" w:unhideWhenUsed="0"/>
+    <w:lsdException w:name="Medium Grid 3 Accent 3" w:semiHidden="0" w:uiPriority="69" w:unhideWhenUsed="0"/>
+    <w:lsdException w:name="Dark List Accent 3" w:semiHidden="0" w:uiPriority="70" w:unhideWhenUsed="0"/>
+    <w:lsdException w:name="Colorful Shading Accent 3" w:semiHidden="0" w:uiPriority="71" w:unhideWhenUsed="0"/>
+    <w:lsdException w:name="Colorful List Accent 3" w:semiHidden="0" w:uiPriority="72" w:unhideWhenUsed="0"/>
+    <w:lsdException w:name="Colorful Grid Accent 3" w:semiHidden="0" w:uiPriority="73" w:unhideWhenUsed="0"/>
+    <w:lsdException w:name="Light Shading Accent 4" w:semiHidden="0" w:uiPriority="60" w:unhideWhenUsed="0"/>
+    <w:lsdException w:name="Light List Accent 4" w:semiHidden="0" w:uiPriority="61" w:unhideWhenUsed="0"/>
+    <w:lsdException w:name="Light Grid Accent 4" w:semiHidden="0" w:uiPriority="62" w:unhideWhenUsed="0"/>
+    <w:lsdException w:name="Medium Shading 1 Accent 4" w:semiHidden="0" w:uiPriority="63" w:unhideWhenUsed="0"/>
+    <w:lsdException w:name="Medium Shading 2 Accent 4" w:semiHidden="0" w:uiPriority="64" w:unhideWhenUsed="0"/>
+    <w:lsdException w:name="Medium List 1 Accent 4" w:semiHidden="0" w:uiPriority="65" w:unhideWhenUsed="0"/>
+    <w:lsdException w:name="Medium List 2 Accent 4" w:semiHidden="0" w:uiPriority="66" w:unhideWhenUsed="0"/>
+    <w:lsdException w:name="Medium Grid 1 Accent 4" w:semiHidden="0" w:uiPriority="67" w:unhideWhenUsed="0"/>
+    <w:lsdException w:name="Medium Grid 2 Accent 4" w:semiHidden="0" w:uiPriority="68" w:unhideWhenUsed="0"/>
+    <w:lsdException w:name="Medium Grid 3 Accent 4" w:semiHidden="0" w:uiPriority="69" w:unhideWhenUsed="0"/>
+    <w:lsdException w:name="Dark List Accent 4" w:semiHidden="0" w:uiPriority="70" w:unhideWhenUsed="0"/>
+    <w:lsdException w:name="Colorful Shading Accent 4" w:semiHidden="0" w:uiPriority="71" w:unhideWhenUsed="0"/>
+    <w:lsdException w:name="Colorful List Accent 4" w:semiHidden="0" w:uiPriority="72" w:unhideWhenUsed="0"/>
+    <w:lsdException w:name="Colorful Grid Accent 4" w:semiHidden="0" w:uiPriority="73" w:unhideWhenUsed="0"/>
+    <w:lsdException w:name="Light Shading Accent 5" w:semiHidden="0" w:uiPriority="60" w:unhideWhenUsed="0"/>
+    <w:lsdException w:name="Light List Accent 5" w:semiHidden="0" w:uiPriority="61" w:unhideWhenUsed="0"/>
+    <w:lsdException w:name="Light Grid Accent 5" w:semiHidden="0" w:uiPriority="62" w:unhideWhenUsed="0"/>
+    <w:lsdException w:name="Medium Shading 1 Accent 5" w:semiHidden="0" w:uiPriority="63" w:unhideWhenUsed="0"/>
+    <w:lsdException w:name="Medium Shading 2 Accent 5" w:semiHidden="0" w:uiPriority="64" w:unhideWhenUsed="0"/>
+    <w:lsdException w:name="Medium List 1 Accent 5" w:semiHidden="0" w:uiPriority="65" w:unhideWhenUsed="0"/>
+    <w:lsdException w:name="Medium List 2 Accent 5" w:semiHidden="0" w:uiPriority="66" w:unhideWhenUsed="0"/>
+    <w:lsdException w:name="Medium Grid 1 Accent 5" w:semiHidden="0" w:uiPriority="67" w:unhideWhenUsed="0"/>
+    <w:lsdException w:name="Medium Grid 2 Accent 5" w:semiHidden="0" w:uiPriority="68" w:unhideWhenUsed="0"/>
+    <w:lsdException w:name="Medium Grid 3 Accent 5" w:semiHidden="0" w:uiPriority="69" w:unhideWhenUsed="0"/>
+    <w:lsdException w:name="Dark List Accent 5" w:semiHidden="0" w:uiPriority="70" w:unhideWhenUsed="0"/>
+    <w:lsdException w:name="Colorful Shading Accent 5" w:semiHidden="0" w:uiPriority="71" w:unhideWhenUsed="0"/>
+    <w:lsdException w:name="Colorful List Accent 5" w:semiHidden="0" w:uiPriority="72" w:unhideWhenUsed="0"/>
+    <w:lsdException w:name="Colorful Grid Accent 5" w:semiHidden="0" w:uiPriority="73" w:unhideWhenUsed="0"/>
+    <w:lsdException w:name="Light Shading Accent 6" w:semiHidden="0" w:uiPriority="60" w:unhideWhenUsed="0"/>
+    <w:lsdException w:name="Light List Accent 6" w:semiHidden="0" w:uiPriority="61" w:unhideWhenUsed="0"/>
+    <w:lsdException w:name="Light Grid Accent 6" w:semiHidden="0" w:uiPriority="62" w:unhideWhenUsed="0"/>
+    <w:lsdException w:name="Medium Shading 1 Accent 6" w:semiHidden="0" w:uiPriority="63" w:unhideWhenUsed="0"/>
+    <w:lsdException w:name="Medium Shading 2 Accent 6" w:semiHidden="0" w:uiPriority="64" w:unhideWhenUsed="0"/>
+    <w:lsdException w:name="Medium List 1 Accent 6" w:semiHidden="0" w:uiPriority="65" w:unhideWhenUsed="0"/>
+    <w:lsdException w:name="Medium List 2 Accent 6" w:semiHidden="0" w:uiPriority="66" w:unhideWhenUsed="0"/>
+    <w:lsdException w:name="Medium Grid 1 Accent 6" w:semiHidden="0" w:uiPriority="67" w:unhideWhenUsed="0"/>
+    <w:lsdException w:name="Medium Grid 2 Accent 6" w:semiHidden="0" w:uiPriority="68" w:unhideWhenUsed="0"/>
+    <w:lsdException w:name="Medium Grid 3 Accent 6" w:semiHidden="0" w:uiPriority="69" w:unhideWhenUsed="0"/>
+    <w:lsdException w:name="Dark List Accent 6" w:semiHidden="0" w:uiPriority="70" w:unhideWhenUsed="0"/>
+    <w:lsdException w:name="Colorful Shading Accent 6" w:semiHidden="0" w:uiPriority="71" w:unhideWhenUsed="0"/>
+    <w:lsdException w:name="Colorful List Accent 6" w:semiHidden="0" w:uiPriority="72" w:unhideWhenUsed="0"/>
+    <w:lsdException w:name="Colorful Grid Accent 6" w:semiHidden="0" w:uiPriority="73" w:unhideWhenUsed="0"/>
+    <w:lsdException w:name="Subtle Emphasis" w:semiHidden="0" w:uiPriority="19" w:unhideWhenUsed="0" w:qFormat="1"/>
+    <w:lsdException w:name="Intense Emphasis" w:semiHidden="0" w:uiPriority="21" w:unhideWhenUsed="0" w:qFormat="1"/>
+    <w:lsdException w:name="Subtle Reference" w:semiHidden="0" w:uiPriority="31" w:unhideWhenUsed="0" w:qFormat="1"/>
+    <w:lsdException w:name="Intense Reference" w:semiHidden="0" w:uiPriority="32" w:unhideWhenUsed="0" w:qFormat="1"/>
+    <w:lsdException w:name="Book Title" w:semiHidden="0" w:uiPriority="33" w:unhideWhenUsed="0" w:qFormat="1"/>
+    <w:lsdException w:name="Bibliography" w:uiPriority="37"/>
+    <w:lsdException w:name="TOC Heading" w:uiPriority="39" w:qFormat="1"/>
   </w:latentStyles>
-  <w:style w:type="paragraph" w:default="1" w:styleId="Normal">
+  <w:style w:type="paragraph" w:default="1" w:styleId="a">
     <w:name w:val="Normal"/>
     <w:qFormat/>
     <w:rPr>
       <w:lang w:val="en-US"/>
     </w:rPr>
   </w:style>
-  <w:style w:type="character" w:default="1" w:styleId="DefaultParagraphFont">
+  <w:style w:type="character" w:default="1" w:styleId="a0">
     <w:name w:val="Default Paragraph Font"/>
     <w:uiPriority w:val="1"/>
     <w:semiHidden/>
     <w:unhideWhenUsed/>
   </w:style>
-  <w:style w:type="table" w:default="1" w:styleId="TableNormal">
+  <w:style w:type="table" w:default="1" w:styleId="a1">
     <w:name w:val="Normal Table"/>
     <w:uiPriority w:val="99"/>
     <w:semiHidden/>
@@ -1814,21 +1662,22 @@
       </w:tblCellMar>
     </w:tblPr>
   </w:style>
-  <w:style w:type="numbering" w:default="1" w:styleId="NoList">
+  <w:style w:type="numbering" w:default="1" w:styleId="a2">
     <w:name w:val="No List"/>
     <w:uiPriority w:val="99"/>
     <w:semiHidden/>
     <w:unhideWhenUsed/>
   </w:style>
-  <w:style w:type="table" w:styleId="TableGrid">
+  <w:style w:type="table" w:styleId="a3">
     <w:name w:val="Table Grid"/>
-    <w:basedOn w:val="TableNormal"/>
+    <w:basedOn w:val="a1"/>
     <w:uiPriority w:val="39"/>
     <w:rsid w:val="00EE6175"/>
     <w:pPr>
       <w:spacing w:after="0" w:line="240" w:lineRule="auto"/>
     </w:pPr>
     <w:tblPr>
+      <w:tblInd w:w="0" w:type="dxa"/>
       <w:tblBorders>
         <w:top w:val="single" w:sz="4" w:space="0" w:color="auto"/>
         <w:left w:val="single" w:sz="4" w:space="0" w:color="auto"/>
@@ -1837,11 +1686,17 @@
         <w:insideH w:val="single" w:sz="4" w:space="0" w:color="auto"/>
         <w:insideV w:val="single" w:sz="4" w:space="0" w:color="auto"/>
       </w:tblBorders>
+      <w:tblCellMar>
+        <w:top w:w="0" w:type="dxa"/>
+        <w:left w:w="108" w:type="dxa"/>
+        <w:bottom w:w="0" w:type="dxa"/>
+        <w:right w:w="108" w:type="dxa"/>
+      </w:tblCellMar>
     </w:tblPr>
   </w:style>
-  <w:style w:type="table" w:styleId="GridTable5Dark-Accent5">
+  <w:style w:type="table" w:customStyle="1" w:styleId="GridTable5DarkAccent5">
     <w:name w:val="Grid Table 5 Dark Accent 5"/>
-    <w:basedOn w:val="TableNormal"/>
+    <w:basedOn w:val="a1"/>
     <w:uiPriority w:val="50"/>
     <w:rsid w:val="00EE6175"/>
     <w:pPr>
@@ -1850,6 +1705,7 @@
     <w:tblPr>
       <w:tblStyleRowBandSize w:val="1"/>
       <w:tblStyleColBandSize w:val="1"/>
+      <w:tblInd w:w="0" w:type="dxa"/>
       <w:tblBorders>
         <w:top w:val="single" w:sz="4" w:space="0" w:color="FFFFFF" w:themeColor="background1"/>
         <w:left w:val="single" w:sz="4" w:space="0" w:color="FFFFFF" w:themeColor="background1"/>
@@ -1858,6 +1714,12 @@
         <w:insideH w:val="single" w:sz="4" w:space="0" w:color="FFFFFF" w:themeColor="background1"/>
         <w:insideV w:val="single" w:sz="4" w:space="0" w:color="FFFFFF" w:themeColor="background1"/>
       </w:tblBorders>
+      <w:tblCellMar>
+        <w:top w:w="0" w:type="dxa"/>
+        <w:left w:w="108" w:type="dxa"/>
+        <w:bottom w:w="0" w:type="dxa"/>
+        <w:right w:w="108" w:type="dxa"/>
+      </w:tblCellMar>
     </w:tblPr>
     <w:tcPr>
       <w:shd w:val="clear" w:color="auto" w:fill="D9E2F3" w:themeFill="accent5" w:themeFillTint="33"/>
@@ -1945,9 +1807,9 @@
       </w:tcPr>
     </w:tblStylePr>
   </w:style>
-  <w:style w:type="table" w:styleId="GridTable4-Accent1">
+  <w:style w:type="table" w:customStyle="1" w:styleId="GridTable4Accent1">
     <w:name w:val="Grid Table 4 Accent 1"/>
-    <w:basedOn w:val="TableNormal"/>
+    <w:basedOn w:val="a1"/>
     <w:uiPriority w:val="49"/>
     <w:rsid w:val="00EE6175"/>
     <w:pPr>
@@ -1956,6 +1818,7 @@
     <w:tblPr>
       <w:tblStyleRowBandSize w:val="1"/>
       <w:tblStyleColBandSize w:val="1"/>
+      <w:tblInd w:w="0" w:type="dxa"/>
       <w:tblBorders>
         <w:top w:val="single" w:sz="4" w:space="0" w:color="9CC2E5" w:themeColor="accent1" w:themeTint="99"/>
         <w:left w:val="single" w:sz="4" w:space="0" w:color="9CC2E5" w:themeColor="accent1" w:themeTint="99"/>
@@ -1964,6 +1827,427 @@
         <w:insideH w:val="single" w:sz="4" w:space="0" w:color="9CC2E5" w:themeColor="accent1" w:themeTint="99"/>
         <w:insideV w:val="single" w:sz="4" w:space="0" w:color="9CC2E5" w:themeColor="accent1" w:themeTint="99"/>
       </w:tblBorders>
+      <w:tblCellMar>
+        <w:top w:w="0" w:type="dxa"/>
+        <w:left w:w="108" w:type="dxa"/>
+        <w:bottom w:w="0" w:type="dxa"/>
+        <w:right w:w="108" w:type="dxa"/>
+      </w:tblCellMar>
+    </w:tblPr>
+    <w:tblStylePr w:type="firstRow">
+      <w:rPr>
+        <w:b/>
+        <w:bCs/>
+        <w:color w:val="FFFFFF" w:themeColor="background1"/>
+      </w:rPr>
+      <w:tblPr/>
+      <w:tcPr>
+        <w:tcBorders>
+          <w:top w:val="single" w:sz="4" w:space="0" w:color="5B9BD5" w:themeColor="accent1"/>
+          <w:left w:val="single" w:sz="4" w:space="0" w:color="5B9BD5" w:themeColor="accent1"/>
+          <w:bottom w:val="single" w:sz="4" w:space="0" w:color="5B9BD5" w:themeColor="accent1"/>
+          <w:right w:val="single" w:sz="4" w:space="0" w:color="5B9BD5" w:themeColor="accent1"/>
+          <w:insideH w:val="nil"/>
+          <w:insideV w:val="nil"/>
+        </w:tcBorders>
+        <w:shd w:val="clear" w:color="auto" w:fill="5B9BD5" w:themeFill="accent1"/>
+      </w:tcPr>
+    </w:tblStylePr>
+    <w:tblStylePr w:type="lastRow">
+      <w:rPr>
+        <w:b/>
+        <w:bCs/>
+      </w:rPr>
+      <w:tblPr/>
+      <w:tcPr>
+        <w:tcBorders>
+          <w:top w:val="double" w:sz="4" w:space="0" w:color="5B9BD5" w:themeColor="accent1"/>
+        </w:tcBorders>
+      </w:tcPr>
+    </w:tblStylePr>
+    <w:tblStylePr w:type="firstCol">
+      <w:rPr>
+        <w:b/>
+        <w:bCs/>
+      </w:rPr>
+    </w:tblStylePr>
+    <w:tblStylePr w:type="lastCol">
+      <w:rPr>
+        <w:b/>
+        <w:bCs/>
+      </w:rPr>
+    </w:tblStylePr>
+    <w:tblStylePr w:type="band1Vert">
+      <w:tblPr/>
+      <w:tcPr>
+        <w:shd w:val="clear" w:color="auto" w:fill="DEEAF6" w:themeFill="accent1" w:themeFillTint="33"/>
+      </w:tcPr>
+    </w:tblStylePr>
+    <w:tblStylePr w:type="band1Horz">
+      <w:tblPr/>
+      <w:tcPr>
+        <w:shd w:val="clear" w:color="auto" w:fill="DEEAF6" w:themeFill="accent1" w:themeFillTint="33"/>
+      </w:tcPr>
+    </w:tblStylePr>
+  </w:style>
+</w:styles>
+</file>
+
+<file path=word/stylesWithEffects.xml><?xml version="1.0" encoding="utf-8"?>
+<w:styles xmlns:wpc="http://schemas.microsoft.com/office/word/2010/wordprocessingCanvas" xmlns:mc="http://schemas.openxmlformats.org/markup-compatibility/2006" xmlns:o="urn:schemas-microsoft-com:office:office" xmlns:r="http://schemas.openxmlformats.org/officeDocument/2006/relationships" xmlns:m="http://schemas.openxmlformats.org/officeDocument/2006/math" xmlns:v="urn:schemas-microsoft-com:vml" xmlns:wp14="http://schemas.microsoft.com/office/word/2010/wordprocessingDrawing" xmlns:wp="http://schemas.openxmlformats.org/drawingml/2006/wordprocessingDrawing" xmlns:w10="urn:schemas-microsoft-com:office:word" xmlns:w="http://schemas.openxmlformats.org/wordprocessingml/2006/main" xmlns:w14="http://schemas.microsoft.com/office/word/2010/wordml" xmlns:wpg="http://schemas.microsoft.com/office/word/2010/wordprocessingGroup" xmlns:wpi="http://schemas.microsoft.com/office/word/2010/wordprocessingInk" xmlns:wne="http://schemas.microsoft.com/office/word/2006/wordml" xmlns:wps="http://schemas.microsoft.com/office/word/2010/wordprocessingShape" mc:Ignorable="w14 wp14">
+  <w:docDefaults>
+    <w:rPrDefault>
+      <w:rPr>
+        <w:rFonts w:asciiTheme="minorHAnsi" w:eastAsiaTheme="minorHAnsi" w:hAnsiTheme="minorHAnsi" w:cstheme="minorBidi"/>
+        <w:sz w:val="22"/>
+        <w:szCs w:val="22"/>
+        <w:lang w:val="be-BY" w:eastAsia="en-US" w:bidi="ar-SA"/>
+      </w:rPr>
+    </w:rPrDefault>
+    <w:pPrDefault>
+      <w:pPr>
+        <w:spacing w:after="160" w:line="259" w:lineRule="auto"/>
+      </w:pPr>
+    </w:pPrDefault>
+  </w:docDefaults>
+  <w:latentStyles w:defLockedState="0" w:defUIPriority="99" w:defSemiHidden="1" w:defUnhideWhenUsed="1" w:defQFormat="0" w:count="267">
+    <w:lsdException w:name="Normal" w:semiHidden="0" w:uiPriority="0" w:unhideWhenUsed="0" w:qFormat="1"/>
+    <w:lsdException w:name="heading 1" w:semiHidden="0" w:uiPriority="9" w:unhideWhenUsed="0" w:qFormat="1"/>
+    <w:lsdException w:name="heading 2" w:uiPriority="9" w:qFormat="1"/>
+    <w:lsdException w:name="heading 3" w:uiPriority="9" w:qFormat="1"/>
+    <w:lsdException w:name="heading 4" w:uiPriority="9" w:qFormat="1"/>
+    <w:lsdException w:name="heading 5" w:uiPriority="9" w:qFormat="1"/>
+    <w:lsdException w:name="heading 6" w:uiPriority="9" w:qFormat="1"/>
+    <w:lsdException w:name="heading 7" w:uiPriority="9" w:qFormat="1"/>
+    <w:lsdException w:name="heading 8" w:uiPriority="9" w:qFormat="1"/>
+    <w:lsdException w:name="heading 9" w:uiPriority="9" w:qFormat="1"/>
+    <w:lsdException w:name="toc 1" w:uiPriority="39"/>
+    <w:lsdException w:name="toc 2" w:uiPriority="39"/>
+    <w:lsdException w:name="toc 3" w:uiPriority="39"/>
+    <w:lsdException w:name="toc 4" w:uiPriority="39"/>
+    <w:lsdException w:name="toc 5" w:uiPriority="39"/>
+    <w:lsdException w:name="toc 6" w:uiPriority="39"/>
+    <w:lsdException w:name="toc 7" w:uiPriority="39"/>
+    <w:lsdException w:name="toc 8" w:uiPriority="39"/>
+    <w:lsdException w:name="toc 9" w:uiPriority="39"/>
+    <w:lsdException w:name="caption" w:uiPriority="35" w:qFormat="1"/>
+    <w:lsdException w:name="Title" w:semiHidden="0" w:uiPriority="10" w:unhideWhenUsed="0" w:qFormat="1"/>
+    <w:lsdException w:name="Default Paragraph Font" w:uiPriority="1"/>
+    <w:lsdException w:name="Subtitle" w:semiHidden="0" w:uiPriority="11" w:unhideWhenUsed="0" w:qFormat="1"/>
+    <w:lsdException w:name="Strong" w:semiHidden="0" w:uiPriority="22" w:unhideWhenUsed="0" w:qFormat="1"/>
+    <w:lsdException w:name="Emphasis" w:semiHidden="0" w:uiPriority="20" w:unhideWhenUsed="0" w:qFormat="1"/>
+    <w:lsdException w:name="Table Grid" w:semiHidden="0" w:uiPriority="39" w:unhideWhenUsed="0"/>
+    <w:lsdException w:name="Placeholder Text" w:unhideWhenUsed="0"/>
+    <w:lsdException w:name="No Spacing" w:semiHidden="0" w:uiPriority="1" w:unhideWhenUsed="0" w:qFormat="1"/>
+    <w:lsdException w:name="Light Shading" w:semiHidden="0" w:uiPriority="60" w:unhideWhenUsed="0"/>
+    <w:lsdException w:name="Light List" w:semiHidden="0" w:uiPriority="61" w:unhideWhenUsed="0"/>
+    <w:lsdException w:name="Light Grid" w:semiHidden="0" w:uiPriority="62" w:unhideWhenUsed="0"/>
+    <w:lsdException w:name="Medium Shading 1" w:semiHidden="0" w:uiPriority="63" w:unhideWhenUsed="0"/>
+    <w:lsdException w:name="Medium Shading 2" w:semiHidden="0" w:uiPriority="64" w:unhideWhenUsed="0"/>
+    <w:lsdException w:name="Medium List 1" w:semiHidden="0" w:uiPriority="65" w:unhideWhenUsed="0"/>
+    <w:lsdException w:name="Medium List 2" w:semiHidden="0" w:uiPriority="66" w:unhideWhenUsed="0"/>
+    <w:lsdException w:name="Medium Grid 1" w:semiHidden="0" w:uiPriority="67" w:unhideWhenUsed="0"/>
+    <w:lsdException w:name="Medium Grid 2" w:semiHidden="0" w:uiPriority="68" w:unhideWhenUsed="0"/>
+    <w:lsdException w:name="Medium Grid 3" w:semiHidden="0" w:uiPriority="69" w:unhideWhenUsed="0"/>
+    <w:lsdException w:name="Dark List" w:semiHidden="0" w:uiPriority="70" w:unhideWhenUsed="0"/>
+    <w:lsdException w:name="Colorful Shading" w:semiHidden="0" w:uiPriority="71" w:unhideWhenUsed="0"/>
+    <w:lsdException w:name="Colorful List" w:semiHidden="0" w:uiPriority="72" w:unhideWhenUsed="0"/>
+    <w:lsdException w:name="Colorful Grid" w:semiHidden="0" w:uiPriority="73" w:unhideWhenUsed="0"/>
+    <w:lsdException w:name="Light Shading Accent 1" w:semiHidden="0" w:uiPriority="60" w:unhideWhenUsed="0"/>
+    <w:lsdException w:name="Light List Accent 1" w:semiHidden="0" w:uiPriority="61" w:unhideWhenUsed="0"/>
+    <w:lsdException w:name="Light Grid Accent 1" w:semiHidden="0" w:uiPriority="62" w:unhideWhenUsed="0"/>
+    <w:lsdException w:name="Medium Shading 1 Accent 1" w:semiHidden="0" w:uiPriority="63" w:unhideWhenUsed="0"/>
+    <w:lsdException w:name="Medium Shading 2 Accent 1" w:semiHidden="0" w:uiPriority="64" w:unhideWhenUsed="0"/>
+    <w:lsdException w:name="Medium List 1 Accent 1" w:semiHidden="0" w:uiPriority="65" w:unhideWhenUsed="0"/>
+    <w:lsdException w:name="Revision" w:unhideWhenUsed="0"/>
+    <w:lsdException w:name="List Paragraph" w:semiHidden="0" w:uiPriority="34" w:unhideWhenUsed="0" w:qFormat="1"/>
+    <w:lsdException w:name="Quote" w:semiHidden="0" w:uiPriority="29" w:unhideWhenUsed="0" w:qFormat="1"/>
+    <w:lsdException w:name="Intense Quote" w:semiHidden="0" w:uiPriority="30" w:unhideWhenUsed="0" w:qFormat="1"/>
+    <w:lsdException w:name="Medium List 2 Accent 1" w:semiHidden="0" w:uiPriority="66" w:unhideWhenUsed="0"/>
+    <w:lsdException w:name="Medium Grid 1 Accent 1" w:semiHidden="0" w:uiPriority="67" w:unhideWhenUsed="0"/>
+    <w:lsdException w:name="Medium Grid 2 Accent 1" w:semiHidden="0" w:uiPriority="68" w:unhideWhenUsed="0"/>
+    <w:lsdException w:name="Medium Grid 3 Accent 1" w:semiHidden="0" w:uiPriority="69" w:unhideWhenUsed="0"/>
+    <w:lsdException w:name="Dark List Accent 1" w:semiHidden="0" w:uiPriority="70" w:unhideWhenUsed="0"/>
+    <w:lsdException w:name="Colorful Shading Accent 1" w:semiHidden="0" w:uiPriority="71" w:unhideWhenUsed="0"/>
+    <w:lsdException w:name="Colorful List Accent 1" w:semiHidden="0" w:uiPriority="72" w:unhideWhenUsed="0"/>
+    <w:lsdException w:name="Colorful Grid Accent 1" w:semiHidden="0" w:uiPriority="73" w:unhideWhenUsed="0"/>
+    <w:lsdException w:name="Light Shading Accent 2" w:semiHidden="0" w:uiPriority="60" w:unhideWhenUsed="0"/>
+    <w:lsdException w:name="Light List Accent 2" w:semiHidden="0" w:uiPriority="61" w:unhideWhenUsed="0"/>
+    <w:lsdException w:name="Light Grid Accent 2" w:semiHidden="0" w:uiPriority="62" w:unhideWhenUsed="0"/>
+    <w:lsdException w:name="Medium Shading 1 Accent 2" w:semiHidden="0" w:uiPriority="63" w:unhideWhenUsed="0"/>
+    <w:lsdException w:name="Medium Shading 2 Accent 2" w:semiHidden="0" w:uiPriority="64" w:unhideWhenUsed="0"/>
+    <w:lsdException w:name="Medium List 1 Accent 2" w:semiHidden="0" w:uiPriority="65" w:unhideWhenUsed="0"/>
+    <w:lsdException w:name="Medium List 2 Accent 2" w:semiHidden="0" w:uiPriority="66" w:unhideWhenUsed="0"/>
+    <w:lsdException w:name="Medium Grid 1 Accent 2" w:semiHidden="0" w:uiPriority="67" w:unhideWhenUsed="0"/>
+    <w:lsdException w:name="Medium Grid 2 Accent 2" w:semiHidden="0" w:uiPriority="68" w:unhideWhenUsed="0"/>
+    <w:lsdException w:name="Medium Grid 3 Accent 2" w:semiHidden="0" w:uiPriority="69" w:unhideWhenUsed="0"/>
+    <w:lsdException w:name="Dark List Accent 2" w:semiHidden="0" w:uiPriority="70" w:unhideWhenUsed="0"/>
+    <w:lsdException w:name="Colorful Shading Accent 2" w:semiHidden="0" w:uiPriority="71" w:unhideWhenUsed="0"/>
+    <w:lsdException w:name="Colorful List Accent 2" w:semiHidden="0" w:uiPriority="72" w:unhideWhenUsed="0"/>
+    <w:lsdException w:name="Colorful Grid Accent 2" w:semiHidden="0" w:uiPriority="73" w:unhideWhenUsed="0"/>
+    <w:lsdException w:name="Light Shading Accent 3" w:semiHidden="0" w:uiPriority="60" w:unhideWhenUsed="0"/>
+    <w:lsdException w:name="Light List Accent 3" w:semiHidden="0" w:uiPriority="61" w:unhideWhenUsed="0"/>
+    <w:lsdException w:name="Light Grid Accent 3" w:semiHidden="0" w:uiPriority="62" w:unhideWhenUsed="0"/>
+    <w:lsdException w:name="Medium Shading 1 Accent 3" w:semiHidden="0" w:uiPriority="63" w:unhideWhenUsed="0"/>
+    <w:lsdException w:name="Medium Shading 2 Accent 3" w:semiHidden="0" w:uiPriority="64" w:unhideWhenUsed="0"/>
+    <w:lsdException w:name="Medium List 1 Accent 3" w:semiHidden="0" w:uiPriority="65" w:unhideWhenUsed="0"/>
+    <w:lsdException w:name="Medium List 2 Accent 3" w:semiHidden="0" w:uiPriority="66" w:unhideWhenUsed="0"/>
+    <w:lsdException w:name="Medium Grid 1 Accent 3" w:semiHidden="0" w:uiPriority="67" w:unhideWhenUsed="0"/>
+    <w:lsdException w:name="Medium Grid 2 Accent 3" w:semiHidden="0" w:uiPriority="68" w:unhideWhenUsed="0"/>
+    <w:lsdException w:name="Medium Grid 3 Accent 3" w:semiHidden="0" w:uiPriority="69" w:unhideWhenUsed="0"/>
+    <w:lsdException w:name="Dark List Accent 3" w:semiHidden="0" w:uiPriority="70" w:unhideWhenUsed="0"/>
+    <w:lsdException w:name="Colorful Shading Accent 3" w:semiHidden="0" w:uiPriority="71" w:unhideWhenUsed="0"/>
+    <w:lsdException w:name="Colorful List Accent 3" w:semiHidden="0" w:uiPriority="72" w:unhideWhenUsed="0"/>
+    <w:lsdException w:name="Colorful Grid Accent 3" w:semiHidden="0" w:uiPriority="73" w:unhideWhenUsed="0"/>
+    <w:lsdException w:name="Light Shading Accent 4" w:semiHidden="0" w:uiPriority="60" w:unhideWhenUsed="0"/>
+    <w:lsdException w:name="Light List Accent 4" w:semiHidden="0" w:uiPriority="61" w:unhideWhenUsed="0"/>
+    <w:lsdException w:name="Light Grid Accent 4" w:semiHidden="0" w:uiPriority="62" w:unhideWhenUsed="0"/>
+    <w:lsdException w:name="Medium Shading 1 Accent 4" w:semiHidden="0" w:uiPriority="63" w:unhideWhenUsed="0"/>
+    <w:lsdException w:name="Medium Shading 2 Accent 4" w:semiHidden="0" w:uiPriority="64" w:unhideWhenUsed="0"/>
+    <w:lsdException w:name="Medium List 1 Accent 4" w:semiHidden="0" w:uiPriority="65" w:unhideWhenUsed="0"/>
+    <w:lsdException w:name="Medium List 2 Accent 4" w:semiHidden="0" w:uiPriority="66" w:unhideWhenUsed="0"/>
+    <w:lsdException w:name="Medium Grid 1 Accent 4" w:semiHidden="0" w:uiPriority="67" w:unhideWhenUsed="0"/>
+    <w:lsdException w:name="Medium Grid 2 Accent 4" w:semiHidden="0" w:uiPriority="68" w:unhideWhenUsed="0"/>
+    <w:lsdException w:name="Medium Grid 3 Accent 4" w:semiHidden="0" w:uiPriority="69" w:unhideWhenUsed="0"/>
+    <w:lsdException w:name="Dark List Accent 4" w:semiHidden="0" w:uiPriority="70" w:unhideWhenUsed="0"/>
+    <w:lsdException w:name="Colorful Shading Accent 4" w:semiHidden="0" w:uiPriority="71" w:unhideWhenUsed="0"/>
+    <w:lsdException w:name="Colorful List Accent 4" w:semiHidden="0" w:uiPriority="72" w:unhideWhenUsed="0"/>
+    <w:lsdException w:name="Colorful Grid Accent 4" w:semiHidden="0" w:uiPriority="73" w:unhideWhenUsed="0"/>
+    <w:lsdException w:name="Light Shading Accent 5" w:semiHidden="0" w:uiPriority="60" w:unhideWhenUsed="0"/>
+    <w:lsdException w:name="Light List Accent 5" w:semiHidden="0" w:uiPriority="61" w:unhideWhenUsed="0"/>
+    <w:lsdException w:name="Light Grid Accent 5" w:semiHidden="0" w:uiPriority="62" w:unhideWhenUsed="0"/>
+    <w:lsdException w:name="Medium Shading 1 Accent 5" w:semiHidden="0" w:uiPriority="63" w:unhideWhenUsed="0"/>
+    <w:lsdException w:name="Medium Shading 2 Accent 5" w:semiHidden="0" w:uiPriority="64" w:unhideWhenUsed="0"/>
+    <w:lsdException w:name="Medium List 1 Accent 5" w:semiHidden="0" w:uiPriority="65" w:unhideWhenUsed="0"/>
+    <w:lsdException w:name="Medium List 2 Accent 5" w:semiHidden="0" w:uiPriority="66" w:unhideWhenUsed="0"/>
+    <w:lsdException w:name="Medium Grid 1 Accent 5" w:semiHidden="0" w:uiPriority="67" w:unhideWhenUsed="0"/>
+    <w:lsdException w:name="Medium Grid 2 Accent 5" w:semiHidden="0" w:uiPriority="68" w:unhideWhenUsed="0"/>
+    <w:lsdException w:name="Medium Grid 3 Accent 5" w:semiHidden="0" w:uiPriority="69" w:unhideWhenUsed="0"/>
+    <w:lsdException w:name="Dark List Accent 5" w:semiHidden="0" w:uiPriority="70" w:unhideWhenUsed="0"/>
+    <w:lsdException w:name="Colorful Shading Accent 5" w:semiHidden="0" w:uiPriority="71" w:unhideWhenUsed="0"/>
+    <w:lsdException w:name="Colorful List Accent 5" w:semiHidden="0" w:uiPriority="72" w:unhideWhenUsed="0"/>
+    <w:lsdException w:name="Colorful Grid Accent 5" w:semiHidden="0" w:uiPriority="73" w:unhideWhenUsed="0"/>
+    <w:lsdException w:name="Light Shading Accent 6" w:semiHidden="0" w:uiPriority="60" w:unhideWhenUsed="0"/>
+    <w:lsdException w:name="Light List Accent 6" w:semiHidden="0" w:uiPriority="61" w:unhideWhenUsed="0"/>
+    <w:lsdException w:name="Light Grid Accent 6" w:semiHidden="0" w:uiPriority="62" w:unhideWhenUsed="0"/>
+    <w:lsdException w:name="Medium Shading 1 Accent 6" w:semiHidden="0" w:uiPriority="63" w:unhideWhenUsed="0"/>
+    <w:lsdException w:name="Medium Shading 2 Accent 6" w:semiHidden="0" w:uiPriority="64" w:unhideWhenUsed="0"/>
+    <w:lsdException w:name="Medium List 1 Accent 6" w:semiHidden="0" w:uiPriority="65" w:unhideWhenUsed="0"/>
+    <w:lsdException w:name="Medium List 2 Accent 6" w:semiHidden="0" w:uiPriority="66" w:unhideWhenUsed="0"/>
+    <w:lsdException w:name="Medium Grid 1 Accent 6" w:semiHidden="0" w:uiPriority="67" w:unhideWhenUsed="0"/>
+    <w:lsdException w:name="Medium Grid 2 Accent 6" w:semiHidden="0" w:uiPriority="68" w:unhideWhenUsed="0"/>
+    <w:lsdException w:name="Medium Grid 3 Accent 6" w:semiHidden="0" w:uiPriority="69" w:unhideWhenUsed="0"/>
+    <w:lsdException w:name="Dark List Accent 6" w:semiHidden="0" w:uiPriority="70" w:unhideWhenUsed="0"/>
+    <w:lsdException w:name="Colorful Shading Accent 6" w:semiHidden="0" w:uiPriority="71" w:unhideWhenUsed="0"/>
+    <w:lsdException w:name="Colorful List Accent 6" w:semiHidden="0" w:uiPriority="72" w:unhideWhenUsed="0"/>
+    <w:lsdException w:name="Colorful Grid Accent 6" w:semiHidden="0" w:uiPriority="73" w:unhideWhenUsed="0"/>
+    <w:lsdException w:name="Subtle Emphasis" w:semiHidden="0" w:uiPriority="19" w:unhideWhenUsed="0" w:qFormat="1"/>
+    <w:lsdException w:name="Intense Emphasis" w:semiHidden="0" w:uiPriority="21" w:unhideWhenUsed="0" w:qFormat="1"/>
+    <w:lsdException w:name="Subtle Reference" w:semiHidden="0" w:uiPriority="31" w:unhideWhenUsed="0" w:qFormat="1"/>
+    <w:lsdException w:name="Intense Reference" w:semiHidden="0" w:uiPriority="32" w:unhideWhenUsed="0" w:qFormat="1"/>
+    <w:lsdException w:name="Book Title" w:semiHidden="0" w:uiPriority="33" w:unhideWhenUsed="0" w:qFormat="1"/>
+    <w:lsdException w:name="Bibliography" w:uiPriority="37"/>
+    <w:lsdException w:name="TOC Heading" w:uiPriority="39" w:qFormat="1"/>
+  </w:latentStyles>
+  <w:style w:type="paragraph" w:default="1" w:styleId="a">
+    <w:name w:val="Normal"/>
+    <w:qFormat/>
+    <w:rPr>
+      <w:lang w:val="en-US"/>
+    </w:rPr>
+  </w:style>
+  <w:style w:type="character" w:default="1" w:styleId="a0">
+    <w:name w:val="Default Paragraph Font"/>
+    <w:uiPriority w:val="1"/>
+    <w:semiHidden/>
+    <w:unhideWhenUsed/>
+  </w:style>
+  <w:style w:type="table" w:default="1" w:styleId="a1">
+    <w:name w:val="Normal Table"/>
+    <w:uiPriority w:val="99"/>
+    <w:semiHidden/>
+    <w:unhideWhenUsed/>
+    <w:tblPr>
+      <w:tblInd w:w="0" w:type="dxa"/>
+      <w:tblCellMar>
+        <w:top w:w="0" w:type="dxa"/>
+        <w:left w:w="108" w:type="dxa"/>
+        <w:bottom w:w="0" w:type="dxa"/>
+        <w:right w:w="108" w:type="dxa"/>
+      </w:tblCellMar>
+    </w:tblPr>
+  </w:style>
+  <w:style w:type="numbering" w:default="1" w:styleId="a2">
+    <w:name w:val="No List"/>
+    <w:uiPriority w:val="99"/>
+    <w:semiHidden/>
+    <w:unhideWhenUsed/>
+  </w:style>
+  <w:style w:type="table" w:styleId="a3">
+    <w:name w:val="Table Grid"/>
+    <w:basedOn w:val="a1"/>
+    <w:uiPriority w:val="39"/>
+    <w:rsid w:val="00EE6175"/>
+    <w:pPr>
+      <w:spacing w:after="0" w:line="240" w:lineRule="auto"/>
+    </w:pPr>
+    <w:tblPr>
+      <w:tblInd w:w="0" w:type="dxa"/>
+      <w:tblBorders>
+        <w:top w:val="single" w:sz="4" w:space="0" w:color="auto"/>
+        <w:left w:val="single" w:sz="4" w:space="0" w:color="auto"/>
+        <w:bottom w:val="single" w:sz="4" w:space="0" w:color="auto"/>
+        <w:right w:val="single" w:sz="4" w:space="0" w:color="auto"/>
+        <w:insideH w:val="single" w:sz="4" w:space="0" w:color="auto"/>
+        <w:insideV w:val="single" w:sz="4" w:space="0" w:color="auto"/>
+      </w:tblBorders>
+      <w:tblCellMar>
+        <w:top w:w="0" w:type="dxa"/>
+        <w:left w:w="108" w:type="dxa"/>
+        <w:bottom w:w="0" w:type="dxa"/>
+        <w:right w:w="108" w:type="dxa"/>
+      </w:tblCellMar>
+    </w:tblPr>
+  </w:style>
+  <w:style w:type="table" w:customStyle="1" w:styleId="GridTable5DarkAccent5">
+    <w:name w:val="Grid Table 5 Dark Accent 5"/>
+    <w:basedOn w:val="a1"/>
+    <w:uiPriority w:val="50"/>
+    <w:rsid w:val="00EE6175"/>
+    <w:pPr>
+      <w:spacing w:after="0" w:line="240" w:lineRule="auto"/>
+    </w:pPr>
+    <w:tblPr>
+      <w:tblStyleRowBandSize w:val="1"/>
+      <w:tblStyleColBandSize w:val="1"/>
+      <w:tblInd w:w="0" w:type="dxa"/>
+      <w:tblBorders>
+        <w:top w:val="single" w:sz="4" w:space="0" w:color="FFFFFF" w:themeColor="background1"/>
+        <w:left w:val="single" w:sz="4" w:space="0" w:color="FFFFFF" w:themeColor="background1"/>
+        <w:bottom w:val="single" w:sz="4" w:space="0" w:color="FFFFFF" w:themeColor="background1"/>
+        <w:right w:val="single" w:sz="4" w:space="0" w:color="FFFFFF" w:themeColor="background1"/>
+        <w:insideH w:val="single" w:sz="4" w:space="0" w:color="FFFFFF" w:themeColor="background1"/>
+        <w:insideV w:val="single" w:sz="4" w:space="0" w:color="FFFFFF" w:themeColor="background1"/>
+      </w:tblBorders>
+      <w:tblCellMar>
+        <w:top w:w="0" w:type="dxa"/>
+        <w:left w:w="108" w:type="dxa"/>
+        <w:bottom w:w="0" w:type="dxa"/>
+        <w:right w:w="108" w:type="dxa"/>
+      </w:tblCellMar>
+    </w:tblPr>
+    <w:tcPr>
+      <w:shd w:val="clear" w:color="auto" w:fill="D9E2F3" w:themeFill="accent5" w:themeFillTint="33"/>
+    </w:tcPr>
+    <w:tblStylePr w:type="firstRow">
+      <w:rPr>
+        <w:b/>
+        <w:bCs/>
+        <w:color w:val="FFFFFF" w:themeColor="background1"/>
+      </w:rPr>
+      <w:tblPr/>
+      <w:tcPr>
+        <w:tcBorders>
+          <w:top w:val="single" w:sz="4" w:space="0" w:color="FFFFFF" w:themeColor="background1"/>
+          <w:left w:val="single" w:sz="4" w:space="0" w:color="FFFFFF" w:themeColor="background1"/>
+          <w:right w:val="single" w:sz="4" w:space="0" w:color="FFFFFF" w:themeColor="background1"/>
+          <w:insideH w:val="nil"/>
+          <w:insideV w:val="nil"/>
+        </w:tcBorders>
+        <w:shd w:val="clear" w:color="auto" w:fill="4472C4" w:themeFill="accent5"/>
+      </w:tcPr>
+    </w:tblStylePr>
+    <w:tblStylePr w:type="lastRow">
+      <w:rPr>
+        <w:b/>
+        <w:bCs/>
+        <w:color w:val="FFFFFF" w:themeColor="background1"/>
+      </w:rPr>
+      <w:tblPr/>
+      <w:tcPr>
+        <w:tcBorders>
+          <w:left w:val="single" w:sz="4" w:space="0" w:color="FFFFFF" w:themeColor="background1"/>
+          <w:bottom w:val="single" w:sz="4" w:space="0" w:color="FFFFFF" w:themeColor="background1"/>
+          <w:right w:val="single" w:sz="4" w:space="0" w:color="FFFFFF" w:themeColor="background1"/>
+          <w:insideH w:val="nil"/>
+          <w:insideV w:val="nil"/>
+        </w:tcBorders>
+        <w:shd w:val="clear" w:color="auto" w:fill="4472C4" w:themeFill="accent5"/>
+      </w:tcPr>
+    </w:tblStylePr>
+    <w:tblStylePr w:type="firstCol">
+      <w:rPr>
+        <w:b/>
+        <w:bCs/>
+        <w:color w:val="FFFFFF" w:themeColor="background1"/>
+      </w:rPr>
+      <w:tblPr/>
+      <w:tcPr>
+        <w:tcBorders>
+          <w:top w:val="single" w:sz="4" w:space="0" w:color="FFFFFF" w:themeColor="background1"/>
+          <w:left w:val="single" w:sz="4" w:space="0" w:color="FFFFFF" w:themeColor="background1"/>
+          <w:bottom w:val="single" w:sz="4" w:space="0" w:color="FFFFFF" w:themeColor="background1"/>
+          <w:insideV w:val="nil"/>
+        </w:tcBorders>
+        <w:shd w:val="clear" w:color="auto" w:fill="4472C4" w:themeFill="accent5"/>
+      </w:tcPr>
+    </w:tblStylePr>
+    <w:tblStylePr w:type="lastCol">
+      <w:rPr>
+        <w:b/>
+        <w:bCs/>
+        <w:color w:val="FFFFFF" w:themeColor="background1"/>
+      </w:rPr>
+      <w:tblPr/>
+      <w:tcPr>
+        <w:tcBorders>
+          <w:top w:val="single" w:sz="4" w:space="0" w:color="FFFFFF" w:themeColor="background1"/>
+          <w:bottom w:val="single" w:sz="4" w:space="0" w:color="FFFFFF" w:themeColor="background1"/>
+          <w:right w:val="single" w:sz="4" w:space="0" w:color="FFFFFF" w:themeColor="background1"/>
+          <w:insideV w:val="nil"/>
+        </w:tcBorders>
+        <w:shd w:val="clear" w:color="auto" w:fill="4472C4" w:themeFill="accent5"/>
+      </w:tcPr>
+    </w:tblStylePr>
+    <w:tblStylePr w:type="band1Vert">
+      <w:tblPr/>
+      <w:tcPr>
+        <w:shd w:val="clear" w:color="auto" w:fill="B4C6E7" w:themeFill="accent5" w:themeFillTint="66"/>
+      </w:tcPr>
+    </w:tblStylePr>
+    <w:tblStylePr w:type="band1Horz">
+      <w:tblPr/>
+      <w:tcPr>
+        <w:shd w:val="clear" w:color="auto" w:fill="B4C6E7" w:themeFill="accent5" w:themeFillTint="66"/>
+      </w:tcPr>
+    </w:tblStylePr>
+  </w:style>
+  <w:style w:type="table" w:customStyle="1" w:styleId="GridTable4Accent1">
+    <w:name w:val="Grid Table 4 Accent 1"/>
+    <w:basedOn w:val="a1"/>
+    <w:uiPriority w:val="49"/>
+    <w:rsid w:val="00EE6175"/>
+    <w:pPr>
+      <w:spacing w:after="0" w:line="240" w:lineRule="auto"/>
+    </w:pPr>
+    <w:tblPr>
+      <w:tblStyleRowBandSize w:val="1"/>
+      <w:tblStyleColBandSize w:val="1"/>
+      <w:tblInd w:w="0" w:type="dxa"/>
+      <w:tblBorders>
+        <w:top w:val="single" w:sz="4" w:space="0" w:color="9CC2E5" w:themeColor="accent1" w:themeTint="99"/>
+        <w:left w:val="single" w:sz="4" w:space="0" w:color="9CC2E5" w:themeColor="accent1" w:themeTint="99"/>
+        <w:bottom w:val="single" w:sz="4" w:space="0" w:color="9CC2E5" w:themeColor="accent1" w:themeTint="99"/>
+        <w:right w:val="single" w:sz="4" w:space="0" w:color="9CC2E5" w:themeColor="accent1" w:themeTint="99"/>
+        <w:insideH w:val="single" w:sz="4" w:space="0" w:color="9CC2E5" w:themeColor="accent1" w:themeTint="99"/>
+        <w:insideV w:val="single" w:sz="4" w:space="0" w:color="9CC2E5" w:themeColor="accent1" w:themeTint="99"/>
+      </w:tblBorders>
+      <w:tblCellMar>
+        <w:top w:w="0" w:type="dxa"/>
+        <w:left w:w="108" w:type="dxa"/>
+        <w:bottom w:w="0" w:type="dxa"/>
+        <w:right w:w="108" w:type="dxa"/>
+      </w:tblCellMar>
     </w:tblPr>
     <w:tblStylePr w:type="firstRow">
       <w:rPr>
@@ -2067,7 +2351,7 @@
     </a:clrScheme>
     <a:fontScheme name="Office">
       <a:majorFont>
-        <a:latin typeface="Calibri Light" panose="020F0302020204030204"/>
+        <a:latin typeface="Calibri Light"/>
         <a:ea typeface=""/>
         <a:cs typeface=""/>
         <a:font script="Jpan" typeface="ＭＳ ゴシック"/>
@@ -2102,7 +2386,7 @@
         <a:font script="Geor" typeface="Sylfaen"/>
       </a:majorFont>
       <a:minorFont>
-        <a:latin typeface="Calibri" panose="020F0502020204030204"/>
+        <a:latin typeface="Calibri"/>
         <a:ea typeface=""/>
         <a:cs typeface=""/>
         <a:font script="Jpan" typeface="ＭＳ 明朝"/>
@@ -2279,7 +2563,7 @@
   <a:extraClrSchemeLst/>
   <a:extLst>
     <a:ext uri="{05A4C25C-085E-4340-85A3-A5531E510DB2}">
-      <thm15:themeFamily xmlns:thm15="http://schemas.microsoft.com/office/thememl/2012/main" name="Office Theme" id="{62F939B6-93AF-4DB8-9C6B-D6C7DFDC589F}" vid="{4A3C46E8-61CC-4603-A589-7422A47A8E4A}"/>
+      <thm15:themeFamily xmlns:thm15="http://schemas.microsoft.com/office/thememl/2012/main" xmlns="" name="Office Theme" id="{62F939B6-93AF-4DB8-9C6B-D6C7DFDC589F}" vid="{4A3C46E8-61CC-4603-A589-7422A47A8E4A}"/>
     </a:ext>
   </a:extLst>
 </a:theme>

</xml_diff>

<commit_message>
The description in Russian was added.
</commit_message>
<xml_diff>
--- a/Documentation/StorageModels.docx
+++ b/Documentation/StorageModels.docx
@@ -11,9 +11,9 @@
       <w:tblGrid>
         <w:gridCol w:w="440"/>
         <w:gridCol w:w="440"/>
-        <w:gridCol w:w="3829"/>
-        <w:gridCol w:w="2269"/>
-        <w:gridCol w:w="2310"/>
+        <w:gridCol w:w="1638"/>
+        <w:gridCol w:w="3544"/>
+        <w:gridCol w:w="3226"/>
       </w:tblGrid>
       <w:tr>
         <w:trPr>
@@ -25,8 +25,6 @@
             <w:tcW w:w="440" w:type="dxa"/>
           </w:tcPr>
           <w:p>
-            <w:bookmarkStart w:id="0" w:name="_GoBack"/>
-            <w:bookmarkEnd w:id="0"/>
             <w:r>
               <w:t>##</w:t>
             </w:r>
@@ -47,7 +45,7 @@
         </w:tc>
         <w:tc>
           <w:tcPr>
-            <w:tcW w:w="3829" w:type="dxa"/>
+            <w:tcW w:w="1638" w:type="dxa"/>
           </w:tcPr>
           <w:p>
             <w:pPr>
@@ -69,7 +67,7 @@
         </w:tc>
         <w:tc>
           <w:tcPr>
-            <w:tcW w:w="2269" w:type="dxa"/>
+            <w:tcW w:w="3544" w:type="dxa"/>
           </w:tcPr>
           <w:p>
             <w:pPr>
@@ -88,7 +86,7 @@
         </w:tc>
         <w:tc>
           <w:tcPr>
-            <w:tcW w:w="2310" w:type="dxa"/>
+            <w:tcW w:w="3226" w:type="dxa"/>
           </w:tcPr>
           <w:p>
             <w:pPr>
@@ -107,7 +105,7 @@
         <w:tc>
           <w:tcPr>
             <w:cnfStyle w:val="001000000000" w:firstRow="0" w:lastRow="0" w:firstColumn="1" w:lastColumn="0" w:oddVBand="0" w:evenVBand="0" w:oddHBand="0" w:evenHBand="0" w:firstRowFirstColumn="0" w:firstRowLastColumn="0" w:lastRowFirstColumn="0" w:lastRowLastColumn="0"/>
-            <w:tcW w:w="4709" w:type="dxa"/>
+            <w:tcW w:w="2518" w:type="dxa"/>
             <w:gridSpan w:val="3"/>
           </w:tcPr>
           <w:p>
@@ -118,17 +116,17 @@
         </w:tc>
         <w:tc>
           <w:tcPr>
-            <w:tcW w:w="2269" w:type="dxa"/>
-          </w:tcPr>
-          <w:p>
-            <w:pPr>
-              <w:cnfStyle w:val="000000100000" w:firstRow="0" w:lastRow="0" w:firstColumn="0" w:lastColumn="0" w:oddVBand="0" w:evenVBand="0" w:oddHBand="1" w:evenHBand="0" w:firstRowFirstColumn="0" w:firstRowLastColumn="0" w:lastRowFirstColumn="0" w:lastRowLastColumn="0"/>
-            </w:pPr>
-          </w:p>
-        </w:tc>
-        <w:tc>
-          <w:tcPr>
-            <w:tcW w:w="2310" w:type="dxa"/>
+            <w:tcW w:w="3544" w:type="dxa"/>
+          </w:tcPr>
+          <w:p>
+            <w:pPr>
+              <w:cnfStyle w:val="000000100000" w:firstRow="0" w:lastRow="0" w:firstColumn="0" w:lastColumn="0" w:oddVBand="0" w:evenVBand="0" w:oddHBand="1" w:evenHBand="0" w:firstRowFirstColumn="0" w:firstRowLastColumn="0" w:lastRowFirstColumn="0" w:lastRowLastColumn="0"/>
+            </w:pPr>
+          </w:p>
+        </w:tc>
+        <w:tc>
+          <w:tcPr>
+            <w:tcW w:w="3226" w:type="dxa"/>
           </w:tcPr>
           <w:p>
             <w:pPr>
@@ -164,7 +162,7 @@
         </w:tc>
         <w:tc>
           <w:tcPr>
-            <w:tcW w:w="3829" w:type="dxa"/>
+            <w:tcW w:w="1638" w:type="dxa"/>
           </w:tcPr>
           <w:p>
             <w:pPr>
@@ -201,17 +199,26 @@
         </w:tc>
         <w:tc>
           <w:tcPr>
-            <w:tcW w:w="2269" w:type="dxa"/>
-          </w:tcPr>
-          <w:p>
-            <w:pPr>
-              <w:cnfStyle w:val="000000000000" w:firstRow="0" w:lastRow="0" w:firstColumn="0" w:lastColumn="0" w:oddVBand="0" w:evenVBand="0" w:oddHBand="0" w:evenHBand="0" w:firstRowFirstColumn="0" w:firstRowLastColumn="0" w:lastRowFirstColumn="0" w:lastRowLastColumn="0"/>
-            </w:pPr>
-          </w:p>
-        </w:tc>
-        <w:tc>
-          <w:tcPr>
-            <w:tcW w:w="2310" w:type="dxa"/>
+            <w:tcW w:w="3544" w:type="dxa"/>
+          </w:tcPr>
+          <w:p>
+            <w:pPr>
+              <w:cnfStyle w:val="000000000000" w:firstRow="0" w:lastRow="0" w:firstColumn="0" w:lastColumn="0" w:oddVBand="0" w:evenVBand="0" w:oddHBand="0" w:evenHBand="0" w:firstRowFirstColumn="0" w:firstRowLastColumn="0" w:lastRowFirstColumn="0" w:lastRowLastColumn="0"/>
+              <w:rPr>
+                <w:lang w:val="ru-RU"/>
+              </w:rPr>
+            </w:pPr>
+            <w:r>
+              <w:rPr>
+                <w:lang w:val="ru-RU"/>
+              </w:rPr>
+              <w:t>Эта модель не относится к базе данных. Возвращает фамилию и имя случайно созданного пользователя удаленным сервисом.</w:t>
+            </w:r>
+          </w:p>
+        </w:tc>
+        <w:tc>
+          <w:tcPr>
+            <w:tcW w:w="3226" w:type="dxa"/>
           </w:tcPr>
           <w:p>
             <w:pPr>
@@ -227,7 +234,7 @@
         <w:tc>
           <w:tcPr>
             <w:cnfStyle w:val="001000000000" w:firstRow="0" w:lastRow="0" w:firstColumn="1" w:lastColumn="0" w:oddVBand="0" w:evenVBand="0" w:oddHBand="0" w:evenHBand="0" w:firstRowFirstColumn="0" w:firstRowLastColumn="0" w:lastRowFirstColumn="0" w:lastRowLastColumn="0"/>
-            <w:tcW w:w="4709" w:type="dxa"/>
+            <w:tcW w:w="2518" w:type="dxa"/>
             <w:gridSpan w:val="3"/>
           </w:tcPr>
           <w:p>
@@ -238,17 +245,17 @@
         </w:tc>
         <w:tc>
           <w:tcPr>
-            <w:tcW w:w="2269" w:type="dxa"/>
-          </w:tcPr>
-          <w:p>
-            <w:pPr>
-              <w:cnfStyle w:val="000000100000" w:firstRow="0" w:lastRow="0" w:firstColumn="0" w:lastColumn="0" w:oddVBand="0" w:evenVBand="0" w:oddHBand="1" w:evenHBand="0" w:firstRowFirstColumn="0" w:firstRowLastColumn="0" w:lastRowFirstColumn="0" w:lastRowLastColumn="0"/>
-            </w:pPr>
-          </w:p>
-        </w:tc>
-        <w:tc>
-          <w:tcPr>
-            <w:tcW w:w="2310" w:type="dxa"/>
+            <w:tcW w:w="3544" w:type="dxa"/>
+          </w:tcPr>
+          <w:p>
+            <w:pPr>
+              <w:cnfStyle w:val="000000100000" w:firstRow="0" w:lastRow="0" w:firstColumn="0" w:lastColumn="0" w:oddVBand="0" w:evenVBand="0" w:oddHBand="1" w:evenHBand="0" w:firstRowFirstColumn="0" w:firstRowLastColumn="0" w:lastRowFirstColumn="0" w:lastRowLastColumn="0"/>
+            </w:pPr>
+          </w:p>
+        </w:tc>
+        <w:tc>
+          <w:tcPr>
+            <w:tcW w:w="3226" w:type="dxa"/>
           </w:tcPr>
           <w:p>
             <w:pPr>
@@ -284,7 +291,7 @@
         </w:tc>
         <w:tc>
           <w:tcPr>
-            <w:tcW w:w="3829" w:type="dxa"/>
+            <w:tcW w:w="1638" w:type="dxa"/>
           </w:tcPr>
           <w:p>
             <w:pPr>
@@ -297,17 +304,49 @@
         </w:tc>
         <w:tc>
           <w:tcPr>
-            <w:tcW w:w="2269" w:type="dxa"/>
-          </w:tcPr>
-          <w:p>
-            <w:pPr>
-              <w:cnfStyle w:val="000000000000" w:firstRow="0" w:lastRow="0" w:firstColumn="0" w:lastColumn="0" w:oddVBand="0" w:evenVBand="0" w:oddHBand="0" w:evenHBand="0" w:firstRowFirstColumn="0" w:firstRowLastColumn="0" w:lastRowFirstColumn="0" w:lastRowLastColumn="0"/>
-            </w:pPr>
-          </w:p>
-        </w:tc>
-        <w:tc>
-          <w:tcPr>
-            <w:tcW w:w="2310" w:type="dxa"/>
+            <w:tcW w:w="3544" w:type="dxa"/>
+          </w:tcPr>
+          <w:p>
+            <w:pPr>
+              <w:cnfStyle w:val="000000000000" w:firstRow="0" w:lastRow="0" w:firstColumn="0" w:lastColumn="0" w:oddVBand="0" w:evenVBand="0" w:oddHBand="0" w:evenHBand="0" w:firstRowFirstColumn="0" w:firstRowLastColumn="0" w:lastRowFirstColumn="0" w:lastRowLastColumn="0"/>
+              <w:rPr>
+                <w:lang w:val="ru-RU"/>
+              </w:rPr>
+            </w:pPr>
+            <w:r>
+              <w:rPr>
+                <w:lang w:val="ru-RU"/>
+              </w:rPr>
+              <w:t xml:space="preserve">Эта модель соединяет таблицы больницы и поликлиники. Главная цель ее - указать, какие больницы будут доступны конкретной поликлинике (если галочка </w:t>
+            </w:r>
+            <w:proofErr w:type="spellStart"/>
+            <w:r>
+              <w:t>IsBlocked</w:t>
+            </w:r>
+            <w:proofErr w:type="spellEnd"/>
+            <w:r>
+              <w:t xml:space="preserve"> </w:t>
+            </w:r>
+            <w:r>
+              <w:rPr>
+                <w:lang w:val="ru-RU"/>
+              </w:rPr>
+              <w:t xml:space="preserve">равна </w:t>
+            </w:r>
+            <w:r>
+              <w:t>True</w:t>
+            </w:r>
+            <w:r>
+              <w:rPr>
+                <w:lang w:val="ru-RU"/>
+              </w:rPr>
+              <w:t>, то значит, что для этой полклиники эта больница не доступна).</w:t>
+            </w:r>
+          </w:p>
+        </w:tc>
+        <w:tc>
+          <w:tcPr>
+            <w:tcW w:w="3226" w:type="dxa"/>
           </w:tcPr>
           <w:p>
             <w:pPr>
@@ -346,7 +385,7 @@
         </w:tc>
         <w:tc>
           <w:tcPr>
-            <w:tcW w:w="3829" w:type="dxa"/>
+            <w:tcW w:w="1638" w:type="dxa"/>
           </w:tcPr>
           <w:p>
             <w:pPr>
@@ -359,17 +398,48 @@
         </w:tc>
         <w:tc>
           <w:tcPr>
-            <w:tcW w:w="2269" w:type="dxa"/>
-          </w:tcPr>
-          <w:p>
-            <w:pPr>
-              <w:cnfStyle w:val="000000100000" w:firstRow="0" w:lastRow="0" w:firstColumn="0" w:lastColumn="0" w:oddVBand="0" w:evenVBand="0" w:oddHBand="1" w:evenHBand="0" w:firstRowFirstColumn="0" w:firstRowLastColumn="0" w:lastRowFirstColumn="0" w:lastRowLastColumn="0"/>
-            </w:pPr>
-          </w:p>
-        </w:tc>
-        <w:tc>
-          <w:tcPr>
-            <w:tcW w:w="2310" w:type="dxa"/>
+            <w:tcW w:w="3544" w:type="dxa"/>
+          </w:tcPr>
+          <w:p>
+            <w:pPr>
+              <w:cnfStyle w:val="000000100000" w:firstRow="0" w:lastRow="0" w:firstColumn="0" w:lastColumn="0" w:oddVBand="0" w:evenVBand="0" w:oddHBand="1" w:evenHBand="0" w:firstRowFirstColumn="0" w:firstRowLastColumn="0" w:lastRowFirstColumn="0" w:lastRowLastColumn="0"/>
+              <w:rPr>
+                <w:lang w:val="ru-RU"/>
+              </w:rPr>
+            </w:pPr>
+            <w:r>
+              <w:rPr>
+                <w:lang w:val="ru-RU"/>
+              </w:rPr>
+              <w:t xml:space="preserve">Эта модель хранит в себе все доступные поликлиники и информацию о них (название, адрес и </w:t>
+            </w:r>
+            <w:proofErr w:type="spellStart"/>
+            <w:r>
+              <w:rPr>
+                <w:lang w:val="ru-RU"/>
+              </w:rPr>
+              <w:t>т</w:t>
+            </w:r>
+            <w:proofErr w:type="gramStart"/>
+            <w:r>
+              <w:rPr>
+                <w:lang w:val="ru-RU"/>
+              </w:rPr>
+              <w:t>.д</w:t>
+            </w:r>
+            <w:proofErr w:type="spellEnd"/>
+            <w:proofErr w:type="gramEnd"/>
+            <w:r>
+              <w:rPr>
+                <w:lang w:val="ru-RU"/>
+              </w:rPr>
+              <w:t>)</w:t>
+            </w:r>
+          </w:p>
+        </w:tc>
+        <w:tc>
+          <w:tcPr>
+            <w:tcW w:w="3226" w:type="dxa"/>
           </w:tcPr>
           <w:p>
             <w:pPr>
@@ -405,7 +475,7 @@
         </w:tc>
         <w:tc>
           <w:tcPr>
-            <w:tcW w:w="3829" w:type="dxa"/>
+            <w:tcW w:w="1638" w:type="dxa"/>
           </w:tcPr>
           <w:p>
             <w:pPr>
@@ -418,17 +488,26 @@
         </w:tc>
         <w:tc>
           <w:tcPr>
-            <w:tcW w:w="2269" w:type="dxa"/>
-          </w:tcPr>
-          <w:p>
-            <w:pPr>
-              <w:cnfStyle w:val="000000000000" w:firstRow="0" w:lastRow="0" w:firstColumn="0" w:lastColumn="0" w:oddVBand="0" w:evenVBand="0" w:oddHBand="0" w:evenHBand="0" w:firstRowFirstColumn="0" w:firstRowLastColumn="0" w:lastRowFirstColumn="0" w:lastRowLastColumn="0"/>
-            </w:pPr>
-          </w:p>
-        </w:tc>
-        <w:tc>
-          <w:tcPr>
-            <w:tcW w:w="2310" w:type="dxa"/>
+            <w:tcW w:w="3544" w:type="dxa"/>
+          </w:tcPr>
+          <w:p>
+            <w:pPr>
+              <w:cnfStyle w:val="000000000000" w:firstRow="0" w:lastRow="0" w:firstColumn="0" w:lastColumn="0" w:oddVBand="0" w:evenVBand="0" w:oddHBand="0" w:evenHBand="0" w:firstRowFirstColumn="0" w:firstRowLastColumn="0" w:lastRowFirstColumn="0" w:lastRowLastColumn="0"/>
+              <w:rPr>
+                <w:lang w:val="ru-RU"/>
+              </w:rPr>
+            </w:pPr>
+            <w:r>
+              <w:rPr>
+                <w:lang w:val="ru-RU"/>
+              </w:rPr>
+              <w:t>Хранит код пациента, который принадлежит конкретной резервации.</w:t>
+            </w:r>
+          </w:p>
+        </w:tc>
+        <w:tc>
+          <w:tcPr>
+            <w:tcW w:w="3226" w:type="dxa"/>
           </w:tcPr>
           <w:p>
             <w:pPr>
@@ -467,7 +546,7 @@
         </w:tc>
         <w:tc>
           <w:tcPr>
-            <w:tcW w:w="3829" w:type="dxa"/>
+            <w:tcW w:w="1638" w:type="dxa"/>
           </w:tcPr>
           <w:p>
             <w:pPr>
@@ -480,17 +559,26 @@
         </w:tc>
         <w:tc>
           <w:tcPr>
-            <w:tcW w:w="2269" w:type="dxa"/>
-          </w:tcPr>
-          <w:p>
-            <w:pPr>
-              <w:cnfStyle w:val="000000100000" w:firstRow="0" w:lastRow="0" w:firstColumn="0" w:lastColumn="0" w:oddVBand="0" w:evenVBand="0" w:oddHBand="1" w:evenHBand="0" w:firstRowFirstColumn="0" w:firstRowLastColumn="0" w:lastRowFirstColumn="0" w:lastRowLastColumn="0"/>
-            </w:pPr>
-          </w:p>
-        </w:tc>
-        <w:tc>
-          <w:tcPr>
-            <w:tcW w:w="2310" w:type="dxa"/>
+            <w:tcW w:w="3544" w:type="dxa"/>
+          </w:tcPr>
+          <w:p>
+            <w:pPr>
+              <w:cnfStyle w:val="000000100000" w:firstRow="0" w:lastRow="0" w:firstColumn="0" w:lastColumn="0" w:oddVBand="0" w:evenVBand="0" w:oddHBand="1" w:evenHBand="0" w:firstRowFirstColumn="0" w:firstRowLastColumn="0" w:lastRowFirstColumn="0" w:lastRowLastColumn="0"/>
+              <w:rPr>
+                <w:lang w:val="ru-RU"/>
+              </w:rPr>
+            </w:pPr>
+            <w:r>
+              <w:rPr>
+                <w:lang w:val="ru-RU"/>
+              </w:rPr>
+              <w:t>Данная модель служит для записи резервации конкретной поликлиникой конкретного места в больнице на определенную дату.</w:t>
+            </w:r>
+          </w:p>
+        </w:tc>
+        <w:tc>
+          <w:tcPr>
+            <w:tcW w:w="3226" w:type="dxa"/>
           </w:tcPr>
           <w:p>
             <w:pPr>
@@ -526,7 +614,7 @@
         </w:tc>
         <w:tc>
           <w:tcPr>
-            <w:tcW w:w="3829" w:type="dxa"/>
+            <w:tcW w:w="1638" w:type="dxa"/>
           </w:tcPr>
           <w:p>
             <w:pPr>
@@ -539,17 +627,49 @@
         </w:tc>
         <w:tc>
           <w:tcPr>
-            <w:tcW w:w="2269" w:type="dxa"/>
-          </w:tcPr>
-          <w:p>
-            <w:pPr>
-              <w:cnfStyle w:val="000000000000" w:firstRow="0" w:lastRow="0" w:firstColumn="0" w:lastColumn="0" w:oddVBand="0" w:evenVBand="0" w:oddHBand="0" w:evenHBand="0" w:firstRowFirstColumn="0" w:firstRowLastColumn="0" w:lastRowFirstColumn="0" w:lastRowLastColumn="0"/>
-            </w:pPr>
-          </w:p>
-        </w:tc>
-        <w:tc>
-          <w:tcPr>
-            <w:tcW w:w="2310" w:type="dxa"/>
+            <w:tcW w:w="3544" w:type="dxa"/>
+          </w:tcPr>
+          <w:p>
+            <w:pPr>
+              <w:cnfStyle w:val="000000000000" w:firstRow="0" w:lastRow="0" w:firstColumn="0" w:lastColumn="0" w:oddVBand="0" w:evenVBand="0" w:oddHBand="0" w:evenHBand="0" w:firstRowFirstColumn="0" w:firstRowLastColumn="0" w:lastRowFirstColumn="0" w:lastRowLastColumn="0"/>
+              <w:rPr>
+                <w:lang w:val="ru-RU"/>
+              </w:rPr>
+            </w:pPr>
+            <w:r>
+              <w:rPr>
+                <w:lang w:val="ru-RU"/>
+              </w:rPr>
+              <w:t xml:space="preserve">Хранит названия определенной группы функций, которые доступны конкретному типу пользователя.  </w:t>
+            </w:r>
+            <w:proofErr w:type="gramStart"/>
+            <w:r>
+              <w:rPr>
+                <w:lang w:val="ru-RU"/>
+              </w:rPr>
+              <w:t>Связана</w:t>
+            </w:r>
+            <w:proofErr w:type="gramEnd"/>
+            <w:r>
+              <w:rPr>
+                <w:lang w:val="ru-RU"/>
+              </w:rPr>
+              <w:t xml:space="preserve"> с таблицей</w:t>
+            </w:r>
+            <w:r>
+              <w:t xml:space="preserve"> Functions </w:t>
+            </w:r>
+            <w:r>
+              <w:rPr>
+                <w:lang w:val="ru-RU"/>
+              </w:rPr>
+              <w:t xml:space="preserve"> таким образом, что при создании нового пользователя, при помощи этой таблицы можно узнать, какие функции будут доступны для его типа.</w:t>
+            </w:r>
+          </w:p>
+        </w:tc>
+        <w:tc>
+          <w:tcPr>
+            <w:tcW w:w="3226" w:type="dxa"/>
           </w:tcPr>
           <w:p>
             <w:pPr>
@@ -588,7 +708,7 @@
         </w:tc>
         <w:tc>
           <w:tcPr>
-            <w:tcW w:w="3829" w:type="dxa"/>
+            <w:tcW w:w="1638" w:type="dxa"/>
           </w:tcPr>
           <w:p>
             <w:pPr>
@@ -601,17 +721,26 @@
         </w:tc>
         <w:tc>
           <w:tcPr>
-            <w:tcW w:w="2269" w:type="dxa"/>
-          </w:tcPr>
-          <w:p>
-            <w:pPr>
-              <w:cnfStyle w:val="000000100000" w:firstRow="0" w:lastRow="0" w:firstColumn="0" w:lastColumn="0" w:oddVBand="0" w:evenVBand="0" w:oddHBand="1" w:evenHBand="0" w:firstRowFirstColumn="0" w:firstRowLastColumn="0" w:lastRowFirstColumn="0" w:lastRowLastColumn="0"/>
-            </w:pPr>
-          </w:p>
-        </w:tc>
-        <w:tc>
-          <w:tcPr>
-            <w:tcW w:w="2310" w:type="dxa"/>
+            <w:tcW w:w="3544" w:type="dxa"/>
+          </w:tcPr>
+          <w:p>
+            <w:pPr>
+              <w:cnfStyle w:val="000000100000" w:firstRow="0" w:lastRow="0" w:firstColumn="0" w:lastColumn="0" w:oddVBand="0" w:evenVBand="0" w:oddHBand="1" w:evenHBand="0" w:firstRowFirstColumn="0" w:firstRowLastColumn="0" w:lastRowFirstColumn="0" w:lastRowLastColumn="0"/>
+              <w:rPr>
+                <w:lang w:val="ru-RU"/>
+              </w:rPr>
+            </w:pPr>
+            <w:r>
+              <w:rPr>
+                <w:lang w:val="ru-RU"/>
+              </w:rPr>
+              <w:t xml:space="preserve">Хранит список всех возможных функций приложения (например, просмотр почты, резервация места и т.д.) </w:t>
+            </w:r>
+          </w:p>
+        </w:tc>
+        <w:tc>
+          <w:tcPr>
+            <w:tcW w:w="3226" w:type="dxa"/>
           </w:tcPr>
           <w:p>
             <w:pPr>
@@ -647,7 +776,7 @@
         </w:tc>
         <w:tc>
           <w:tcPr>
-            <w:tcW w:w="3829" w:type="dxa"/>
+            <w:tcW w:w="1638" w:type="dxa"/>
           </w:tcPr>
           <w:p>
             <w:pPr>
@@ -660,17 +789,26 @@
         </w:tc>
         <w:tc>
           <w:tcPr>
-            <w:tcW w:w="2269" w:type="dxa"/>
-          </w:tcPr>
-          <w:p>
-            <w:pPr>
-              <w:cnfStyle w:val="000000000000" w:firstRow="0" w:lastRow="0" w:firstColumn="0" w:lastColumn="0" w:oddVBand="0" w:evenVBand="0" w:oddHBand="0" w:evenHBand="0" w:firstRowFirstColumn="0" w:firstRowLastColumn="0" w:lastRowFirstColumn="0" w:lastRowLastColumn="0"/>
-            </w:pPr>
-          </w:p>
-        </w:tc>
-        <w:tc>
-          <w:tcPr>
-            <w:tcW w:w="2310" w:type="dxa"/>
+            <w:tcW w:w="3544" w:type="dxa"/>
+          </w:tcPr>
+          <w:p>
+            <w:pPr>
+              <w:cnfStyle w:val="000000000000" w:firstRow="0" w:lastRow="0" w:firstColumn="0" w:lastColumn="0" w:oddVBand="0" w:evenVBand="0" w:oddHBand="0" w:evenHBand="0" w:firstRowFirstColumn="0" w:firstRowLastColumn="0" w:lastRowFirstColumn="0" w:lastRowLastColumn="0"/>
+              <w:rPr>
+                <w:lang w:val="ru-RU"/>
+              </w:rPr>
+            </w:pPr>
+            <w:r>
+              <w:rPr>
+                <w:lang w:val="ru-RU"/>
+              </w:rPr>
+              <w:t>Хранит список функций, которые доступы для конкретной группы (типа пользователя).</w:t>
+            </w:r>
+          </w:p>
+        </w:tc>
+        <w:tc>
+          <w:tcPr>
+            <w:tcW w:w="3226" w:type="dxa"/>
           </w:tcPr>
           <w:p>
             <w:pPr>
@@ -709,7 +847,7 @@
         </w:tc>
         <w:tc>
           <w:tcPr>
-            <w:tcW w:w="3829" w:type="dxa"/>
+            <w:tcW w:w="1638" w:type="dxa"/>
           </w:tcPr>
           <w:p>
             <w:pPr>
@@ -722,17 +860,64 @@
         </w:tc>
         <w:tc>
           <w:tcPr>
-            <w:tcW w:w="2269" w:type="dxa"/>
-          </w:tcPr>
-          <w:p>
-            <w:pPr>
-              <w:cnfStyle w:val="000000100000" w:firstRow="0" w:lastRow="0" w:firstColumn="0" w:lastColumn="0" w:oddVBand="0" w:evenVBand="0" w:oddHBand="1" w:evenHBand="0" w:firstRowFirstColumn="0" w:firstRowLastColumn="0" w:lastRowFirstColumn="0" w:lastRowLastColumn="0"/>
-            </w:pPr>
-          </w:p>
-        </w:tc>
-        <w:tc>
-          <w:tcPr>
-            <w:tcW w:w="2310" w:type="dxa"/>
+            <w:tcW w:w="3544" w:type="dxa"/>
+          </w:tcPr>
+          <w:p>
+            <w:pPr>
+              <w:cnfStyle w:val="000000100000" w:firstRow="0" w:lastRow="0" w:firstColumn="0" w:lastColumn="0" w:oddVBand="0" w:evenVBand="0" w:oddHBand="1" w:evenHBand="0" w:firstRowFirstColumn="0" w:firstRowLastColumn="0" w:lastRowFirstColumn="0" w:lastRowLastColumn="0"/>
+              <w:rPr>
+                <w:lang w:val="ru-RU"/>
+              </w:rPr>
+            </w:pPr>
+            <w:proofErr w:type="gramStart"/>
+            <w:r>
+              <w:rPr>
+                <w:lang w:val="ru-RU"/>
+              </w:rPr>
+              <w:t xml:space="preserve">Хранит список функций, которые доступны для конкретного пользователя (эти функции автоматически добавляются при создании этого пользователя из таблицы </w:t>
+            </w:r>
+            <w:proofErr w:type="spellStart"/>
+            <w:r>
+              <w:t>GroupFunctions</w:t>
+            </w:r>
+            <w:proofErr w:type="spellEnd"/>
+            <w:r>
+              <w:t>.</w:t>
+            </w:r>
+            <w:proofErr w:type="gramEnd"/>
+            <w:r>
+              <w:t xml:space="preserve"> </w:t>
+            </w:r>
+            <w:proofErr w:type="gramStart"/>
+            <w:r>
+              <w:rPr>
+                <w:lang w:val="ru-RU"/>
+              </w:rPr>
+              <w:t>При помощи галочки</w:t>
+            </w:r>
+            <w:r>
+              <w:t xml:space="preserve"> </w:t>
+            </w:r>
+            <w:proofErr w:type="spellStart"/>
+            <w:r>
+              <w:t>IsBlocked</w:t>
+            </w:r>
+            <w:proofErr w:type="spellEnd"/>
+            <w:r>
+              <w:t xml:space="preserve"> </w:t>
+            </w:r>
+            <w:r>
+              <w:rPr>
+                <w:lang w:val="ru-RU"/>
+              </w:rPr>
+              <w:t>конкретную функцию можно заблокировать для конкретного пользователя).</w:t>
+            </w:r>
+            <w:proofErr w:type="gramEnd"/>
+          </w:p>
+        </w:tc>
+        <w:tc>
+          <w:tcPr>
+            <w:tcW w:w="3226" w:type="dxa"/>
           </w:tcPr>
           <w:p>
             <w:pPr>
@@ -768,7 +953,7 @@
         </w:tc>
         <w:tc>
           <w:tcPr>
-            <w:tcW w:w="3829" w:type="dxa"/>
+            <w:tcW w:w="1638" w:type="dxa"/>
           </w:tcPr>
           <w:p>
             <w:pPr>
@@ -781,17 +966,26 @@
         </w:tc>
         <w:tc>
           <w:tcPr>
-            <w:tcW w:w="2269" w:type="dxa"/>
-          </w:tcPr>
-          <w:p>
-            <w:pPr>
-              <w:cnfStyle w:val="000000000000" w:firstRow="0" w:lastRow="0" w:firstColumn="0" w:lastColumn="0" w:oddVBand="0" w:evenVBand="0" w:oddHBand="0" w:evenHBand="0" w:firstRowFirstColumn="0" w:firstRowLastColumn="0" w:lastRowFirstColumn="0" w:lastRowLastColumn="0"/>
-            </w:pPr>
-          </w:p>
-        </w:tc>
-        <w:tc>
-          <w:tcPr>
-            <w:tcW w:w="2310" w:type="dxa"/>
+            <w:tcW w:w="3544" w:type="dxa"/>
+          </w:tcPr>
+          <w:p>
+            <w:pPr>
+              <w:cnfStyle w:val="000000000000" w:firstRow="0" w:lastRow="0" w:firstColumn="0" w:lastColumn="0" w:oddVBand="0" w:evenVBand="0" w:oddHBand="0" w:evenHBand="0" w:firstRowFirstColumn="0" w:firstRowLastColumn="0" w:lastRowFirstColumn="0" w:lastRowLastColumn="0"/>
+              <w:rPr>
+                <w:lang w:val="ru-RU"/>
+              </w:rPr>
+            </w:pPr>
+            <w:r>
+              <w:rPr>
+                <w:lang w:val="ru-RU"/>
+              </w:rPr>
+              <w:t xml:space="preserve">В данной таблице автоматически каждый день создается новая запись для каждой секции каждой больницы и содержится количество свободных мест и список регистраций. </w:t>
+            </w:r>
+          </w:p>
+        </w:tc>
+        <w:tc>
+          <w:tcPr>
+            <w:tcW w:w="3226" w:type="dxa"/>
           </w:tcPr>
           <w:p>
             <w:pPr>
@@ -830,7 +1024,7 @@
         </w:tc>
         <w:tc>
           <w:tcPr>
-            <w:tcW w:w="3829" w:type="dxa"/>
+            <w:tcW w:w="1638" w:type="dxa"/>
           </w:tcPr>
           <w:p>
             <w:pPr>
@@ -843,17 +1037,35 @@
         </w:tc>
         <w:tc>
           <w:tcPr>
-            <w:tcW w:w="2269" w:type="dxa"/>
-          </w:tcPr>
-          <w:p>
-            <w:pPr>
-              <w:cnfStyle w:val="000000100000" w:firstRow="0" w:lastRow="0" w:firstColumn="0" w:lastColumn="0" w:oddVBand="0" w:evenVBand="0" w:oddHBand="1" w:evenHBand="0" w:firstRowFirstColumn="0" w:firstRowLastColumn="0" w:lastRowFirstColumn="0" w:lastRowLastColumn="0"/>
-            </w:pPr>
-          </w:p>
-        </w:tc>
-        <w:tc>
-          <w:tcPr>
-            <w:tcW w:w="2310" w:type="dxa"/>
+            <w:tcW w:w="3544" w:type="dxa"/>
+          </w:tcPr>
+          <w:p>
+            <w:pPr>
+              <w:cnfStyle w:val="000000100000" w:firstRow="0" w:lastRow="0" w:firstColumn="0" w:lastColumn="0" w:oddVBand="0" w:evenVBand="0" w:oddHBand="1" w:evenHBand="0" w:firstRowFirstColumn="0" w:firstRowLastColumn="0" w:lastRowFirstColumn="0" w:lastRowLastColumn="0"/>
+              <w:rPr>
+                <w:lang w:val="ru-RU"/>
+              </w:rPr>
+            </w:pPr>
+            <w:r>
+              <w:rPr>
+                <w:lang w:val="ru-RU"/>
+              </w:rPr>
+              <w:t>Список всех существующий профилей секций в конкретной больнице.</w:t>
+            </w:r>
+          </w:p>
+          <w:p>
+            <w:pPr>
+              <w:ind w:firstLine="708"/>
+              <w:cnfStyle w:val="000000100000" w:firstRow="0" w:lastRow="0" w:firstColumn="0" w:lastColumn="0" w:oddVBand="0" w:evenVBand="0" w:oddHBand="1" w:evenHBand="0" w:firstRowFirstColumn="0" w:firstRowLastColumn="0" w:lastRowFirstColumn="0" w:lastRowLastColumn="0"/>
+              <w:rPr>
+                <w:lang w:val="ru-RU"/>
+              </w:rPr>
+            </w:pPr>
+          </w:p>
+        </w:tc>
+        <w:tc>
+          <w:tcPr>
+            <w:tcW w:w="3226" w:type="dxa"/>
           </w:tcPr>
           <w:p>
             <w:pPr>
@@ -889,7 +1101,7 @@
         </w:tc>
         <w:tc>
           <w:tcPr>
-            <w:tcW w:w="3829" w:type="dxa"/>
+            <w:tcW w:w="1638" w:type="dxa"/>
           </w:tcPr>
           <w:p>
             <w:pPr>
@@ -902,17 +1114,32 @@
         </w:tc>
         <w:tc>
           <w:tcPr>
-            <w:tcW w:w="2269" w:type="dxa"/>
-          </w:tcPr>
-          <w:p>
-            <w:pPr>
-              <w:cnfStyle w:val="000000000000" w:firstRow="0" w:lastRow="0" w:firstColumn="0" w:lastColumn="0" w:oddVBand="0" w:evenVBand="0" w:oddHBand="0" w:evenHBand="0" w:firstRowFirstColumn="0" w:firstRowLastColumn="0" w:lastRowFirstColumn="0" w:lastRowLastColumn="0"/>
-            </w:pPr>
-          </w:p>
-        </w:tc>
-        <w:tc>
-          <w:tcPr>
-            <w:tcW w:w="2310" w:type="dxa"/>
+            <w:tcW w:w="3544" w:type="dxa"/>
+          </w:tcPr>
+          <w:p>
+            <w:pPr>
+              <w:cnfStyle w:val="000000000000" w:firstRow="0" w:lastRow="0" w:firstColumn="0" w:lastColumn="0" w:oddVBand="0" w:evenVBand="0" w:oddHBand="0" w:evenHBand="0" w:firstRowFirstColumn="0" w:firstRowLastColumn="0" w:lastRowFirstColumn="0" w:lastRowLastColumn="0"/>
+              <w:rPr>
+                <w:lang w:val="ru-RU"/>
+              </w:rPr>
+            </w:pPr>
+            <w:r>
+              <w:rPr>
+                <w:lang w:val="ru-RU"/>
+              </w:rPr>
+              <w:t>Таблица всех больниц</w:t>
+            </w:r>
+            <w:r>
+              <w:rPr>
+                <w:lang w:val="ru-RU"/>
+              </w:rPr>
+              <w:t>.</w:t>
+            </w:r>
+          </w:p>
+        </w:tc>
+        <w:tc>
+          <w:tcPr>
+            <w:tcW w:w="3226" w:type="dxa"/>
           </w:tcPr>
           <w:p>
             <w:pPr>
@@ -951,7 +1178,7 @@
         </w:tc>
         <w:tc>
           <w:tcPr>
-            <w:tcW w:w="3829" w:type="dxa"/>
+            <w:tcW w:w="1638" w:type="dxa"/>
           </w:tcPr>
           <w:p>
             <w:pPr>
@@ -964,17 +1191,26 @@
         </w:tc>
         <w:tc>
           <w:tcPr>
-            <w:tcW w:w="2269" w:type="dxa"/>
-          </w:tcPr>
-          <w:p>
-            <w:pPr>
-              <w:cnfStyle w:val="000000100000" w:firstRow="0" w:lastRow="0" w:firstColumn="0" w:lastColumn="0" w:oddVBand="0" w:evenVBand="0" w:oddHBand="1" w:evenHBand="0" w:firstRowFirstColumn="0" w:firstRowLastColumn="0" w:lastRowFirstColumn="0" w:lastRowLastColumn="0"/>
-            </w:pPr>
-          </w:p>
-        </w:tc>
-        <w:tc>
-          <w:tcPr>
-            <w:tcW w:w="2310" w:type="dxa"/>
+            <w:tcW w:w="3544" w:type="dxa"/>
+          </w:tcPr>
+          <w:p>
+            <w:pPr>
+              <w:cnfStyle w:val="000000100000" w:firstRow="0" w:lastRow="0" w:firstColumn="0" w:lastColumn="0" w:oddVBand="0" w:evenVBand="0" w:oddHBand="1" w:evenHBand="0" w:firstRowFirstColumn="0" w:firstRowLastColumn="0" w:lastRowFirstColumn="0" w:lastRowLastColumn="0"/>
+              <w:rPr>
+                <w:lang w:val="ru-RU"/>
+              </w:rPr>
+            </w:pPr>
+            <w:r>
+              <w:rPr>
+                <w:lang w:val="ru-RU"/>
+              </w:rPr>
+              <w:t>Список всех возможных названий профилей, которые могут содержаться в конкретной секции больницы.</w:t>
+            </w:r>
+          </w:p>
+        </w:tc>
+        <w:tc>
+          <w:tcPr>
+            <w:tcW w:w="3226" w:type="dxa"/>
           </w:tcPr>
           <w:p>
             <w:pPr>
@@ -1010,7 +1246,7 @@
         </w:tc>
         <w:tc>
           <w:tcPr>
-            <w:tcW w:w="3829" w:type="dxa"/>
+            <w:tcW w:w="1638" w:type="dxa"/>
           </w:tcPr>
           <w:p>
             <w:pPr>
@@ -1023,17 +1259,26 @@
         </w:tc>
         <w:tc>
           <w:tcPr>
-            <w:tcW w:w="2269" w:type="dxa"/>
-          </w:tcPr>
-          <w:p>
-            <w:pPr>
-              <w:cnfStyle w:val="000000000000" w:firstRow="0" w:lastRow="0" w:firstColumn="0" w:lastColumn="0" w:oddVBand="0" w:evenVBand="0" w:oddHBand="0" w:evenHBand="0" w:firstRowFirstColumn="0" w:firstRowLastColumn="0" w:lastRowFirstColumn="0" w:lastRowLastColumn="0"/>
-            </w:pPr>
-          </w:p>
-        </w:tc>
-        <w:tc>
-          <w:tcPr>
-            <w:tcW w:w="2310" w:type="dxa"/>
+            <w:tcW w:w="3544" w:type="dxa"/>
+          </w:tcPr>
+          <w:p>
+            <w:pPr>
+              <w:cnfStyle w:val="000000000000" w:firstRow="0" w:lastRow="0" w:firstColumn="0" w:lastColumn="0" w:oddVBand="0" w:evenVBand="0" w:oddHBand="0" w:evenHBand="0" w:firstRowFirstColumn="0" w:firstRowLastColumn="0" w:lastRowFirstColumn="0" w:lastRowLastColumn="0"/>
+              <w:rPr>
+                <w:lang w:val="ru-RU"/>
+              </w:rPr>
+            </w:pPr>
+            <w:r>
+              <w:rPr>
+                <w:lang w:val="ru-RU"/>
+              </w:rPr>
+              <w:t xml:space="preserve">Таблица всех возможных названий  отделений, которые могут быть в больнице. </w:t>
+            </w:r>
+          </w:p>
+        </w:tc>
+        <w:tc>
+          <w:tcPr>
+            <w:tcW w:w="3226" w:type="dxa"/>
           </w:tcPr>
           <w:p>
             <w:pPr>
@@ -1072,7 +1317,7 @@
         </w:tc>
         <w:tc>
           <w:tcPr>
-            <w:tcW w:w="3829" w:type="dxa"/>
+            <w:tcW w:w="1638" w:type="dxa"/>
           </w:tcPr>
           <w:p>
             <w:pPr>
@@ -1085,17 +1330,26 @@
         </w:tc>
         <w:tc>
           <w:tcPr>
-            <w:tcW w:w="2269" w:type="dxa"/>
-          </w:tcPr>
-          <w:p>
-            <w:pPr>
-              <w:cnfStyle w:val="000000100000" w:firstRow="0" w:lastRow="0" w:firstColumn="0" w:lastColumn="0" w:oddVBand="0" w:evenVBand="0" w:oddHBand="1" w:evenHBand="0" w:firstRowFirstColumn="0" w:firstRowLastColumn="0" w:lastRowFirstColumn="0" w:lastRowLastColumn="0"/>
-            </w:pPr>
-          </w:p>
-        </w:tc>
-        <w:tc>
-          <w:tcPr>
-            <w:tcW w:w="2310" w:type="dxa"/>
+            <w:tcW w:w="3544" w:type="dxa"/>
+          </w:tcPr>
+          <w:p>
+            <w:pPr>
+              <w:cnfStyle w:val="000000100000" w:firstRow="0" w:lastRow="0" w:firstColumn="0" w:lastColumn="0" w:oddVBand="0" w:evenVBand="0" w:oddHBand="1" w:evenHBand="0" w:firstRowFirstColumn="0" w:firstRowLastColumn="0" w:lastRowFirstColumn="0" w:lastRowLastColumn="0"/>
+              <w:rPr>
+                <w:lang w:val="ru-RU"/>
+              </w:rPr>
+            </w:pPr>
+            <w:r>
+              <w:rPr>
+                <w:lang w:val="ru-RU"/>
+              </w:rPr>
+              <w:t>Список сообщений, отправленных одним пользователем другому.</w:t>
+            </w:r>
+          </w:p>
+        </w:tc>
+        <w:tc>
+          <w:tcPr>
+            <w:tcW w:w="3226" w:type="dxa"/>
           </w:tcPr>
           <w:p>
             <w:pPr>
@@ -1131,7 +1385,7 @@
         </w:tc>
         <w:tc>
           <w:tcPr>
-            <w:tcW w:w="3829" w:type="dxa"/>
+            <w:tcW w:w="1638" w:type="dxa"/>
           </w:tcPr>
           <w:p>
             <w:pPr>
@@ -1144,17 +1398,26 @@
         </w:tc>
         <w:tc>
           <w:tcPr>
-            <w:tcW w:w="2269" w:type="dxa"/>
-          </w:tcPr>
-          <w:p>
-            <w:pPr>
-              <w:cnfStyle w:val="000000000000" w:firstRow="0" w:lastRow="0" w:firstColumn="0" w:lastColumn="0" w:oddVBand="0" w:evenVBand="0" w:oddHBand="0" w:evenHBand="0" w:firstRowFirstColumn="0" w:firstRowLastColumn="0" w:lastRowFirstColumn="0" w:lastRowLastColumn="0"/>
-            </w:pPr>
-          </w:p>
-        </w:tc>
-        <w:tc>
-          <w:tcPr>
-            <w:tcW w:w="2310" w:type="dxa"/>
+            <w:tcW w:w="3544" w:type="dxa"/>
+          </w:tcPr>
+          <w:p>
+            <w:pPr>
+              <w:cnfStyle w:val="000000000000" w:firstRow="0" w:lastRow="0" w:firstColumn="0" w:lastColumn="0" w:oddVBand="0" w:evenVBand="0" w:oddHBand="0" w:evenHBand="0" w:firstRowFirstColumn="0" w:firstRowLastColumn="0" w:lastRowFirstColumn="0" w:lastRowLastColumn="0"/>
+              <w:rPr>
+                <w:lang w:val="ru-RU"/>
+              </w:rPr>
+            </w:pPr>
+            <w:r>
+              <w:rPr>
+                <w:lang w:val="ru-RU"/>
+              </w:rPr>
+              <w:t xml:space="preserve">Список аккаунтов зарегистрированных пользователей. </w:t>
+            </w:r>
+          </w:p>
+        </w:tc>
+        <w:tc>
+          <w:tcPr>
+            <w:tcW w:w="3226" w:type="dxa"/>
           </w:tcPr>
           <w:p>
             <w:pPr>
@@ -1193,7 +1456,7 @@
         </w:tc>
         <w:tc>
           <w:tcPr>
-            <w:tcW w:w="3829" w:type="dxa"/>
+            <w:tcW w:w="1638" w:type="dxa"/>
           </w:tcPr>
           <w:p>
             <w:pPr>
@@ -1206,17 +1469,26 @@
         </w:tc>
         <w:tc>
           <w:tcPr>
-            <w:tcW w:w="2269" w:type="dxa"/>
-          </w:tcPr>
-          <w:p>
-            <w:pPr>
-              <w:cnfStyle w:val="000000100000" w:firstRow="0" w:lastRow="0" w:firstColumn="0" w:lastColumn="0" w:oddVBand="0" w:evenVBand="0" w:oddHBand="1" w:evenHBand="0" w:firstRowFirstColumn="0" w:firstRowLastColumn="0" w:lastRowFirstColumn="0" w:lastRowLastColumn="0"/>
-            </w:pPr>
-          </w:p>
-        </w:tc>
-        <w:tc>
-          <w:tcPr>
-            <w:tcW w:w="2310" w:type="dxa"/>
+            <w:tcW w:w="3544" w:type="dxa"/>
+          </w:tcPr>
+          <w:p>
+            <w:pPr>
+              <w:cnfStyle w:val="000000100000" w:firstRow="0" w:lastRow="0" w:firstColumn="0" w:lastColumn="0" w:oddVBand="0" w:evenVBand="0" w:oddHBand="1" w:evenHBand="0" w:firstRowFirstColumn="0" w:firstRowLastColumn="0" w:lastRowFirstColumn="0" w:lastRowLastColumn="0"/>
+              <w:rPr>
+                <w:lang w:val="ru-RU"/>
+              </w:rPr>
+            </w:pPr>
+            <w:r>
+              <w:rPr>
+                <w:lang w:val="ru-RU"/>
+              </w:rPr>
+              <w:t>Список пользователей, работающих в поликлиниках.</w:t>
+            </w:r>
+          </w:p>
+        </w:tc>
+        <w:tc>
+          <w:tcPr>
+            <w:tcW w:w="3226" w:type="dxa"/>
           </w:tcPr>
           <w:p>
             <w:pPr>
@@ -1252,7 +1524,7 @@
         </w:tc>
         <w:tc>
           <w:tcPr>
-            <w:tcW w:w="3829" w:type="dxa"/>
+            <w:tcW w:w="1638" w:type="dxa"/>
           </w:tcPr>
           <w:p>
             <w:pPr>
@@ -1265,17 +1537,35 @@
         </w:tc>
         <w:tc>
           <w:tcPr>
-            <w:tcW w:w="2269" w:type="dxa"/>
-          </w:tcPr>
-          <w:p>
-            <w:pPr>
-              <w:cnfStyle w:val="000000000000" w:firstRow="0" w:lastRow="0" w:firstColumn="0" w:lastColumn="0" w:oddVBand="0" w:evenVBand="0" w:oddHBand="0" w:evenHBand="0" w:firstRowFirstColumn="0" w:firstRowLastColumn="0" w:lastRowFirstColumn="0" w:lastRowLastColumn="0"/>
-            </w:pPr>
-          </w:p>
-        </w:tc>
-        <w:tc>
-          <w:tcPr>
-            <w:tcW w:w="2310" w:type="dxa"/>
+            <w:tcW w:w="3544" w:type="dxa"/>
+          </w:tcPr>
+          <w:p>
+            <w:pPr>
+              <w:cnfStyle w:val="000000000000" w:firstRow="0" w:lastRow="0" w:firstColumn="0" w:lastColumn="0" w:oddVBand="0" w:evenVBand="0" w:oddHBand="0" w:evenHBand="0" w:firstRowFirstColumn="0" w:firstRowLastColumn="0" w:lastRowFirstColumn="0" w:lastRowLastColumn="0"/>
+              <w:rPr>
+                <w:lang w:val="ru-RU"/>
+              </w:rPr>
+            </w:pPr>
+            <w:r>
+              <w:rPr>
+                <w:lang w:val="ru-RU"/>
+              </w:rPr>
+              <w:t>Список пользователей, работающих</w:t>
+            </w:r>
+            <w:r>
+              <w:t xml:space="preserve"> </w:t>
+            </w:r>
+            <w:r>
+              <w:rPr>
+                <w:lang w:val="ru-RU"/>
+              </w:rPr>
+              <w:t>в больницах.</w:t>
+            </w:r>
+          </w:p>
+        </w:tc>
+        <w:tc>
+          <w:tcPr>
+            <w:tcW w:w="3226" w:type="dxa"/>
           </w:tcPr>
           <w:p>
             <w:pPr>
@@ -1314,7 +1604,7 @@
         </w:tc>
         <w:tc>
           <w:tcPr>
-            <w:tcW w:w="3829" w:type="dxa"/>
+            <w:tcW w:w="1638" w:type="dxa"/>
           </w:tcPr>
           <w:p>
             <w:pPr>
@@ -1327,17 +1617,68 @@
         </w:tc>
         <w:tc>
           <w:tcPr>
-            <w:tcW w:w="2269" w:type="dxa"/>
-          </w:tcPr>
-          <w:p>
-            <w:pPr>
-              <w:cnfStyle w:val="000000100000" w:firstRow="0" w:lastRow="0" w:firstColumn="0" w:lastColumn="0" w:oddVBand="0" w:evenVBand="0" w:oddHBand="1" w:evenHBand="0" w:firstRowFirstColumn="0" w:firstRowLastColumn="0" w:lastRowFirstColumn="0" w:lastRowLastColumn="0"/>
-            </w:pPr>
-          </w:p>
-        </w:tc>
-        <w:tc>
-          <w:tcPr>
-            <w:tcW w:w="2310" w:type="dxa"/>
+            <w:tcW w:w="3544" w:type="dxa"/>
+          </w:tcPr>
+          <w:p>
+            <w:pPr>
+              <w:cnfStyle w:val="000000100000" w:firstRow="0" w:lastRow="0" w:firstColumn="0" w:lastColumn="0" w:oddVBand="0" w:evenVBand="0" w:oddHBand="1" w:evenHBand="0" w:firstRowFirstColumn="0" w:firstRowLastColumn="0" w:lastRowFirstColumn="0" w:lastRowLastColumn="0"/>
+              <w:rPr>
+                <w:lang w:val="ru-RU"/>
+              </w:rPr>
+            </w:pPr>
+            <w:r>
+              <w:rPr>
+                <w:lang w:val="ru-RU"/>
+              </w:rPr>
+              <w:t xml:space="preserve">Список сессий аккаунтов (если галочка </w:t>
+            </w:r>
+            <w:proofErr w:type="spellStart"/>
+            <w:r>
+              <w:rPr>
+                <w:lang w:val="ru-RU"/>
+              </w:rPr>
+              <w:t>IsBlocked</w:t>
+            </w:r>
+            <w:proofErr w:type="spellEnd"/>
+            <w:r>
+              <w:rPr>
+                <w:lang w:val="ru-RU"/>
+              </w:rPr>
+              <w:t xml:space="preserve"> равна </w:t>
+            </w:r>
+            <w:proofErr w:type="spellStart"/>
+            <w:r>
+              <w:rPr>
+                <w:lang w:val="ru-RU"/>
+              </w:rPr>
+              <w:t>True</w:t>
+            </w:r>
+            <w:proofErr w:type="spellEnd"/>
+            <w:r>
+              <w:rPr>
+                <w:lang w:val="ru-RU"/>
+              </w:rPr>
+              <w:t xml:space="preserve">, то </w:t>
+            </w:r>
+            <w:proofErr w:type="gramStart"/>
+            <w:r>
+              <w:rPr>
+                <w:lang w:val="ru-RU"/>
+              </w:rPr>
+              <w:t>значит</w:t>
+            </w:r>
+            <w:proofErr w:type="gramEnd"/>
+            <w:r>
+              <w:rPr>
+                <w:lang w:val="ru-RU"/>
+              </w:rPr>
+              <w:t xml:space="preserve"> сессия закрыта и пользователь не сможет зайти по ней в приложение). Открывается автоматически при авторизации конкретного пользователя и закрывается по истечении некоторого промежутка времени. </w:t>
+            </w:r>
+          </w:p>
+        </w:tc>
+        <w:tc>
+          <w:tcPr>
+            <w:tcW w:w="3226" w:type="dxa"/>
           </w:tcPr>
           <w:p>
             <w:pPr>
@@ -1373,7 +1714,7 @@
         </w:tc>
         <w:tc>
           <w:tcPr>
-            <w:tcW w:w="3829" w:type="dxa"/>
+            <w:tcW w:w="1638" w:type="dxa"/>
           </w:tcPr>
           <w:p>
             <w:pPr>
@@ -1386,17 +1727,26 @@
         </w:tc>
         <w:tc>
           <w:tcPr>
-            <w:tcW w:w="2269" w:type="dxa"/>
-          </w:tcPr>
-          <w:p>
-            <w:pPr>
-              <w:cnfStyle w:val="000000000000" w:firstRow="0" w:lastRow="0" w:firstColumn="0" w:lastColumn="0" w:oddVBand="0" w:evenVBand="0" w:oddHBand="0" w:evenHBand="0" w:firstRowFirstColumn="0" w:firstRowLastColumn="0" w:lastRowFirstColumn="0" w:lastRowLastColumn="0"/>
-            </w:pPr>
-          </w:p>
-        </w:tc>
-        <w:tc>
-          <w:tcPr>
-            <w:tcW w:w="2310" w:type="dxa"/>
+            <w:tcW w:w="3544" w:type="dxa"/>
+          </w:tcPr>
+          <w:p>
+            <w:pPr>
+              <w:cnfStyle w:val="000000000000" w:firstRow="0" w:lastRow="0" w:firstColumn="0" w:lastColumn="0" w:oddVBand="0" w:evenVBand="0" w:oddHBand="0" w:evenHBand="0" w:firstRowFirstColumn="0" w:firstRowLastColumn="0" w:lastRowFirstColumn="0" w:lastRowLastColumn="0"/>
+              <w:rPr>
+                <w:lang w:val="ru-RU"/>
+              </w:rPr>
+            </w:pPr>
+            <w:r>
+              <w:rPr>
+                <w:lang w:val="ru-RU"/>
+              </w:rPr>
+              <w:t>Список всех пользователей приложения.</w:t>
+            </w:r>
+          </w:p>
+        </w:tc>
+        <w:tc>
+          <w:tcPr>
+            <w:tcW w:w="3226" w:type="dxa"/>
           </w:tcPr>
           <w:p>
             <w:pPr>
@@ -1435,7 +1785,7 @@
         </w:tc>
         <w:tc>
           <w:tcPr>
-            <w:tcW w:w="3829" w:type="dxa"/>
+            <w:tcW w:w="1638" w:type="dxa"/>
           </w:tcPr>
           <w:p>
             <w:pPr>
@@ -1448,17 +1798,34 @@
         </w:tc>
         <w:tc>
           <w:tcPr>
-            <w:tcW w:w="2269" w:type="dxa"/>
-          </w:tcPr>
-          <w:p>
-            <w:pPr>
-              <w:cnfStyle w:val="000000100000" w:firstRow="0" w:lastRow="0" w:firstColumn="0" w:lastColumn="0" w:oddVBand="0" w:evenVBand="0" w:oddHBand="1" w:evenHBand="0" w:firstRowFirstColumn="0" w:firstRowLastColumn="0" w:lastRowFirstColumn="0" w:lastRowLastColumn="0"/>
-            </w:pPr>
-          </w:p>
-        </w:tc>
-        <w:tc>
-          <w:tcPr>
-            <w:tcW w:w="2310" w:type="dxa"/>
+            <w:tcW w:w="3544" w:type="dxa"/>
+          </w:tcPr>
+          <w:p>
+            <w:pPr>
+              <w:cnfStyle w:val="000000100000" w:firstRow="0" w:lastRow="0" w:firstColumn="0" w:lastColumn="0" w:oddVBand="0" w:evenVBand="0" w:oddHBand="1" w:evenHBand="0" w:firstRowFirstColumn="0" w:firstRowLastColumn="0" w:lastRowFirstColumn="0" w:lastRowLastColumn="0"/>
+              <w:rPr>
+                <w:lang w:val="ru-RU"/>
+              </w:rPr>
+            </w:pPr>
+            <w:r>
+              <w:rPr>
+                <w:lang w:val="ru-RU"/>
+              </w:rPr>
+              <w:t xml:space="preserve">Список типов пользователей (работники поликлиники, работники больницы, боты, администраторы и </w:t>
+            </w:r>
+            <w:bookmarkStart w:id="0" w:name="_GoBack"/>
+            <w:bookmarkEnd w:id="0"/>
+            <w:r>
+              <w:rPr>
+                <w:lang w:val="ru-RU"/>
+              </w:rPr>
+              <w:t>обозреватели).</w:t>
+            </w:r>
+          </w:p>
+        </w:tc>
+        <w:tc>
+          <w:tcPr>
+            <w:tcW w:w="3226" w:type="dxa"/>
           </w:tcPr>
           <w:p>
             <w:pPr>
@@ -1487,27 +1854,27 @@
         </w:tc>
         <w:tc>
           <w:tcPr>
-            <w:tcW w:w="3829" w:type="dxa"/>
-          </w:tcPr>
-          <w:p>
-            <w:pPr>
-              <w:cnfStyle w:val="000000000000" w:firstRow="0" w:lastRow="0" w:firstColumn="0" w:lastColumn="0" w:oddVBand="0" w:evenVBand="0" w:oddHBand="0" w:evenHBand="0" w:firstRowFirstColumn="0" w:firstRowLastColumn="0" w:lastRowFirstColumn="0" w:lastRowLastColumn="0"/>
-            </w:pPr>
-          </w:p>
-        </w:tc>
-        <w:tc>
-          <w:tcPr>
-            <w:tcW w:w="2269" w:type="dxa"/>
-          </w:tcPr>
-          <w:p>
-            <w:pPr>
-              <w:cnfStyle w:val="000000000000" w:firstRow="0" w:lastRow="0" w:firstColumn="0" w:lastColumn="0" w:oddVBand="0" w:evenVBand="0" w:oddHBand="0" w:evenHBand="0" w:firstRowFirstColumn="0" w:firstRowLastColumn="0" w:lastRowFirstColumn="0" w:lastRowLastColumn="0"/>
-            </w:pPr>
-          </w:p>
-        </w:tc>
-        <w:tc>
-          <w:tcPr>
-            <w:tcW w:w="2310" w:type="dxa"/>
+            <w:tcW w:w="1638" w:type="dxa"/>
+          </w:tcPr>
+          <w:p>
+            <w:pPr>
+              <w:cnfStyle w:val="000000000000" w:firstRow="0" w:lastRow="0" w:firstColumn="0" w:lastColumn="0" w:oddVBand="0" w:evenVBand="0" w:oddHBand="0" w:evenHBand="0" w:firstRowFirstColumn="0" w:firstRowLastColumn="0" w:lastRowFirstColumn="0" w:lastRowLastColumn="0"/>
+            </w:pPr>
+          </w:p>
+        </w:tc>
+        <w:tc>
+          <w:tcPr>
+            <w:tcW w:w="3544" w:type="dxa"/>
+          </w:tcPr>
+          <w:p>
+            <w:pPr>
+              <w:cnfStyle w:val="000000000000" w:firstRow="0" w:lastRow="0" w:firstColumn="0" w:lastColumn="0" w:oddVBand="0" w:evenVBand="0" w:oddHBand="0" w:evenHBand="0" w:firstRowFirstColumn="0" w:firstRowLastColumn="0" w:lastRowFirstColumn="0" w:lastRowLastColumn="0"/>
+            </w:pPr>
+          </w:p>
+        </w:tc>
+        <w:tc>
+          <w:tcPr>
+            <w:tcW w:w="3226" w:type="dxa"/>
           </w:tcPr>
           <w:p>
             <w:pPr>
@@ -1539,27 +1906,27 @@
         </w:tc>
         <w:tc>
           <w:tcPr>
-            <w:tcW w:w="3829" w:type="dxa"/>
-          </w:tcPr>
-          <w:p>
-            <w:pPr>
-              <w:cnfStyle w:val="000000100000" w:firstRow="0" w:lastRow="0" w:firstColumn="0" w:lastColumn="0" w:oddVBand="0" w:evenVBand="0" w:oddHBand="1" w:evenHBand="0" w:firstRowFirstColumn="0" w:firstRowLastColumn="0" w:lastRowFirstColumn="0" w:lastRowLastColumn="0"/>
-            </w:pPr>
-          </w:p>
-        </w:tc>
-        <w:tc>
-          <w:tcPr>
-            <w:tcW w:w="2269" w:type="dxa"/>
-          </w:tcPr>
-          <w:p>
-            <w:pPr>
-              <w:cnfStyle w:val="000000100000" w:firstRow="0" w:lastRow="0" w:firstColumn="0" w:lastColumn="0" w:oddVBand="0" w:evenVBand="0" w:oddHBand="1" w:evenHBand="0" w:firstRowFirstColumn="0" w:firstRowLastColumn="0" w:lastRowFirstColumn="0" w:lastRowLastColumn="0"/>
-            </w:pPr>
-          </w:p>
-        </w:tc>
-        <w:tc>
-          <w:tcPr>
-            <w:tcW w:w="2310" w:type="dxa"/>
+            <w:tcW w:w="1638" w:type="dxa"/>
+          </w:tcPr>
+          <w:p>
+            <w:pPr>
+              <w:cnfStyle w:val="000000100000" w:firstRow="0" w:lastRow="0" w:firstColumn="0" w:lastColumn="0" w:oddVBand="0" w:evenVBand="0" w:oddHBand="1" w:evenHBand="0" w:firstRowFirstColumn="0" w:firstRowLastColumn="0" w:lastRowFirstColumn="0" w:lastRowLastColumn="0"/>
+            </w:pPr>
+          </w:p>
+        </w:tc>
+        <w:tc>
+          <w:tcPr>
+            <w:tcW w:w="3544" w:type="dxa"/>
+          </w:tcPr>
+          <w:p>
+            <w:pPr>
+              <w:cnfStyle w:val="000000100000" w:firstRow="0" w:lastRow="0" w:firstColumn="0" w:lastColumn="0" w:oddVBand="0" w:evenVBand="0" w:oddHBand="1" w:evenHBand="0" w:firstRowFirstColumn="0" w:firstRowLastColumn="0" w:lastRowFirstColumn="0" w:lastRowLastColumn="0"/>
+            </w:pPr>
+          </w:p>
+        </w:tc>
+        <w:tc>
+          <w:tcPr>
+            <w:tcW w:w="3226" w:type="dxa"/>
           </w:tcPr>
           <w:p>
             <w:pPr>
@@ -1588,27 +1955,27 @@
         </w:tc>
         <w:tc>
           <w:tcPr>
-            <w:tcW w:w="3829" w:type="dxa"/>
-          </w:tcPr>
-          <w:p>
-            <w:pPr>
-              <w:cnfStyle w:val="000000000000" w:firstRow="0" w:lastRow="0" w:firstColumn="0" w:lastColumn="0" w:oddVBand="0" w:evenVBand="0" w:oddHBand="0" w:evenHBand="0" w:firstRowFirstColumn="0" w:firstRowLastColumn="0" w:lastRowFirstColumn="0" w:lastRowLastColumn="0"/>
-            </w:pPr>
-          </w:p>
-        </w:tc>
-        <w:tc>
-          <w:tcPr>
-            <w:tcW w:w="2269" w:type="dxa"/>
-          </w:tcPr>
-          <w:p>
-            <w:pPr>
-              <w:cnfStyle w:val="000000000000" w:firstRow="0" w:lastRow="0" w:firstColumn="0" w:lastColumn="0" w:oddVBand="0" w:evenVBand="0" w:oddHBand="0" w:evenHBand="0" w:firstRowFirstColumn="0" w:firstRowLastColumn="0" w:lastRowFirstColumn="0" w:lastRowLastColumn="0"/>
-            </w:pPr>
-          </w:p>
-        </w:tc>
-        <w:tc>
-          <w:tcPr>
-            <w:tcW w:w="2310" w:type="dxa"/>
+            <w:tcW w:w="1638" w:type="dxa"/>
+          </w:tcPr>
+          <w:p>
+            <w:pPr>
+              <w:cnfStyle w:val="000000000000" w:firstRow="0" w:lastRow="0" w:firstColumn="0" w:lastColumn="0" w:oddVBand="0" w:evenVBand="0" w:oddHBand="0" w:evenHBand="0" w:firstRowFirstColumn="0" w:firstRowLastColumn="0" w:lastRowFirstColumn="0" w:lastRowLastColumn="0"/>
+            </w:pPr>
+          </w:p>
+        </w:tc>
+        <w:tc>
+          <w:tcPr>
+            <w:tcW w:w="3544" w:type="dxa"/>
+          </w:tcPr>
+          <w:p>
+            <w:pPr>
+              <w:cnfStyle w:val="000000000000" w:firstRow="0" w:lastRow="0" w:firstColumn="0" w:lastColumn="0" w:oddVBand="0" w:evenVBand="0" w:oddHBand="0" w:evenHBand="0" w:firstRowFirstColumn="0" w:firstRowLastColumn="0" w:lastRowFirstColumn="0" w:lastRowLastColumn="0"/>
+            </w:pPr>
+          </w:p>
+        </w:tc>
+        <w:tc>
+          <w:tcPr>
+            <w:tcW w:w="3226" w:type="dxa"/>
           </w:tcPr>
           <w:p>
             <w:pPr>
@@ -1640,27 +2007,27 @@
         </w:tc>
         <w:tc>
           <w:tcPr>
-            <w:tcW w:w="3829" w:type="dxa"/>
-          </w:tcPr>
-          <w:p>
-            <w:pPr>
-              <w:cnfStyle w:val="000000100000" w:firstRow="0" w:lastRow="0" w:firstColumn="0" w:lastColumn="0" w:oddVBand="0" w:evenVBand="0" w:oddHBand="1" w:evenHBand="0" w:firstRowFirstColumn="0" w:firstRowLastColumn="0" w:lastRowFirstColumn="0" w:lastRowLastColumn="0"/>
-            </w:pPr>
-          </w:p>
-        </w:tc>
-        <w:tc>
-          <w:tcPr>
-            <w:tcW w:w="2269" w:type="dxa"/>
-          </w:tcPr>
-          <w:p>
-            <w:pPr>
-              <w:cnfStyle w:val="000000100000" w:firstRow="0" w:lastRow="0" w:firstColumn="0" w:lastColumn="0" w:oddVBand="0" w:evenVBand="0" w:oddHBand="1" w:evenHBand="0" w:firstRowFirstColumn="0" w:firstRowLastColumn="0" w:lastRowFirstColumn="0" w:lastRowLastColumn="0"/>
-            </w:pPr>
-          </w:p>
-        </w:tc>
-        <w:tc>
-          <w:tcPr>
-            <w:tcW w:w="2310" w:type="dxa"/>
+            <w:tcW w:w="1638" w:type="dxa"/>
+          </w:tcPr>
+          <w:p>
+            <w:pPr>
+              <w:cnfStyle w:val="000000100000" w:firstRow="0" w:lastRow="0" w:firstColumn="0" w:lastColumn="0" w:oddVBand="0" w:evenVBand="0" w:oddHBand="1" w:evenHBand="0" w:firstRowFirstColumn="0" w:firstRowLastColumn="0" w:lastRowFirstColumn="0" w:lastRowLastColumn="0"/>
+            </w:pPr>
+          </w:p>
+        </w:tc>
+        <w:tc>
+          <w:tcPr>
+            <w:tcW w:w="3544" w:type="dxa"/>
+          </w:tcPr>
+          <w:p>
+            <w:pPr>
+              <w:cnfStyle w:val="000000100000" w:firstRow="0" w:lastRow="0" w:firstColumn="0" w:lastColumn="0" w:oddVBand="0" w:evenVBand="0" w:oddHBand="1" w:evenHBand="0" w:firstRowFirstColumn="0" w:firstRowLastColumn="0" w:lastRowFirstColumn="0" w:lastRowLastColumn="0"/>
+            </w:pPr>
+          </w:p>
+        </w:tc>
+        <w:tc>
+          <w:tcPr>
+            <w:tcW w:w="3226" w:type="dxa"/>
           </w:tcPr>
           <w:p>
             <w:pPr>
@@ -1689,27 +2056,27 @@
         </w:tc>
         <w:tc>
           <w:tcPr>
-            <w:tcW w:w="3829" w:type="dxa"/>
-          </w:tcPr>
-          <w:p>
-            <w:pPr>
-              <w:cnfStyle w:val="000000000000" w:firstRow="0" w:lastRow="0" w:firstColumn="0" w:lastColumn="0" w:oddVBand="0" w:evenVBand="0" w:oddHBand="0" w:evenHBand="0" w:firstRowFirstColumn="0" w:firstRowLastColumn="0" w:lastRowFirstColumn="0" w:lastRowLastColumn="0"/>
-            </w:pPr>
-          </w:p>
-        </w:tc>
-        <w:tc>
-          <w:tcPr>
-            <w:tcW w:w="2269" w:type="dxa"/>
-          </w:tcPr>
-          <w:p>
-            <w:pPr>
-              <w:cnfStyle w:val="000000000000" w:firstRow="0" w:lastRow="0" w:firstColumn="0" w:lastColumn="0" w:oddVBand="0" w:evenVBand="0" w:oddHBand="0" w:evenHBand="0" w:firstRowFirstColumn="0" w:firstRowLastColumn="0" w:lastRowFirstColumn="0" w:lastRowLastColumn="0"/>
-            </w:pPr>
-          </w:p>
-        </w:tc>
-        <w:tc>
-          <w:tcPr>
-            <w:tcW w:w="2310" w:type="dxa"/>
+            <w:tcW w:w="1638" w:type="dxa"/>
+          </w:tcPr>
+          <w:p>
+            <w:pPr>
+              <w:cnfStyle w:val="000000000000" w:firstRow="0" w:lastRow="0" w:firstColumn="0" w:lastColumn="0" w:oddVBand="0" w:evenVBand="0" w:oddHBand="0" w:evenHBand="0" w:firstRowFirstColumn="0" w:firstRowLastColumn="0" w:lastRowFirstColumn="0" w:lastRowLastColumn="0"/>
+            </w:pPr>
+          </w:p>
+        </w:tc>
+        <w:tc>
+          <w:tcPr>
+            <w:tcW w:w="3544" w:type="dxa"/>
+          </w:tcPr>
+          <w:p>
+            <w:pPr>
+              <w:cnfStyle w:val="000000000000" w:firstRow="0" w:lastRow="0" w:firstColumn="0" w:lastColumn="0" w:oddVBand="0" w:evenVBand="0" w:oddHBand="0" w:evenHBand="0" w:firstRowFirstColumn="0" w:firstRowLastColumn="0" w:lastRowFirstColumn="0" w:lastRowLastColumn="0"/>
+            </w:pPr>
+          </w:p>
+        </w:tc>
+        <w:tc>
+          <w:tcPr>
+            <w:tcW w:w="3226" w:type="dxa"/>
           </w:tcPr>
           <w:p>
             <w:pPr>
@@ -1741,27 +2108,27 @@
         </w:tc>
         <w:tc>
           <w:tcPr>
-            <w:tcW w:w="3829" w:type="dxa"/>
-          </w:tcPr>
-          <w:p>
-            <w:pPr>
-              <w:cnfStyle w:val="000000100000" w:firstRow="0" w:lastRow="0" w:firstColumn="0" w:lastColumn="0" w:oddVBand="0" w:evenVBand="0" w:oddHBand="1" w:evenHBand="0" w:firstRowFirstColumn="0" w:firstRowLastColumn="0" w:lastRowFirstColumn="0" w:lastRowLastColumn="0"/>
-            </w:pPr>
-          </w:p>
-        </w:tc>
-        <w:tc>
-          <w:tcPr>
-            <w:tcW w:w="2269" w:type="dxa"/>
-          </w:tcPr>
-          <w:p>
-            <w:pPr>
-              <w:cnfStyle w:val="000000100000" w:firstRow="0" w:lastRow="0" w:firstColumn="0" w:lastColumn="0" w:oddVBand="0" w:evenVBand="0" w:oddHBand="1" w:evenHBand="0" w:firstRowFirstColumn="0" w:firstRowLastColumn="0" w:lastRowFirstColumn="0" w:lastRowLastColumn="0"/>
-            </w:pPr>
-          </w:p>
-        </w:tc>
-        <w:tc>
-          <w:tcPr>
-            <w:tcW w:w="2310" w:type="dxa"/>
+            <w:tcW w:w="1638" w:type="dxa"/>
+          </w:tcPr>
+          <w:p>
+            <w:pPr>
+              <w:cnfStyle w:val="000000100000" w:firstRow="0" w:lastRow="0" w:firstColumn="0" w:lastColumn="0" w:oddVBand="0" w:evenVBand="0" w:oddHBand="1" w:evenHBand="0" w:firstRowFirstColumn="0" w:firstRowLastColumn="0" w:lastRowFirstColumn="0" w:lastRowLastColumn="0"/>
+            </w:pPr>
+          </w:p>
+        </w:tc>
+        <w:tc>
+          <w:tcPr>
+            <w:tcW w:w="3544" w:type="dxa"/>
+          </w:tcPr>
+          <w:p>
+            <w:pPr>
+              <w:cnfStyle w:val="000000100000" w:firstRow="0" w:lastRow="0" w:firstColumn="0" w:lastColumn="0" w:oddVBand="0" w:evenVBand="0" w:oddHBand="1" w:evenHBand="0" w:firstRowFirstColumn="0" w:firstRowLastColumn="0" w:lastRowFirstColumn="0" w:lastRowLastColumn="0"/>
+            </w:pPr>
+          </w:p>
+        </w:tc>
+        <w:tc>
+          <w:tcPr>
+            <w:tcW w:w="3226" w:type="dxa"/>
           </w:tcPr>
           <w:p>
             <w:pPr>
@@ -1790,27 +2157,27 @@
         </w:tc>
         <w:tc>
           <w:tcPr>
-            <w:tcW w:w="3829" w:type="dxa"/>
-          </w:tcPr>
-          <w:p>
-            <w:pPr>
-              <w:cnfStyle w:val="000000000000" w:firstRow="0" w:lastRow="0" w:firstColumn="0" w:lastColumn="0" w:oddVBand="0" w:evenVBand="0" w:oddHBand="0" w:evenHBand="0" w:firstRowFirstColumn="0" w:firstRowLastColumn="0" w:lastRowFirstColumn="0" w:lastRowLastColumn="0"/>
-            </w:pPr>
-          </w:p>
-        </w:tc>
-        <w:tc>
-          <w:tcPr>
-            <w:tcW w:w="2269" w:type="dxa"/>
-          </w:tcPr>
-          <w:p>
-            <w:pPr>
-              <w:cnfStyle w:val="000000000000" w:firstRow="0" w:lastRow="0" w:firstColumn="0" w:lastColumn="0" w:oddVBand="0" w:evenVBand="0" w:oddHBand="0" w:evenHBand="0" w:firstRowFirstColumn="0" w:firstRowLastColumn="0" w:lastRowFirstColumn="0" w:lastRowLastColumn="0"/>
-            </w:pPr>
-          </w:p>
-        </w:tc>
-        <w:tc>
-          <w:tcPr>
-            <w:tcW w:w="2310" w:type="dxa"/>
+            <w:tcW w:w="1638" w:type="dxa"/>
+          </w:tcPr>
+          <w:p>
+            <w:pPr>
+              <w:cnfStyle w:val="000000000000" w:firstRow="0" w:lastRow="0" w:firstColumn="0" w:lastColumn="0" w:oddVBand="0" w:evenVBand="0" w:oddHBand="0" w:evenHBand="0" w:firstRowFirstColumn="0" w:firstRowLastColumn="0" w:lastRowFirstColumn="0" w:lastRowLastColumn="0"/>
+            </w:pPr>
+          </w:p>
+        </w:tc>
+        <w:tc>
+          <w:tcPr>
+            <w:tcW w:w="3544" w:type="dxa"/>
+          </w:tcPr>
+          <w:p>
+            <w:pPr>
+              <w:cnfStyle w:val="000000000000" w:firstRow="0" w:lastRow="0" w:firstColumn="0" w:lastColumn="0" w:oddVBand="0" w:evenVBand="0" w:oddHBand="0" w:evenHBand="0" w:firstRowFirstColumn="0" w:firstRowLastColumn="0" w:lastRowFirstColumn="0" w:lastRowLastColumn="0"/>
+            </w:pPr>
+          </w:p>
+        </w:tc>
+        <w:tc>
+          <w:tcPr>
+            <w:tcW w:w="3226" w:type="dxa"/>
           </w:tcPr>
           <w:p>
             <w:pPr>
@@ -1842,27 +2209,27 @@
         </w:tc>
         <w:tc>
           <w:tcPr>
-            <w:tcW w:w="3829" w:type="dxa"/>
-          </w:tcPr>
-          <w:p>
-            <w:pPr>
-              <w:cnfStyle w:val="000000100000" w:firstRow="0" w:lastRow="0" w:firstColumn="0" w:lastColumn="0" w:oddVBand="0" w:evenVBand="0" w:oddHBand="1" w:evenHBand="0" w:firstRowFirstColumn="0" w:firstRowLastColumn="0" w:lastRowFirstColumn="0" w:lastRowLastColumn="0"/>
-            </w:pPr>
-          </w:p>
-        </w:tc>
-        <w:tc>
-          <w:tcPr>
-            <w:tcW w:w="2269" w:type="dxa"/>
-          </w:tcPr>
-          <w:p>
-            <w:pPr>
-              <w:cnfStyle w:val="000000100000" w:firstRow="0" w:lastRow="0" w:firstColumn="0" w:lastColumn="0" w:oddVBand="0" w:evenVBand="0" w:oddHBand="1" w:evenHBand="0" w:firstRowFirstColumn="0" w:firstRowLastColumn="0" w:lastRowFirstColumn="0" w:lastRowLastColumn="0"/>
-            </w:pPr>
-          </w:p>
-        </w:tc>
-        <w:tc>
-          <w:tcPr>
-            <w:tcW w:w="2310" w:type="dxa"/>
+            <w:tcW w:w="1638" w:type="dxa"/>
+          </w:tcPr>
+          <w:p>
+            <w:pPr>
+              <w:cnfStyle w:val="000000100000" w:firstRow="0" w:lastRow="0" w:firstColumn="0" w:lastColumn="0" w:oddVBand="0" w:evenVBand="0" w:oddHBand="1" w:evenHBand="0" w:firstRowFirstColumn="0" w:firstRowLastColumn="0" w:lastRowFirstColumn="0" w:lastRowLastColumn="0"/>
+            </w:pPr>
+          </w:p>
+        </w:tc>
+        <w:tc>
+          <w:tcPr>
+            <w:tcW w:w="3544" w:type="dxa"/>
+          </w:tcPr>
+          <w:p>
+            <w:pPr>
+              <w:cnfStyle w:val="000000100000" w:firstRow="0" w:lastRow="0" w:firstColumn="0" w:lastColumn="0" w:oddVBand="0" w:evenVBand="0" w:oddHBand="1" w:evenHBand="0" w:firstRowFirstColumn="0" w:firstRowLastColumn="0" w:lastRowFirstColumn="0" w:lastRowLastColumn="0"/>
+            </w:pPr>
+          </w:p>
+        </w:tc>
+        <w:tc>
+          <w:tcPr>
+            <w:tcW w:w="3226" w:type="dxa"/>
           </w:tcPr>
           <w:p>
             <w:pPr>
@@ -1891,27 +2258,27 @@
         </w:tc>
         <w:tc>
           <w:tcPr>
-            <w:tcW w:w="3829" w:type="dxa"/>
-          </w:tcPr>
-          <w:p>
-            <w:pPr>
-              <w:cnfStyle w:val="000000000000" w:firstRow="0" w:lastRow="0" w:firstColumn="0" w:lastColumn="0" w:oddVBand="0" w:evenVBand="0" w:oddHBand="0" w:evenHBand="0" w:firstRowFirstColumn="0" w:firstRowLastColumn="0" w:lastRowFirstColumn="0" w:lastRowLastColumn="0"/>
-            </w:pPr>
-          </w:p>
-        </w:tc>
-        <w:tc>
-          <w:tcPr>
-            <w:tcW w:w="2269" w:type="dxa"/>
-          </w:tcPr>
-          <w:p>
-            <w:pPr>
-              <w:cnfStyle w:val="000000000000" w:firstRow="0" w:lastRow="0" w:firstColumn="0" w:lastColumn="0" w:oddVBand="0" w:evenVBand="0" w:oddHBand="0" w:evenHBand="0" w:firstRowFirstColumn="0" w:firstRowLastColumn="0" w:lastRowFirstColumn="0" w:lastRowLastColumn="0"/>
-            </w:pPr>
-          </w:p>
-        </w:tc>
-        <w:tc>
-          <w:tcPr>
-            <w:tcW w:w="2310" w:type="dxa"/>
+            <w:tcW w:w="1638" w:type="dxa"/>
+          </w:tcPr>
+          <w:p>
+            <w:pPr>
+              <w:cnfStyle w:val="000000000000" w:firstRow="0" w:lastRow="0" w:firstColumn="0" w:lastColumn="0" w:oddVBand="0" w:evenVBand="0" w:oddHBand="0" w:evenHBand="0" w:firstRowFirstColumn="0" w:firstRowLastColumn="0" w:lastRowFirstColumn="0" w:lastRowLastColumn="0"/>
+            </w:pPr>
+          </w:p>
+        </w:tc>
+        <w:tc>
+          <w:tcPr>
+            <w:tcW w:w="3544" w:type="dxa"/>
+          </w:tcPr>
+          <w:p>
+            <w:pPr>
+              <w:cnfStyle w:val="000000000000" w:firstRow="0" w:lastRow="0" w:firstColumn="0" w:lastColumn="0" w:oddVBand="0" w:evenVBand="0" w:oddHBand="0" w:evenHBand="0" w:firstRowFirstColumn="0" w:firstRowLastColumn="0" w:lastRowFirstColumn="0" w:lastRowLastColumn="0"/>
+            </w:pPr>
+          </w:p>
+        </w:tc>
+        <w:tc>
+          <w:tcPr>
+            <w:tcW w:w="3226" w:type="dxa"/>
           </w:tcPr>
           <w:p>
             <w:pPr>
@@ -1943,27 +2310,27 @@
         </w:tc>
         <w:tc>
           <w:tcPr>
-            <w:tcW w:w="3829" w:type="dxa"/>
-          </w:tcPr>
-          <w:p>
-            <w:pPr>
-              <w:cnfStyle w:val="000000100000" w:firstRow="0" w:lastRow="0" w:firstColumn="0" w:lastColumn="0" w:oddVBand="0" w:evenVBand="0" w:oddHBand="1" w:evenHBand="0" w:firstRowFirstColumn="0" w:firstRowLastColumn="0" w:lastRowFirstColumn="0" w:lastRowLastColumn="0"/>
-            </w:pPr>
-          </w:p>
-        </w:tc>
-        <w:tc>
-          <w:tcPr>
-            <w:tcW w:w="2269" w:type="dxa"/>
-          </w:tcPr>
-          <w:p>
-            <w:pPr>
-              <w:cnfStyle w:val="000000100000" w:firstRow="0" w:lastRow="0" w:firstColumn="0" w:lastColumn="0" w:oddVBand="0" w:evenVBand="0" w:oddHBand="1" w:evenHBand="0" w:firstRowFirstColumn="0" w:firstRowLastColumn="0" w:lastRowFirstColumn="0" w:lastRowLastColumn="0"/>
-            </w:pPr>
-          </w:p>
-        </w:tc>
-        <w:tc>
-          <w:tcPr>
-            <w:tcW w:w="2310" w:type="dxa"/>
+            <w:tcW w:w="1638" w:type="dxa"/>
+          </w:tcPr>
+          <w:p>
+            <w:pPr>
+              <w:cnfStyle w:val="000000100000" w:firstRow="0" w:lastRow="0" w:firstColumn="0" w:lastColumn="0" w:oddVBand="0" w:evenVBand="0" w:oddHBand="1" w:evenHBand="0" w:firstRowFirstColumn="0" w:firstRowLastColumn="0" w:lastRowFirstColumn="0" w:lastRowLastColumn="0"/>
+            </w:pPr>
+          </w:p>
+        </w:tc>
+        <w:tc>
+          <w:tcPr>
+            <w:tcW w:w="3544" w:type="dxa"/>
+          </w:tcPr>
+          <w:p>
+            <w:pPr>
+              <w:cnfStyle w:val="000000100000" w:firstRow="0" w:lastRow="0" w:firstColumn="0" w:lastColumn="0" w:oddVBand="0" w:evenVBand="0" w:oddHBand="1" w:evenHBand="0" w:firstRowFirstColumn="0" w:firstRowLastColumn="0" w:lastRowFirstColumn="0" w:lastRowLastColumn="0"/>
+            </w:pPr>
+          </w:p>
+        </w:tc>
+        <w:tc>
+          <w:tcPr>
+            <w:tcW w:w="3226" w:type="dxa"/>
           </w:tcPr>
           <w:p>
             <w:pPr>
@@ -1992,27 +2359,27 @@
         </w:tc>
         <w:tc>
           <w:tcPr>
-            <w:tcW w:w="3829" w:type="dxa"/>
-          </w:tcPr>
-          <w:p>
-            <w:pPr>
-              <w:cnfStyle w:val="000000000000" w:firstRow="0" w:lastRow="0" w:firstColumn="0" w:lastColumn="0" w:oddVBand="0" w:evenVBand="0" w:oddHBand="0" w:evenHBand="0" w:firstRowFirstColumn="0" w:firstRowLastColumn="0" w:lastRowFirstColumn="0" w:lastRowLastColumn="0"/>
-            </w:pPr>
-          </w:p>
-        </w:tc>
-        <w:tc>
-          <w:tcPr>
-            <w:tcW w:w="2269" w:type="dxa"/>
-          </w:tcPr>
-          <w:p>
-            <w:pPr>
-              <w:cnfStyle w:val="000000000000" w:firstRow="0" w:lastRow="0" w:firstColumn="0" w:lastColumn="0" w:oddVBand="0" w:evenVBand="0" w:oddHBand="0" w:evenHBand="0" w:firstRowFirstColumn="0" w:firstRowLastColumn="0" w:lastRowFirstColumn="0" w:lastRowLastColumn="0"/>
-            </w:pPr>
-          </w:p>
-        </w:tc>
-        <w:tc>
-          <w:tcPr>
-            <w:tcW w:w="2310" w:type="dxa"/>
+            <w:tcW w:w="1638" w:type="dxa"/>
+          </w:tcPr>
+          <w:p>
+            <w:pPr>
+              <w:cnfStyle w:val="000000000000" w:firstRow="0" w:lastRow="0" w:firstColumn="0" w:lastColumn="0" w:oddVBand="0" w:evenVBand="0" w:oddHBand="0" w:evenHBand="0" w:firstRowFirstColumn="0" w:firstRowLastColumn="0" w:lastRowFirstColumn="0" w:lastRowLastColumn="0"/>
+            </w:pPr>
+          </w:p>
+        </w:tc>
+        <w:tc>
+          <w:tcPr>
+            <w:tcW w:w="3544" w:type="dxa"/>
+          </w:tcPr>
+          <w:p>
+            <w:pPr>
+              <w:cnfStyle w:val="000000000000" w:firstRow="0" w:lastRow="0" w:firstColumn="0" w:lastColumn="0" w:oddVBand="0" w:evenVBand="0" w:oddHBand="0" w:evenHBand="0" w:firstRowFirstColumn="0" w:firstRowLastColumn="0" w:lastRowFirstColumn="0" w:lastRowLastColumn="0"/>
+            </w:pPr>
+          </w:p>
+        </w:tc>
+        <w:tc>
+          <w:tcPr>
+            <w:tcW w:w="3226" w:type="dxa"/>
           </w:tcPr>
           <w:p>
             <w:pPr>
@@ -2044,27 +2411,27 @@
         </w:tc>
         <w:tc>
           <w:tcPr>
-            <w:tcW w:w="3829" w:type="dxa"/>
-          </w:tcPr>
-          <w:p>
-            <w:pPr>
-              <w:cnfStyle w:val="000000100000" w:firstRow="0" w:lastRow="0" w:firstColumn="0" w:lastColumn="0" w:oddVBand="0" w:evenVBand="0" w:oddHBand="1" w:evenHBand="0" w:firstRowFirstColumn="0" w:firstRowLastColumn="0" w:lastRowFirstColumn="0" w:lastRowLastColumn="0"/>
-            </w:pPr>
-          </w:p>
-        </w:tc>
-        <w:tc>
-          <w:tcPr>
-            <w:tcW w:w="2269" w:type="dxa"/>
-          </w:tcPr>
-          <w:p>
-            <w:pPr>
-              <w:cnfStyle w:val="000000100000" w:firstRow="0" w:lastRow="0" w:firstColumn="0" w:lastColumn="0" w:oddVBand="0" w:evenVBand="0" w:oddHBand="1" w:evenHBand="0" w:firstRowFirstColumn="0" w:firstRowLastColumn="0" w:lastRowFirstColumn="0" w:lastRowLastColumn="0"/>
-            </w:pPr>
-          </w:p>
-        </w:tc>
-        <w:tc>
-          <w:tcPr>
-            <w:tcW w:w="2310" w:type="dxa"/>
+            <w:tcW w:w="1638" w:type="dxa"/>
+          </w:tcPr>
+          <w:p>
+            <w:pPr>
+              <w:cnfStyle w:val="000000100000" w:firstRow="0" w:lastRow="0" w:firstColumn="0" w:lastColumn="0" w:oddVBand="0" w:evenVBand="0" w:oddHBand="1" w:evenHBand="0" w:firstRowFirstColumn="0" w:firstRowLastColumn="0" w:lastRowFirstColumn="0" w:lastRowLastColumn="0"/>
+            </w:pPr>
+          </w:p>
+        </w:tc>
+        <w:tc>
+          <w:tcPr>
+            <w:tcW w:w="3544" w:type="dxa"/>
+          </w:tcPr>
+          <w:p>
+            <w:pPr>
+              <w:cnfStyle w:val="000000100000" w:firstRow="0" w:lastRow="0" w:firstColumn="0" w:lastColumn="0" w:oddVBand="0" w:evenVBand="0" w:oddHBand="1" w:evenHBand="0" w:firstRowFirstColumn="0" w:firstRowLastColumn="0" w:lastRowFirstColumn="0" w:lastRowLastColumn="0"/>
+            </w:pPr>
+          </w:p>
+        </w:tc>
+        <w:tc>
+          <w:tcPr>
+            <w:tcW w:w="3226" w:type="dxa"/>
           </w:tcPr>
           <w:p>
             <w:pPr>
@@ -2093,27 +2460,27 @@
         </w:tc>
         <w:tc>
           <w:tcPr>
-            <w:tcW w:w="3829" w:type="dxa"/>
-          </w:tcPr>
-          <w:p>
-            <w:pPr>
-              <w:cnfStyle w:val="000000000000" w:firstRow="0" w:lastRow="0" w:firstColumn="0" w:lastColumn="0" w:oddVBand="0" w:evenVBand="0" w:oddHBand="0" w:evenHBand="0" w:firstRowFirstColumn="0" w:firstRowLastColumn="0" w:lastRowFirstColumn="0" w:lastRowLastColumn="0"/>
-            </w:pPr>
-          </w:p>
-        </w:tc>
-        <w:tc>
-          <w:tcPr>
-            <w:tcW w:w="2269" w:type="dxa"/>
-          </w:tcPr>
-          <w:p>
-            <w:pPr>
-              <w:cnfStyle w:val="000000000000" w:firstRow="0" w:lastRow="0" w:firstColumn="0" w:lastColumn="0" w:oddVBand="0" w:evenVBand="0" w:oddHBand="0" w:evenHBand="0" w:firstRowFirstColumn="0" w:firstRowLastColumn="0" w:lastRowFirstColumn="0" w:lastRowLastColumn="0"/>
-            </w:pPr>
-          </w:p>
-        </w:tc>
-        <w:tc>
-          <w:tcPr>
-            <w:tcW w:w="2310" w:type="dxa"/>
+            <w:tcW w:w="1638" w:type="dxa"/>
+          </w:tcPr>
+          <w:p>
+            <w:pPr>
+              <w:cnfStyle w:val="000000000000" w:firstRow="0" w:lastRow="0" w:firstColumn="0" w:lastColumn="0" w:oddVBand="0" w:evenVBand="0" w:oddHBand="0" w:evenHBand="0" w:firstRowFirstColumn="0" w:firstRowLastColumn="0" w:lastRowFirstColumn="0" w:lastRowLastColumn="0"/>
+            </w:pPr>
+          </w:p>
+        </w:tc>
+        <w:tc>
+          <w:tcPr>
+            <w:tcW w:w="3544" w:type="dxa"/>
+          </w:tcPr>
+          <w:p>
+            <w:pPr>
+              <w:cnfStyle w:val="000000000000" w:firstRow="0" w:lastRow="0" w:firstColumn="0" w:lastColumn="0" w:oddVBand="0" w:evenVBand="0" w:oddHBand="0" w:evenHBand="0" w:firstRowFirstColumn="0" w:firstRowLastColumn="0" w:lastRowFirstColumn="0" w:lastRowLastColumn="0"/>
+            </w:pPr>
+          </w:p>
+        </w:tc>
+        <w:tc>
+          <w:tcPr>
+            <w:tcW w:w="3226" w:type="dxa"/>
           </w:tcPr>
           <w:p>
             <w:pPr>
@@ -2145,27 +2512,27 @@
         </w:tc>
         <w:tc>
           <w:tcPr>
-            <w:tcW w:w="3829" w:type="dxa"/>
-          </w:tcPr>
-          <w:p>
-            <w:pPr>
-              <w:cnfStyle w:val="000000100000" w:firstRow="0" w:lastRow="0" w:firstColumn="0" w:lastColumn="0" w:oddVBand="0" w:evenVBand="0" w:oddHBand="1" w:evenHBand="0" w:firstRowFirstColumn="0" w:firstRowLastColumn="0" w:lastRowFirstColumn="0" w:lastRowLastColumn="0"/>
-            </w:pPr>
-          </w:p>
-        </w:tc>
-        <w:tc>
-          <w:tcPr>
-            <w:tcW w:w="2269" w:type="dxa"/>
-          </w:tcPr>
-          <w:p>
-            <w:pPr>
-              <w:cnfStyle w:val="000000100000" w:firstRow="0" w:lastRow="0" w:firstColumn="0" w:lastColumn="0" w:oddVBand="0" w:evenVBand="0" w:oddHBand="1" w:evenHBand="0" w:firstRowFirstColumn="0" w:firstRowLastColumn="0" w:lastRowFirstColumn="0" w:lastRowLastColumn="0"/>
-            </w:pPr>
-          </w:p>
-        </w:tc>
-        <w:tc>
-          <w:tcPr>
-            <w:tcW w:w="2310" w:type="dxa"/>
+            <w:tcW w:w="1638" w:type="dxa"/>
+          </w:tcPr>
+          <w:p>
+            <w:pPr>
+              <w:cnfStyle w:val="000000100000" w:firstRow="0" w:lastRow="0" w:firstColumn="0" w:lastColumn="0" w:oddVBand="0" w:evenVBand="0" w:oddHBand="1" w:evenHBand="0" w:firstRowFirstColumn="0" w:firstRowLastColumn="0" w:lastRowFirstColumn="0" w:lastRowLastColumn="0"/>
+            </w:pPr>
+          </w:p>
+        </w:tc>
+        <w:tc>
+          <w:tcPr>
+            <w:tcW w:w="3544" w:type="dxa"/>
+          </w:tcPr>
+          <w:p>
+            <w:pPr>
+              <w:cnfStyle w:val="000000100000" w:firstRow="0" w:lastRow="0" w:firstColumn="0" w:lastColumn="0" w:oddVBand="0" w:evenVBand="0" w:oddHBand="1" w:evenHBand="0" w:firstRowFirstColumn="0" w:firstRowLastColumn="0" w:lastRowFirstColumn="0" w:lastRowLastColumn="0"/>
+            </w:pPr>
+          </w:p>
+        </w:tc>
+        <w:tc>
+          <w:tcPr>
+            <w:tcW w:w="3226" w:type="dxa"/>
           </w:tcPr>
           <w:p>
             <w:pPr>
@@ -2194,27 +2561,27 @@
         </w:tc>
         <w:tc>
           <w:tcPr>
-            <w:tcW w:w="3829" w:type="dxa"/>
-          </w:tcPr>
-          <w:p>
-            <w:pPr>
-              <w:cnfStyle w:val="000000000000" w:firstRow="0" w:lastRow="0" w:firstColumn="0" w:lastColumn="0" w:oddVBand="0" w:evenVBand="0" w:oddHBand="0" w:evenHBand="0" w:firstRowFirstColumn="0" w:firstRowLastColumn="0" w:lastRowFirstColumn="0" w:lastRowLastColumn="0"/>
-            </w:pPr>
-          </w:p>
-        </w:tc>
-        <w:tc>
-          <w:tcPr>
-            <w:tcW w:w="2269" w:type="dxa"/>
-          </w:tcPr>
-          <w:p>
-            <w:pPr>
-              <w:cnfStyle w:val="000000000000" w:firstRow="0" w:lastRow="0" w:firstColumn="0" w:lastColumn="0" w:oddVBand="0" w:evenVBand="0" w:oddHBand="0" w:evenHBand="0" w:firstRowFirstColumn="0" w:firstRowLastColumn="0" w:lastRowFirstColumn="0" w:lastRowLastColumn="0"/>
-            </w:pPr>
-          </w:p>
-        </w:tc>
-        <w:tc>
-          <w:tcPr>
-            <w:tcW w:w="2310" w:type="dxa"/>
+            <w:tcW w:w="1638" w:type="dxa"/>
+          </w:tcPr>
+          <w:p>
+            <w:pPr>
+              <w:cnfStyle w:val="000000000000" w:firstRow="0" w:lastRow="0" w:firstColumn="0" w:lastColumn="0" w:oddVBand="0" w:evenVBand="0" w:oddHBand="0" w:evenHBand="0" w:firstRowFirstColumn="0" w:firstRowLastColumn="0" w:lastRowFirstColumn="0" w:lastRowLastColumn="0"/>
+            </w:pPr>
+          </w:p>
+        </w:tc>
+        <w:tc>
+          <w:tcPr>
+            <w:tcW w:w="3544" w:type="dxa"/>
+          </w:tcPr>
+          <w:p>
+            <w:pPr>
+              <w:cnfStyle w:val="000000000000" w:firstRow="0" w:lastRow="0" w:firstColumn="0" w:lastColumn="0" w:oddVBand="0" w:evenVBand="0" w:oddHBand="0" w:evenHBand="0" w:firstRowFirstColumn="0" w:firstRowLastColumn="0" w:lastRowFirstColumn="0" w:lastRowLastColumn="0"/>
+            </w:pPr>
+          </w:p>
+        </w:tc>
+        <w:tc>
+          <w:tcPr>
+            <w:tcW w:w="3226" w:type="dxa"/>
           </w:tcPr>
           <w:p>
             <w:pPr>
@@ -2246,27 +2613,27 @@
         </w:tc>
         <w:tc>
           <w:tcPr>
-            <w:tcW w:w="3829" w:type="dxa"/>
-          </w:tcPr>
-          <w:p>
-            <w:pPr>
-              <w:cnfStyle w:val="000000100000" w:firstRow="0" w:lastRow="0" w:firstColumn="0" w:lastColumn="0" w:oddVBand="0" w:evenVBand="0" w:oddHBand="1" w:evenHBand="0" w:firstRowFirstColumn="0" w:firstRowLastColumn="0" w:lastRowFirstColumn="0" w:lastRowLastColumn="0"/>
-            </w:pPr>
-          </w:p>
-        </w:tc>
-        <w:tc>
-          <w:tcPr>
-            <w:tcW w:w="2269" w:type="dxa"/>
-          </w:tcPr>
-          <w:p>
-            <w:pPr>
-              <w:cnfStyle w:val="000000100000" w:firstRow="0" w:lastRow="0" w:firstColumn="0" w:lastColumn="0" w:oddVBand="0" w:evenVBand="0" w:oddHBand="1" w:evenHBand="0" w:firstRowFirstColumn="0" w:firstRowLastColumn="0" w:lastRowFirstColumn="0" w:lastRowLastColumn="0"/>
-            </w:pPr>
-          </w:p>
-        </w:tc>
-        <w:tc>
-          <w:tcPr>
-            <w:tcW w:w="2310" w:type="dxa"/>
+            <w:tcW w:w="1638" w:type="dxa"/>
+          </w:tcPr>
+          <w:p>
+            <w:pPr>
+              <w:cnfStyle w:val="000000100000" w:firstRow="0" w:lastRow="0" w:firstColumn="0" w:lastColumn="0" w:oddVBand="0" w:evenVBand="0" w:oddHBand="1" w:evenHBand="0" w:firstRowFirstColumn="0" w:firstRowLastColumn="0" w:lastRowFirstColumn="0" w:lastRowLastColumn="0"/>
+            </w:pPr>
+          </w:p>
+        </w:tc>
+        <w:tc>
+          <w:tcPr>
+            <w:tcW w:w="3544" w:type="dxa"/>
+          </w:tcPr>
+          <w:p>
+            <w:pPr>
+              <w:cnfStyle w:val="000000100000" w:firstRow="0" w:lastRow="0" w:firstColumn="0" w:lastColumn="0" w:oddVBand="0" w:evenVBand="0" w:oddHBand="1" w:evenHBand="0" w:firstRowFirstColumn="0" w:firstRowLastColumn="0" w:lastRowFirstColumn="0" w:lastRowLastColumn="0"/>
+            </w:pPr>
+          </w:p>
+        </w:tc>
+        <w:tc>
+          <w:tcPr>
+            <w:tcW w:w="3226" w:type="dxa"/>
           </w:tcPr>
           <w:p>
             <w:pPr>
@@ -2295,27 +2662,27 @@
         </w:tc>
         <w:tc>
           <w:tcPr>
-            <w:tcW w:w="3829" w:type="dxa"/>
-          </w:tcPr>
-          <w:p>
-            <w:pPr>
-              <w:cnfStyle w:val="000000000000" w:firstRow="0" w:lastRow="0" w:firstColumn="0" w:lastColumn="0" w:oddVBand="0" w:evenVBand="0" w:oddHBand="0" w:evenHBand="0" w:firstRowFirstColumn="0" w:firstRowLastColumn="0" w:lastRowFirstColumn="0" w:lastRowLastColumn="0"/>
-            </w:pPr>
-          </w:p>
-        </w:tc>
-        <w:tc>
-          <w:tcPr>
-            <w:tcW w:w="2269" w:type="dxa"/>
-          </w:tcPr>
-          <w:p>
-            <w:pPr>
-              <w:cnfStyle w:val="000000000000" w:firstRow="0" w:lastRow="0" w:firstColumn="0" w:lastColumn="0" w:oddVBand="0" w:evenVBand="0" w:oddHBand="0" w:evenHBand="0" w:firstRowFirstColumn="0" w:firstRowLastColumn="0" w:lastRowFirstColumn="0" w:lastRowLastColumn="0"/>
-            </w:pPr>
-          </w:p>
-        </w:tc>
-        <w:tc>
-          <w:tcPr>
-            <w:tcW w:w="2310" w:type="dxa"/>
+            <w:tcW w:w="1638" w:type="dxa"/>
+          </w:tcPr>
+          <w:p>
+            <w:pPr>
+              <w:cnfStyle w:val="000000000000" w:firstRow="0" w:lastRow="0" w:firstColumn="0" w:lastColumn="0" w:oddVBand="0" w:evenVBand="0" w:oddHBand="0" w:evenHBand="0" w:firstRowFirstColumn="0" w:firstRowLastColumn="0" w:lastRowFirstColumn="0" w:lastRowLastColumn="0"/>
+            </w:pPr>
+          </w:p>
+        </w:tc>
+        <w:tc>
+          <w:tcPr>
+            <w:tcW w:w="3544" w:type="dxa"/>
+          </w:tcPr>
+          <w:p>
+            <w:pPr>
+              <w:cnfStyle w:val="000000000000" w:firstRow="0" w:lastRow="0" w:firstColumn="0" w:lastColumn="0" w:oddVBand="0" w:evenVBand="0" w:oddHBand="0" w:evenHBand="0" w:firstRowFirstColumn="0" w:firstRowLastColumn="0" w:lastRowFirstColumn="0" w:lastRowLastColumn="0"/>
+            </w:pPr>
+          </w:p>
+        </w:tc>
+        <w:tc>
+          <w:tcPr>
+            <w:tcW w:w="3226" w:type="dxa"/>
           </w:tcPr>
           <w:p>
             <w:pPr>
@@ -2347,27 +2714,27 @@
         </w:tc>
         <w:tc>
           <w:tcPr>
-            <w:tcW w:w="3829" w:type="dxa"/>
-          </w:tcPr>
-          <w:p>
-            <w:pPr>
-              <w:cnfStyle w:val="000000100000" w:firstRow="0" w:lastRow="0" w:firstColumn="0" w:lastColumn="0" w:oddVBand="0" w:evenVBand="0" w:oddHBand="1" w:evenHBand="0" w:firstRowFirstColumn="0" w:firstRowLastColumn="0" w:lastRowFirstColumn="0" w:lastRowLastColumn="0"/>
-            </w:pPr>
-          </w:p>
-        </w:tc>
-        <w:tc>
-          <w:tcPr>
-            <w:tcW w:w="2269" w:type="dxa"/>
-          </w:tcPr>
-          <w:p>
-            <w:pPr>
-              <w:cnfStyle w:val="000000100000" w:firstRow="0" w:lastRow="0" w:firstColumn="0" w:lastColumn="0" w:oddVBand="0" w:evenVBand="0" w:oddHBand="1" w:evenHBand="0" w:firstRowFirstColumn="0" w:firstRowLastColumn="0" w:lastRowFirstColumn="0" w:lastRowLastColumn="0"/>
-            </w:pPr>
-          </w:p>
-        </w:tc>
-        <w:tc>
-          <w:tcPr>
-            <w:tcW w:w="2310" w:type="dxa"/>
+            <w:tcW w:w="1638" w:type="dxa"/>
+          </w:tcPr>
+          <w:p>
+            <w:pPr>
+              <w:cnfStyle w:val="000000100000" w:firstRow="0" w:lastRow="0" w:firstColumn="0" w:lastColumn="0" w:oddVBand="0" w:evenVBand="0" w:oddHBand="1" w:evenHBand="0" w:firstRowFirstColumn="0" w:firstRowLastColumn="0" w:lastRowFirstColumn="0" w:lastRowLastColumn="0"/>
+            </w:pPr>
+          </w:p>
+        </w:tc>
+        <w:tc>
+          <w:tcPr>
+            <w:tcW w:w="3544" w:type="dxa"/>
+          </w:tcPr>
+          <w:p>
+            <w:pPr>
+              <w:cnfStyle w:val="000000100000" w:firstRow="0" w:lastRow="0" w:firstColumn="0" w:lastColumn="0" w:oddVBand="0" w:evenVBand="0" w:oddHBand="1" w:evenHBand="0" w:firstRowFirstColumn="0" w:firstRowLastColumn="0" w:lastRowFirstColumn="0" w:lastRowLastColumn="0"/>
+            </w:pPr>
+          </w:p>
+        </w:tc>
+        <w:tc>
+          <w:tcPr>
+            <w:tcW w:w="3226" w:type="dxa"/>
           </w:tcPr>
           <w:p>
             <w:pPr>
@@ -2396,27 +2763,27 @@
         </w:tc>
         <w:tc>
           <w:tcPr>
-            <w:tcW w:w="3829" w:type="dxa"/>
-          </w:tcPr>
-          <w:p>
-            <w:pPr>
-              <w:cnfStyle w:val="000000000000" w:firstRow="0" w:lastRow="0" w:firstColumn="0" w:lastColumn="0" w:oddVBand="0" w:evenVBand="0" w:oddHBand="0" w:evenHBand="0" w:firstRowFirstColumn="0" w:firstRowLastColumn="0" w:lastRowFirstColumn="0" w:lastRowLastColumn="0"/>
-            </w:pPr>
-          </w:p>
-        </w:tc>
-        <w:tc>
-          <w:tcPr>
-            <w:tcW w:w="2269" w:type="dxa"/>
-          </w:tcPr>
-          <w:p>
-            <w:pPr>
-              <w:cnfStyle w:val="000000000000" w:firstRow="0" w:lastRow="0" w:firstColumn="0" w:lastColumn="0" w:oddVBand="0" w:evenVBand="0" w:oddHBand="0" w:evenHBand="0" w:firstRowFirstColumn="0" w:firstRowLastColumn="0" w:lastRowFirstColumn="0" w:lastRowLastColumn="0"/>
-            </w:pPr>
-          </w:p>
-        </w:tc>
-        <w:tc>
-          <w:tcPr>
-            <w:tcW w:w="2310" w:type="dxa"/>
+            <w:tcW w:w="1638" w:type="dxa"/>
+          </w:tcPr>
+          <w:p>
+            <w:pPr>
+              <w:cnfStyle w:val="000000000000" w:firstRow="0" w:lastRow="0" w:firstColumn="0" w:lastColumn="0" w:oddVBand="0" w:evenVBand="0" w:oddHBand="0" w:evenHBand="0" w:firstRowFirstColumn="0" w:firstRowLastColumn="0" w:lastRowFirstColumn="0" w:lastRowLastColumn="0"/>
+            </w:pPr>
+          </w:p>
+        </w:tc>
+        <w:tc>
+          <w:tcPr>
+            <w:tcW w:w="3544" w:type="dxa"/>
+          </w:tcPr>
+          <w:p>
+            <w:pPr>
+              <w:cnfStyle w:val="000000000000" w:firstRow="0" w:lastRow="0" w:firstColumn="0" w:lastColumn="0" w:oddVBand="0" w:evenVBand="0" w:oddHBand="0" w:evenHBand="0" w:firstRowFirstColumn="0" w:firstRowLastColumn="0" w:lastRowFirstColumn="0" w:lastRowLastColumn="0"/>
+            </w:pPr>
+          </w:p>
+        </w:tc>
+        <w:tc>
+          <w:tcPr>
+            <w:tcW w:w="3226" w:type="dxa"/>
           </w:tcPr>
           <w:p>
             <w:pPr>
@@ -2448,27 +2815,27 @@
         </w:tc>
         <w:tc>
           <w:tcPr>
-            <w:tcW w:w="3829" w:type="dxa"/>
-          </w:tcPr>
-          <w:p>
-            <w:pPr>
-              <w:cnfStyle w:val="000000100000" w:firstRow="0" w:lastRow="0" w:firstColumn="0" w:lastColumn="0" w:oddVBand="0" w:evenVBand="0" w:oddHBand="1" w:evenHBand="0" w:firstRowFirstColumn="0" w:firstRowLastColumn="0" w:lastRowFirstColumn="0" w:lastRowLastColumn="0"/>
-            </w:pPr>
-          </w:p>
-        </w:tc>
-        <w:tc>
-          <w:tcPr>
-            <w:tcW w:w="2269" w:type="dxa"/>
-          </w:tcPr>
-          <w:p>
-            <w:pPr>
-              <w:cnfStyle w:val="000000100000" w:firstRow="0" w:lastRow="0" w:firstColumn="0" w:lastColumn="0" w:oddVBand="0" w:evenVBand="0" w:oddHBand="1" w:evenHBand="0" w:firstRowFirstColumn="0" w:firstRowLastColumn="0" w:lastRowFirstColumn="0" w:lastRowLastColumn="0"/>
-            </w:pPr>
-          </w:p>
-        </w:tc>
-        <w:tc>
-          <w:tcPr>
-            <w:tcW w:w="2310" w:type="dxa"/>
+            <w:tcW w:w="1638" w:type="dxa"/>
+          </w:tcPr>
+          <w:p>
+            <w:pPr>
+              <w:cnfStyle w:val="000000100000" w:firstRow="0" w:lastRow="0" w:firstColumn="0" w:lastColumn="0" w:oddVBand="0" w:evenVBand="0" w:oddHBand="1" w:evenHBand="0" w:firstRowFirstColumn="0" w:firstRowLastColumn="0" w:lastRowFirstColumn="0" w:lastRowLastColumn="0"/>
+            </w:pPr>
+          </w:p>
+        </w:tc>
+        <w:tc>
+          <w:tcPr>
+            <w:tcW w:w="3544" w:type="dxa"/>
+          </w:tcPr>
+          <w:p>
+            <w:pPr>
+              <w:cnfStyle w:val="000000100000" w:firstRow="0" w:lastRow="0" w:firstColumn="0" w:lastColumn="0" w:oddVBand="0" w:evenVBand="0" w:oddHBand="1" w:evenHBand="0" w:firstRowFirstColumn="0" w:firstRowLastColumn="0" w:lastRowFirstColumn="0" w:lastRowLastColumn="0"/>
+            </w:pPr>
+          </w:p>
+        </w:tc>
+        <w:tc>
+          <w:tcPr>
+            <w:tcW w:w="3226" w:type="dxa"/>
           </w:tcPr>
           <w:p>
             <w:pPr>
@@ -2497,27 +2864,27 @@
         </w:tc>
         <w:tc>
           <w:tcPr>
-            <w:tcW w:w="3829" w:type="dxa"/>
-          </w:tcPr>
-          <w:p>
-            <w:pPr>
-              <w:cnfStyle w:val="000000000000" w:firstRow="0" w:lastRow="0" w:firstColumn="0" w:lastColumn="0" w:oddVBand="0" w:evenVBand="0" w:oddHBand="0" w:evenHBand="0" w:firstRowFirstColumn="0" w:firstRowLastColumn="0" w:lastRowFirstColumn="0" w:lastRowLastColumn="0"/>
-            </w:pPr>
-          </w:p>
-        </w:tc>
-        <w:tc>
-          <w:tcPr>
-            <w:tcW w:w="2269" w:type="dxa"/>
-          </w:tcPr>
-          <w:p>
-            <w:pPr>
-              <w:cnfStyle w:val="000000000000" w:firstRow="0" w:lastRow="0" w:firstColumn="0" w:lastColumn="0" w:oddVBand="0" w:evenVBand="0" w:oddHBand="0" w:evenHBand="0" w:firstRowFirstColumn="0" w:firstRowLastColumn="0" w:lastRowFirstColumn="0" w:lastRowLastColumn="0"/>
-            </w:pPr>
-          </w:p>
-        </w:tc>
-        <w:tc>
-          <w:tcPr>
-            <w:tcW w:w="2310" w:type="dxa"/>
+            <w:tcW w:w="1638" w:type="dxa"/>
+          </w:tcPr>
+          <w:p>
+            <w:pPr>
+              <w:cnfStyle w:val="000000000000" w:firstRow="0" w:lastRow="0" w:firstColumn="0" w:lastColumn="0" w:oddVBand="0" w:evenVBand="0" w:oddHBand="0" w:evenHBand="0" w:firstRowFirstColumn="0" w:firstRowLastColumn="0" w:lastRowFirstColumn="0" w:lastRowLastColumn="0"/>
+            </w:pPr>
+          </w:p>
+        </w:tc>
+        <w:tc>
+          <w:tcPr>
+            <w:tcW w:w="3544" w:type="dxa"/>
+          </w:tcPr>
+          <w:p>
+            <w:pPr>
+              <w:cnfStyle w:val="000000000000" w:firstRow="0" w:lastRow="0" w:firstColumn="0" w:lastColumn="0" w:oddVBand="0" w:evenVBand="0" w:oddHBand="0" w:evenHBand="0" w:firstRowFirstColumn="0" w:firstRowLastColumn="0" w:lastRowFirstColumn="0" w:lastRowLastColumn="0"/>
+            </w:pPr>
+          </w:p>
+        </w:tc>
+        <w:tc>
+          <w:tcPr>
+            <w:tcW w:w="3226" w:type="dxa"/>
           </w:tcPr>
           <w:p>
             <w:pPr>
@@ -3623,7 +3990,7 @@
   <a:extraClrSchemeLst/>
   <a:extLst>
     <a:ext uri="{05A4C25C-085E-4340-85A3-A5531E510DB2}">
-      <thm15:themeFamily xmlns:thm15="http://schemas.microsoft.com/office/thememl/2012/main" xmlns="" name="Office Theme" id="{62F939B6-93AF-4DB8-9C6B-D6C7DFDC589F}" vid="{4A3C46E8-61CC-4603-A589-7422A47A8E4A}"/>
+      <thm15:themeFamily xmlns="" xmlns:thm15="http://schemas.microsoft.com/office/thememl/2012/main" name="Office Theme" id="{62F939B6-93AF-4DB8-9C6B-D6C7DFDC589F}" vid="{4A3C46E8-61CC-4603-A589-7422A47A8E4A}"/>
     </a:ext>
   </a:extLst>
 </a:theme>

</xml_diff>

<commit_message>
The description of models was translated into English.
</commit_message>
<xml_diff>
--- a/Documentation/StorageModels.docx
+++ b/Documentation/StorageModels.docx
@@ -223,7 +223,22 @@
           <w:p>
             <w:pPr>
               <w:cnfStyle w:val="000000000000" w:firstRow="0" w:lastRow="0" w:firstColumn="0" w:lastColumn="0" w:oddVBand="0" w:evenVBand="0" w:oddHBand="0" w:evenHBand="0" w:firstRowFirstColumn="0" w:firstRowLastColumn="0" w:lastRowFirstColumn="0" w:lastRowLastColumn="0"/>
-            </w:pPr>
+              <w:rPr>
+                <w:lang w:val="ru-RU"/>
+              </w:rPr>
+            </w:pPr>
+            <w:r>
+              <w:t>This model does not refer to database.</w:t>
+            </w:r>
+            <w:r>
+              <w:rPr>
+                <w:lang w:val="ru-RU"/>
+              </w:rPr>
+              <w:t xml:space="preserve"> </w:t>
+            </w:r>
+            <w:r>
+              <w:t>Returns name and surname of the randomly created user by the remote server.</w:t>
+            </w:r>
           </w:p>
         </w:tc>
       </w:tr>
@@ -351,7 +366,30 @@
           <w:p>
             <w:pPr>
               <w:cnfStyle w:val="000000000000" w:firstRow="0" w:lastRow="0" w:firstColumn="0" w:lastColumn="0" w:oddVBand="0" w:evenVBand="0" w:oddHBand="0" w:evenHBand="0" w:firstRowFirstColumn="0" w:firstRowLastColumn="0" w:lastRowFirstColumn="0" w:lastRowLastColumn="0"/>
-            </w:pPr>
+              <w:rPr>
+                <w:lang w:val="ru-RU"/>
+              </w:rPr>
+            </w:pPr>
+            <w:r>
+              <w:t>This model combines grids of the hospital and clinic. Its main purpose is</w:t>
+            </w:r>
+            <w:r>
+              <w:t xml:space="preserve"> to show which hospitals will be</w:t>
+            </w:r>
+            <w:r>
+              <w:t xml:space="preserve"> available</w:t>
+            </w:r>
+            <w:r>
+              <w:t xml:space="preserve"> to a certain clinic (if the tick </w:t>
+            </w:r>
+            <w:proofErr w:type="spellStart"/>
+            <w:r>
+              <w:t>IsBlocked</w:t>
+            </w:r>
+            <w:proofErr w:type="spellEnd"/>
+            <w:r>
+              <w:t xml:space="preserve"> equals to True, it means that for this clinic the hospital is unavailable).</w:t>
+            </w:r>
           </w:p>
         </w:tc>
       </w:tr>
@@ -445,6 +483,9 @@
             <w:pPr>
               <w:cnfStyle w:val="000000100000" w:firstRow="0" w:lastRow="0" w:firstColumn="0" w:lastColumn="0" w:oddVBand="0" w:evenVBand="0" w:oddHBand="1" w:evenHBand="0" w:firstRowFirstColumn="0" w:firstRowLastColumn="0" w:lastRowFirstColumn="0" w:lastRowLastColumn="0"/>
             </w:pPr>
+            <w:r>
+              <w:t>This model contains all available clinics and information about them (name, address, etc.)</w:t>
+            </w:r>
           </w:p>
         </w:tc>
       </w:tr>
@@ -512,7 +553,13 @@
           <w:p>
             <w:pPr>
               <w:cnfStyle w:val="000000000000" w:firstRow="0" w:lastRow="0" w:firstColumn="0" w:lastColumn="0" w:oddVBand="0" w:evenVBand="0" w:oddHBand="0" w:evenHBand="0" w:firstRowFirstColumn="0" w:firstRowLastColumn="0" w:lastRowFirstColumn="0" w:lastRowLastColumn="0"/>
-            </w:pPr>
+              <w:rPr>
+                <w:lang w:val="ru-RU"/>
+              </w:rPr>
+            </w:pPr>
+            <w:r>
+              <w:t>Contains the patient’s code that belongs to certain reservation.</w:t>
+            </w:r>
           </w:p>
         </w:tc>
       </w:tr>
@@ -583,7 +630,16 @@
           <w:p>
             <w:pPr>
               <w:cnfStyle w:val="000000100000" w:firstRow="0" w:lastRow="0" w:firstColumn="0" w:lastColumn="0" w:oddVBand="0" w:evenVBand="0" w:oddHBand="1" w:evenHBand="0" w:firstRowFirstColumn="0" w:firstRowLastColumn="0" w:lastRowFirstColumn="0" w:lastRowLastColumn="0"/>
-            </w:pPr>
+              <w:rPr>
+                <w:lang w:val="ru-RU"/>
+              </w:rPr>
+            </w:pPr>
+            <w:r>
+              <w:t xml:space="preserve">This model serves to make reservations of a certain place in </w:t>
+            </w:r>
+            <w:r>
+              <w:t>the hospital for a certain date by a certain clinic.</w:t>
+            </w:r>
           </w:p>
         </w:tc>
       </w:tr>
@@ -675,6 +731,18 @@
             <w:pPr>
               <w:cnfStyle w:val="000000000000" w:firstRow="0" w:lastRow="0" w:firstColumn="0" w:lastColumn="0" w:oddVBand="0" w:evenVBand="0" w:oddHBand="0" w:evenHBand="0" w:firstRowFirstColumn="0" w:firstRowLastColumn="0" w:lastRowFirstColumn="0" w:lastRowLastColumn="0"/>
             </w:pPr>
+            <w:r>
+              <w:t>Contains the names of a certain group of functions which are available for a certain type of user. Is connected with the grid Functions so that when creating a new user, with the help of this grid one can get to know what functions are available</w:t>
+            </w:r>
+            <w:r>
+              <w:rPr>
+                <w:lang w:val="ru-RU"/>
+              </w:rPr>
+              <w:t xml:space="preserve"> </w:t>
+            </w:r>
+            <w:r>
+              <w:t xml:space="preserve">for its type. </w:t>
+            </w:r>
           </w:p>
         </w:tc>
       </w:tr>
@@ -745,7 +813,22 @@
           <w:p>
             <w:pPr>
               <w:cnfStyle w:val="000000100000" w:firstRow="0" w:lastRow="0" w:firstColumn="0" w:lastColumn="0" w:oddVBand="0" w:evenVBand="0" w:oddHBand="1" w:evenHBand="0" w:firstRowFirstColumn="0" w:firstRowLastColumn="0" w:lastRowFirstColumn="0" w:lastRowLastColumn="0"/>
-            </w:pPr>
+              <w:rPr>
+                <w:lang w:val="ru-RU"/>
+              </w:rPr>
+            </w:pPr>
+            <w:r>
+              <w:t>Contains the list of all possible functions of the application (e.g. mail</w:t>
+            </w:r>
+            <w:r>
+              <w:rPr>
+                <w:lang w:val="ru-RU"/>
+              </w:rPr>
+              <w:t xml:space="preserve"> </w:t>
+            </w:r>
+            <w:r>
+              <w:t>browsing, reservation of places, etc.)</w:t>
+            </w:r>
           </w:p>
         </w:tc>
       </w:tr>
@@ -814,6 +897,9 @@
             <w:pPr>
               <w:cnfStyle w:val="000000000000" w:firstRow="0" w:lastRow="0" w:firstColumn="0" w:lastColumn="0" w:oddVBand="0" w:evenVBand="0" w:oddHBand="0" w:evenHBand="0" w:firstRowFirstColumn="0" w:firstRowLastColumn="0" w:lastRowFirstColumn="0" w:lastRowLastColumn="0"/>
             </w:pPr>
+            <w:r>
+              <w:t>Contains the list of functions available for a certain group (user type).</w:t>
+            </w:r>
           </w:p>
         </w:tc>
       </w:tr>
@@ -910,6 +996,7 @@
               <w:rPr>
                 <w:lang w:val="ru-RU"/>
               </w:rPr>
+              <w:lastRenderedPageBreak/>
               <w:t>конкретную функцию можно заблокировать для конкретного пользователя).</w:t>
             </w:r>
             <w:proofErr w:type="gramEnd"/>
@@ -923,17 +1010,38 @@
             <w:pPr>
               <w:cnfStyle w:val="000000100000" w:firstRow="0" w:lastRow="0" w:firstColumn="0" w:lastColumn="0" w:oddVBand="0" w:evenVBand="0" w:oddHBand="1" w:evenHBand="0" w:firstRowFirstColumn="0" w:firstRowLastColumn="0" w:lastRowFirstColumn="0" w:lastRowLastColumn="0"/>
             </w:pPr>
-          </w:p>
-        </w:tc>
-      </w:tr>
-      <w:tr>
-        <w:tc>
-          <w:tcPr>
-            <w:cnfStyle w:val="001000000000" w:firstRow="0" w:lastRow="0" w:firstColumn="1" w:lastColumn="0" w:oddVBand="0" w:evenVBand="0" w:oddHBand="0" w:evenHBand="0" w:firstRowFirstColumn="0" w:firstRowLastColumn="0" w:lastRowFirstColumn="0" w:lastRowLastColumn="0"/>
-            <w:tcW w:w="440" w:type="dxa"/>
-          </w:tcPr>
-          <w:p>
-            <w:r>
+            <w:r>
+              <w:lastRenderedPageBreak/>
+              <w:t xml:space="preserve">Contains the list of functions which are available for a certain user (these functions are automatically added from the grid </w:t>
+            </w:r>
+            <w:proofErr w:type="spellStart"/>
+            <w:r>
+              <w:t>GroupFunctions</w:t>
+            </w:r>
+            <w:proofErr w:type="spellEnd"/>
+            <w:r>
+              <w:t xml:space="preserve"> when creating this user. With the help of a tick </w:t>
+            </w:r>
+            <w:proofErr w:type="spellStart"/>
+            <w:r>
+              <w:t>IsBlocked</w:t>
+            </w:r>
+            <w:proofErr w:type="spellEnd"/>
+            <w:r>
+              <w:t xml:space="preserve"> a certain function can be blocked for a certain user).</w:t>
+            </w:r>
+          </w:p>
+        </w:tc>
+      </w:tr>
+      <w:tr>
+        <w:tc>
+          <w:tcPr>
+            <w:cnfStyle w:val="001000000000" w:firstRow="0" w:lastRow="0" w:firstColumn="1" w:lastColumn="0" w:oddVBand="0" w:evenVBand="0" w:oddHBand="0" w:evenHBand="0" w:firstRowFirstColumn="0" w:firstRowLastColumn="0" w:lastRowFirstColumn="0" w:lastRowLastColumn="0"/>
+            <w:tcW w:w="440" w:type="dxa"/>
+          </w:tcPr>
+          <w:p>
+            <w:r>
+              <w:lastRenderedPageBreak/>
               <w:t>10</w:t>
             </w:r>
           </w:p>
@@ -991,6 +1099,24 @@
             <w:pPr>
               <w:cnfStyle w:val="000000000000" w:firstRow="0" w:lastRow="0" w:firstColumn="0" w:lastColumn="0" w:oddVBand="0" w:evenVBand="0" w:oddHBand="0" w:evenHBand="0" w:firstRowFirstColumn="0" w:firstRowLastColumn="0" w:lastRowFirstColumn="0" w:lastRowLastColumn="0"/>
             </w:pPr>
+            <w:r>
+              <w:t xml:space="preserve">A new record is automatically created </w:t>
+            </w:r>
+            <w:r>
+              <w:t xml:space="preserve">in this grid </w:t>
+            </w:r>
+            <w:r>
+              <w:t xml:space="preserve">every day for every hospital </w:t>
+            </w:r>
+            <w:r>
+              <w:t>department a</w:t>
+            </w:r>
+            <w:r>
+              <w:t>nd contains the number</w:t>
+            </w:r>
+            <w:r>
+              <w:t xml:space="preserve"> of vacant places and the list of registrations.</w:t>
+            </w:r>
           </w:p>
         </w:tc>
       </w:tr>
@@ -1050,7 +1176,13 @@
               <w:rPr>
                 <w:lang w:val="ru-RU"/>
               </w:rPr>
-              <w:t>Список всех существующий профилей секций в конкретной больнице.</w:t>
+              <w:t>Список всех существующих</w:t>
+            </w:r>
+            <w:r>
+              <w:rPr>
+                <w:lang w:val="ru-RU"/>
+              </w:rPr>
+              <w:t xml:space="preserve"> профилей секций в конкретной больнице.</w:t>
             </w:r>
           </w:p>
           <w:p>
@@ -1071,6 +1203,9 @@
             <w:pPr>
               <w:cnfStyle w:val="000000100000" w:firstRow="0" w:lastRow="0" w:firstColumn="0" w:lastColumn="0" w:oddVBand="0" w:evenVBand="0" w:oddHBand="1" w:evenHBand="0" w:firstRowFirstColumn="0" w:firstRowLastColumn="0" w:lastRowFirstColumn="0" w:lastRowLastColumn="0"/>
             </w:pPr>
+            <w:r>
+              <w:t>The list of all available profiles of departments in a certain hospital.</w:t>
+            </w:r>
           </w:p>
         </w:tc>
       </w:tr>
@@ -1145,6 +1280,9 @@
             <w:pPr>
               <w:cnfStyle w:val="000000000000" w:firstRow="0" w:lastRow="0" w:firstColumn="0" w:lastColumn="0" w:oddVBand="0" w:evenVBand="0" w:oddHBand="0" w:evenHBand="0" w:firstRowFirstColumn="0" w:firstRowLastColumn="0" w:lastRowFirstColumn="0" w:lastRowLastColumn="0"/>
             </w:pPr>
+            <w:r>
+              <w:t>The list of all hospitals.</w:t>
+            </w:r>
           </w:p>
         </w:tc>
       </w:tr>
@@ -1216,6 +1354,9 @@
             <w:pPr>
               <w:cnfStyle w:val="000000100000" w:firstRow="0" w:lastRow="0" w:firstColumn="0" w:lastColumn="0" w:oddVBand="0" w:evenVBand="0" w:oddHBand="1" w:evenHBand="0" w:firstRowFirstColumn="0" w:firstRowLastColumn="0" w:lastRowFirstColumn="0" w:lastRowLastColumn="0"/>
             </w:pPr>
+            <w:r>
+              <w:t>The list of all available profile names that can exist in a certain hospital department.</w:t>
+            </w:r>
           </w:p>
         </w:tc>
       </w:tr>
@@ -1284,6 +1425,9 @@
             <w:pPr>
               <w:cnfStyle w:val="000000000000" w:firstRow="0" w:lastRow="0" w:firstColumn="0" w:lastColumn="0" w:oddVBand="0" w:evenVBand="0" w:oddHBand="0" w:evenHBand="0" w:firstRowFirstColumn="0" w:firstRowLastColumn="0" w:lastRowFirstColumn="0" w:lastRowLastColumn="0"/>
             </w:pPr>
+            <w:r>
+              <w:t>The list of all possible names of departments that can exist in a hospital.</w:t>
+            </w:r>
           </w:p>
         </w:tc>
       </w:tr>
@@ -1355,6 +1499,9 @@
             <w:pPr>
               <w:cnfStyle w:val="000000100000" w:firstRow="0" w:lastRow="0" w:firstColumn="0" w:lastColumn="0" w:oddVBand="0" w:evenVBand="0" w:oddHBand="1" w:evenHBand="0" w:firstRowFirstColumn="0" w:firstRowLastColumn="0" w:lastRowFirstColumn="0" w:lastRowLastColumn="0"/>
             </w:pPr>
+            <w:r>
+              <w:t>The list of messages sent by one user to another user.</w:t>
+            </w:r>
           </w:p>
         </w:tc>
       </w:tr>
@@ -1423,6 +1570,9 @@
             <w:pPr>
               <w:cnfStyle w:val="000000000000" w:firstRow="0" w:lastRow="0" w:firstColumn="0" w:lastColumn="0" w:oddVBand="0" w:evenVBand="0" w:oddHBand="0" w:evenHBand="0" w:firstRowFirstColumn="0" w:firstRowLastColumn="0" w:lastRowFirstColumn="0" w:lastRowLastColumn="0"/>
             </w:pPr>
+            <w:r>
+              <w:t>The list of accounts of registered users.</w:t>
+            </w:r>
           </w:p>
         </w:tc>
       </w:tr>
@@ -1493,7 +1643,13 @@
           <w:p>
             <w:pPr>
               <w:cnfStyle w:val="000000100000" w:firstRow="0" w:lastRow="0" w:firstColumn="0" w:lastColumn="0" w:oddVBand="0" w:evenVBand="0" w:oddHBand="1" w:evenHBand="0" w:firstRowFirstColumn="0" w:firstRowLastColumn="0" w:lastRowFirstColumn="0" w:lastRowLastColumn="0"/>
-            </w:pPr>
+              <w:rPr>
+                <w:lang w:val="ru-RU"/>
+              </w:rPr>
+            </w:pPr>
+            <w:r>
+              <w:t>The list of users employed in clinics.</w:t>
+            </w:r>
           </w:p>
         </w:tc>
       </w:tr>
@@ -1571,6 +1727,12 @@
             <w:pPr>
               <w:cnfStyle w:val="000000000000" w:firstRow="0" w:lastRow="0" w:firstColumn="0" w:lastColumn="0" w:oddVBand="0" w:evenVBand="0" w:oddHBand="0" w:evenHBand="0" w:firstRowFirstColumn="0" w:firstRowLastColumn="0" w:lastRowFirstColumn="0" w:lastRowLastColumn="0"/>
             </w:pPr>
+            <w:r>
+              <w:t xml:space="preserve">The list of users employed in </w:t>
+            </w:r>
+            <w:r>
+              <w:t>hospitals.</w:t>
+            </w:r>
           </w:p>
         </w:tc>
       </w:tr>
@@ -1684,6 +1846,39 @@
             <w:pPr>
               <w:cnfStyle w:val="000000100000" w:firstRow="0" w:lastRow="0" w:firstColumn="0" w:lastColumn="0" w:oddVBand="0" w:evenVBand="0" w:oddHBand="1" w:evenHBand="0" w:firstRowFirstColumn="0" w:firstRowLastColumn="0" w:lastRowFirstColumn="0" w:lastRowLastColumn="0"/>
             </w:pPr>
+            <w:r>
+              <w:t>The list of account sessions (</w:t>
+            </w:r>
+            <w:r>
+              <w:t xml:space="preserve">if the tick </w:t>
+            </w:r>
+            <w:proofErr w:type="spellStart"/>
+            <w:r>
+              <w:t>IsBlocked</w:t>
+            </w:r>
+            <w:proofErr w:type="spellEnd"/>
+            <w:r>
+              <w:t xml:space="preserve"> equals to True, it means that </w:t>
+            </w:r>
+            <w:r>
+              <w:t xml:space="preserve">the session is closed and the user </w:t>
+            </w:r>
+            <w:proofErr w:type="spellStart"/>
+            <w:r>
+              <w:t>can not</w:t>
+            </w:r>
+            <w:proofErr w:type="spellEnd"/>
+            <w:r>
+              <w:t xml:space="preserve"> access it through the application). Opens automatically when a certain user </w:t>
+            </w:r>
+            <w:r>
+              <w:t xml:space="preserve">logs in </w:t>
+            </w:r>
+            <w:bookmarkStart w:id="0" w:name="_GoBack"/>
+            <w:bookmarkEnd w:id="0"/>
+            <w:r>
+              <w:t>and closes after some period of time.</w:t>
+            </w:r>
           </w:p>
         </w:tc>
       </w:tr>
@@ -1752,6 +1947,12 @@
             <w:pPr>
               <w:cnfStyle w:val="000000000000" w:firstRow="0" w:lastRow="0" w:firstColumn="0" w:lastColumn="0" w:oddVBand="0" w:evenVBand="0" w:oddHBand="0" w:evenHBand="0" w:firstRowFirstColumn="0" w:firstRowLastColumn="0" w:lastRowFirstColumn="0" w:lastRowLastColumn="0"/>
             </w:pPr>
+            <w:r>
+              <w:t>The list of all users</w:t>
+            </w:r>
+            <w:r>
+              <w:t xml:space="preserve"> of the application.</w:t>
+            </w:r>
           </w:p>
         </w:tc>
       </w:tr>
@@ -1811,26 +2012,29 @@
               <w:rPr>
                 <w:lang w:val="ru-RU"/>
               </w:rPr>
-              <w:t xml:space="preserve">Список типов пользователей (работники поликлиники, работники больницы, боты, администраторы и </w:t>
-            </w:r>
-            <w:bookmarkStart w:id="0" w:name="_GoBack"/>
-            <w:bookmarkEnd w:id="0"/>
-            <w:r>
-              <w:rPr>
-                <w:lang w:val="ru-RU"/>
-              </w:rPr>
-              <w:t>обозреватели).</w:t>
-            </w:r>
-          </w:p>
-        </w:tc>
-        <w:tc>
-          <w:tcPr>
-            <w:tcW w:w="3226" w:type="dxa"/>
-          </w:tcPr>
-          <w:p>
-            <w:pPr>
-              <w:cnfStyle w:val="000000100000" w:firstRow="0" w:lastRow="0" w:firstColumn="0" w:lastColumn="0" w:oddVBand="0" w:evenVBand="0" w:oddHBand="1" w:evenHBand="0" w:firstRowFirstColumn="0" w:firstRowLastColumn="0" w:lastRowFirstColumn="0" w:lastRowLastColumn="0"/>
-            </w:pPr>
+              <w:t>Список типов пользователей (работники поликлиники, работники больницы, боты, администраторы и обозреватели).</w:t>
+            </w:r>
+          </w:p>
+        </w:tc>
+        <w:tc>
+          <w:tcPr>
+            <w:tcW w:w="3226" w:type="dxa"/>
+          </w:tcPr>
+          <w:p>
+            <w:pPr>
+              <w:cnfStyle w:val="000000100000" w:firstRow="0" w:lastRow="0" w:firstColumn="0" w:lastColumn="0" w:oddVBand="0" w:evenVBand="0" w:oddHBand="1" w:evenHBand="0" w:firstRowFirstColumn="0" w:firstRowLastColumn="0" w:lastRowFirstColumn="0" w:lastRowLastColumn="0"/>
+            </w:pPr>
+            <w:r>
+              <w:t xml:space="preserve">The list of user types (employees of a clinic, employees of a hospital, bots, administrator users, </w:t>
+            </w:r>
+            <w:proofErr w:type="gramStart"/>
+            <w:r>
+              <w:t>viewers</w:t>
+            </w:r>
+            <w:proofErr w:type="gramEnd"/>
+            <w:r>
+              <w:t>).</w:t>
+            </w:r>
           </w:p>
         </w:tc>
       </w:tr>
@@ -2903,6 +3107,56 @@
     </w:sectPr>
   </w:body>
 </w:document>
+</file>
+
+<file path=word/endnotes.xml><?xml version="1.0" encoding="utf-8"?>
+<w:endnotes xmlns:wpc="http://schemas.microsoft.com/office/word/2010/wordprocessingCanvas" xmlns:mc="http://schemas.openxmlformats.org/markup-compatibility/2006" xmlns:o="urn:schemas-microsoft-com:office:office" xmlns:r="http://schemas.openxmlformats.org/officeDocument/2006/relationships" xmlns:m="http://schemas.openxmlformats.org/officeDocument/2006/math" xmlns:v="urn:schemas-microsoft-com:vml" xmlns:wp14="http://schemas.microsoft.com/office/word/2010/wordprocessingDrawing" xmlns:wp="http://schemas.openxmlformats.org/drawingml/2006/wordprocessingDrawing" xmlns:w10="urn:schemas-microsoft-com:office:word" xmlns:w="http://schemas.openxmlformats.org/wordprocessingml/2006/main" xmlns:w14="http://schemas.microsoft.com/office/word/2010/wordml" xmlns:wpg="http://schemas.microsoft.com/office/word/2010/wordprocessingGroup" xmlns:wpi="http://schemas.microsoft.com/office/word/2010/wordprocessingInk" xmlns:wne="http://schemas.microsoft.com/office/word/2006/wordml" xmlns:wps="http://schemas.microsoft.com/office/word/2010/wordprocessingShape" mc:Ignorable="w14 wp14">
+  <w:endnote w:type="separator" w:id="-1">
+    <w:p>
+      <w:pPr>
+        <w:spacing w:after="0" w:line="240" w:lineRule="auto"/>
+      </w:pPr>
+      <w:r>
+        <w:separator/>
+      </w:r>
+    </w:p>
+  </w:endnote>
+  <w:endnote w:type="continuationSeparator" w:id="0">
+    <w:p>
+      <w:pPr>
+        <w:spacing w:after="0" w:line="240" w:lineRule="auto"/>
+      </w:pPr>
+      <w:r>
+        <w:continuationSeparator/>
+      </w:r>
+    </w:p>
+  </w:endnote>
+</w:endnotes>
+</file>
+
+<file path=word/footnotes.xml><?xml version="1.0" encoding="utf-8"?>
+<w:footnotes xmlns:wpc="http://schemas.microsoft.com/office/word/2010/wordprocessingCanvas" xmlns:mc="http://schemas.openxmlformats.org/markup-compatibility/2006" xmlns:o="urn:schemas-microsoft-com:office:office" xmlns:r="http://schemas.openxmlformats.org/officeDocument/2006/relationships" xmlns:m="http://schemas.openxmlformats.org/officeDocument/2006/math" xmlns:v="urn:schemas-microsoft-com:vml" xmlns:wp14="http://schemas.microsoft.com/office/word/2010/wordprocessingDrawing" xmlns:wp="http://schemas.openxmlformats.org/drawingml/2006/wordprocessingDrawing" xmlns:w10="urn:schemas-microsoft-com:office:word" xmlns:w="http://schemas.openxmlformats.org/wordprocessingml/2006/main" xmlns:w14="http://schemas.microsoft.com/office/word/2010/wordml" xmlns:wpg="http://schemas.microsoft.com/office/word/2010/wordprocessingGroup" xmlns:wpi="http://schemas.microsoft.com/office/word/2010/wordprocessingInk" xmlns:wne="http://schemas.microsoft.com/office/word/2006/wordml" xmlns:wps="http://schemas.microsoft.com/office/word/2010/wordprocessingShape" mc:Ignorable="w14 wp14">
+  <w:footnote w:type="separator" w:id="-1">
+    <w:p>
+      <w:pPr>
+        <w:spacing w:after="0" w:line="240" w:lineRule="auto"/>
+      </w:pPr>
+      <w:r>
+        <w:separator/>
+      </w:r>
+    </w:p>
+  </w:footnote>
+  <w:footnote w:type="continuationSeparator" w:id="0">
+    <w:p>
+      <w:pPr>
+        <w:spacing w:after="0" w:line="240" w:lineRule="auto"/>
+      </w:pPr>
+      <w:r>
+        <w:continuationSeparator/>
+      </w:r>
+    </w:p>
+  </w:footnote>
+</w:footnotes>
 </file>
 
 <file path=word/styles.xml><?xml version="1.0" encoding="utf-8"?>
@@ -3316,6 +3570,46 @@
         <w:shd w:val="clear" w:color="auto" w:fill="DEEAF6" w:themeFill="accent1" w:themeFillTint="33"/>
       </w:tcPr>
     </w:tblStylePr>
+  </w:style>
+  <w:style w:type="paragraph" w:styleId="a4">
+    <w:name w:val="endnote text"/>
+    <w:basedOn w:val="a"/>
+    <w:link w:val="a5"/>
+    <w:uiPriority w:val="99"/>
+    <w:semiHidden/>
+    <w:unhideWhenUsed/>
+    <w:rsid w:val="008B6FCB"/>
+    <w:pPr>
+      <w:spacing w:after="0" w:line="240" w:lineRule="auto"/>
+    </w:pPr>
+    <w:rPr>
+      <w:sz w:val="20"/>
+      <w:szCs w:val="20"/>
+    </w:rPr>
+  </w:style>
+  <w:style w:type="character" w:customStyle="1" w:styleId="a5">
+    <w:name w:val="Текст концевой сноски Знак"/>
+    <w:basedOn w:val="a0"/>
+    <w:link w:val="a4"/>
+    <w:uiPriority w:val="99"/>
+    <w:semiHidden/>
+    <w:rsid w:val="008B6FCB"/>
+    <w:rPr>
+      <w:sz w:val="20"/>
+      <w:szCs w:val="20"/>
+      <w:lang w:val="en-US"/>
+    </w:rPr>
+  </w:style>
+  <w:style w:type="character" w:styleId="a6">
+    <w:name w:val="endnote reference"/>
+    <w:basedOn w:val="a0"/>
+    <w:uiPriority w:val="99"/>
+    <w:semiHidden/>
+    <w:unhideWhenUsed/>
+    <w:rsid w:val="008B6FCB"/>
+    <w:rPr>
+      <w:vertAlign w:val="superscript"/>
+    </w:rPr>
   </w:style>
 </w:styles>
 </file>
@@ -3732,6 +4026,46 @@
       </w:tcPr>
     </w:tblStylePr>
   </w:style>
+  <w:style w:type="paragraph" w:styleId="a4">
+    <w:name w:val="endnote text"/>
+    <w:basedOn w:val="a"/>
+    <w:link w:val="a5"/>
+    <w:uiPriority w:val="99"/>
+    <w:semiHidden/>
+    <w:unhideWhenUsed/>
+    <w:rsid w:val="008B6FCB"/>
+    <w:pPr>
+      <w:spacing w:after="0" w:line="240" w:lineRule="auto"/>
+    </w:pPr>
+    <w:rPr>
+      <w:sz w:val="20"/>
+      <w:szCs w:val="20"/>
+    </w:rPr>
+  </w:style>
+  <w:style w:type="character" w:customStyle="1" w:styleId="a5">
+    <w:name w:val="Текст концевой сноски Знак"/>
+    <w:basedOn w:val="a0"/>
+    <w:link w:val="a4"/>
+    <w:uiPriority w:val="99"/>
+    <w:semiHidden/>
+    <w:rsid w:val="008B6FCB"/>
+    <w:rPr>
+      <w:sz w:val="20"/>
+      <w:szCs w:val="20"/>
+      <w:lang w:val="en-US"/>
+    </w:rPr>
+  </w:style>
+  <w:style w:type="character" w:styleId="a6">
+    <w:name w:val="endnote reference"/>
+    <w:basedOn w:val="a0"/>
+    <w:uiPriority w:val="99"/>
+    <w:semiHidden/>
+    <w:unhideWhenUsed/>
+    <w:rsid w:val="008B6FCB"/>
+    <w:rPr>
+      <w:vertAlign w:val="superscript"/>
+    </w:rPr>
+  </w:style>
 </w:styles>
 </file>
 
@@ -3994,4 +4328,16 @@
     </a:ext>
   </a:extLst>
 </a:theme>
+</file>
+
+<file path=customXml/item1.xml><?xml version="1.0" encoding="utf-8"?>
+<b:Sources xmlns:b="http://schemas.openxmlformats.org/officeDocument/2006/bibliography" xmlns="http://schemas.openxmlformats.org/officeDocument/2006/bibliography" SelectedStyle="\APA.XSL" StyleName="APA"/>
+</file>
+
+<file path=customXml/itemProps1.xml><?xml version="1.0" encoding="utf-8"?>
+<ds:datastoreItem xmlns:ds="http://schemas.openxmlformats.org/officeDocument/2006/customXml" ds:itemID="{1BFA3589-2249-40C0-99DE-EC1996AE3401}">
+  <ds:schemaRefs>
+    <ds:schemaRef ds:uri="http://schemas.openxmlformats.org/officeDocument/2006/bibliography"/>
+  </ds:schemaRefs>
+</ds:datastoreItem>
 </file>
</xml_diff>